<commit_message>
Ausprobieren des einbindens der CSV Datei - bissher noch nicht erfolgreich
</commit_message>
<xml_diff>
--- a/Informationsvisualisierung_Bericht.docx
+++ b/Informationsvisualisierung_Bericht.docx
@@ -42,7 +42,114 @@
         </w:sectPr>
       </w:pPr>
     </w:p>
-    <w:p/>
+    <w:p>
+      <w:pPr>
+        <w:pStyle w:val="berschrift1"/>
+      </w:pPr>
+      <w:r>
+        <w:lastRenderedPageBreak/>
+        <w:t>Einleitung</w:t>
+      </w:r>
+    </w:p>
+    <w:p/>
+    <w:p>
+      <w:pPr>
+        <w:pStyle w:val="berschrift2"/>
+      </w:pPr>
+      <w:r>
+        <w:t>Anwendungshintergrund</w:t>
+      </w:r>
+    </w:p>
+    <w:p/>
+    <w:p>
+      <w:pPr>
+        <w:pStyle w:val="berschrift2"/>
+      </w:pPr>
+      <w:r>
+        <w:t>Zielgruppen</w:t>
+      </w:r>
+    </w:p>
+    <w:p/>
+    <w:p>
+      <w:pPr>
+        <w:pStyle w:val="berschrift2"/>
+      </w:pPr>
+      <w:r>
+        <w:t>Überblick und Beiträge</w:t>
+      </w:r>
+    </w:p>
+    <w:p/>
+    <w:p>
+      <w:pPr>
+        <w:pStyle w:val="berschrift1"/>
+      </w:pPr>
+      <w:r>
+        <w:t>Daten</w:t>
+      </w:r>
+    </w:p>
+    <w:p/>
+    <w:p>
+      <w:pPr>
+        <w:pStyle w:val="berschrift2"/>
+      </w:pPr>
+      <w:r>
+        <w:t>Technische Breitstellung der Daten</w:t>
+      </w:r>
+    </w:p>
+    <w:p/>
+    <w:p>
+      <w:pPr>
+        <w:pStyle w:val="berschrift2"/>
+      </w:pPr>
+      <w:r>
+        <w:t>Datenv</w:t>
+      </w:r>
+      <w:r>
+        <w:t>orverarbeitung</w:t>
+      </w:r>
+    </w:p>
+    <w:p/>
+    <w:p>
+      <w:pPr>
+        <w:pStyle w:val="berschrift1"/>
+      </w:pPr>
+      <w:r>
+        <w:t>Visualisierung</w:t>
+      </w:r>
+    </w:p>
+    <w:p/>
+    <w:p>
+      <w:pPr>
+        <w:pStyle w:val="berschrift2"/>
+      </w:pPr>
+      <w:r>
+        <w:t>Analyse der Anwendungsfälle</w:t>
+      </w:r>
+    </w:p>
+    <w:p/>
+    <w:p>
+      <w:pPr>
+        <w:pStyle w:val="berschrift2"/>
+      </w:pPr>
+      <w:r>
+        <w:t>Anforderungen an die Visualisierungen</w:t>
+      </w:r>
+    </w:p>
+    <w:p/>
+    <w:p>
+      <w:pPr>
+        <w:pStyle w:val="berschrift2"/>
+      </w:pPr>
+      <w:r>
+        <w:t>Präsentation der Visualisierung</w:t>
+      </w:r>
+    </w:p>
+    <w:p/>
+    <w:p>
+      <w:pPr>
+        <w:pStyle w:val="berschrift3"/>
+      </w:pPr>
+    </w:p>
     <w:sectPr>
       <w:pgSz w:w="11906" w:h="16838"/>
       <w:pgMar w:top="1417" w:right="1417" w:bottom="1134" w:left="1417" w:header="708" w:footer="708" w:gutter="0"/>
@@ -56,6 +163,232 @@
 <file path=word/numbering.xml><?xml version="1.0" encoding="utf-8"?>
 <w:numbering xmlns:wpc="http://schemas.microsoft.com/office/word/2010/wordprocessingCanvas" xmlns:cx="http://schemas.microsoft.com/office/drawing/2014/chartex" xmlns:cx1="http://schemas.microsoft.com/office/drawing/2015/9/8/chartex" xmlns:cx2="http://schemas.microsoft.com/office/drawing/2015/10/21/chartex" xmlns:cx3="http://schemas.microsoft.com/office/drawing/2016/5/9/chartex" xmlns:cx4="http://schemas.microsoft.com/office/drawing/2016/5/10/chartex" xmlns:cx5="http://schemas.microsoft.com/office/drawing/2016/5/11/chartex" xmlns:cx6="http://schemas.microsoft.com/office/drawing/2016/5/12/chartex" xmlns:cx7="http://schemas.microsoft.com/office/drawing/2016/5/13/chartex" xmlns:cx8="http://schemas.microsoft.com/office/drawing/2016/5/14/chartex" xmlns:mc="http://schemas.openxmlformats.org/markup-compatibility/2006" xmlns:aink="http://schemas.microsoft.com/office/drawing/2016/ink" xmlns:am3d="http://schemas.microsoft.com/office/drawing/2017/model3d" xmlns:o="urn:schemas-microsoft-com:office:office" xmlns:r="http://schemas.openxmlformats.org/officeDocument/2006/relationships" xmlns:m="http://schemas.openxmlformats.org/officeDocument/2006/math" xmlns:v="urn:schemas-microsoft-com:vml" xmlns:wp14="http://schemas.microsoft.com/office/word/2010/wordprocessingDrawing" xmlns:wp="http://schemas.openxmlformats.org/drawingml/2006/wordprocessingDrawing" xmlns:w10="urn:schemas-microsoft-com:office:word" xmlns:w="http://schemas.openxmlformats.org/wordprocessingml/2006/main" xmlns:w14="http://schemas.microsoft.com/office/word/2010/wordml" xmlns:w15="http://schemas.microsoft.com/office/word/2012/wordml" xmlns:w16cex="http://schemas.microsoft.com/office/word/2018/wordml/cex" xmlns:w16cid="http://schemas.microsoft.com/office/word/2016/wordml/cid" xmlns:w16="http://schemas.microsoft.com/office/word/2018/wordml" xmlns:w16sdtdh="http://schemas.microsoft.com/office/word/2020/wordml/sdtdatahash" xmlns:w16se="http://schemas.microsoft.com/office/word/2015/wordml/symex" xmlns:wpg="http://schemas.microsoft.com/office/word/2010/wordprocessingGroup" xmlns:wpi="http://schemas.microsoft.com/office/word/2010/wordprocessingInk" xmlns:wne="http://schemas.microsoft.com/office/word/2006/wordml" xmlns:wps="http://schemas.microsoft.com/office/word/2010/wordprocessingShape" mc:Ignorable="w14 w15 w16se w16cid w16 w16cex w16sdtdh wp14">
   <w:abstractNum w:abstractNumId="0" w15:restartNumberingAfterBreak="0">
+    <w:nsid w:val="07F56B92"/>
+    <w:multiLevelType w:val="multilevel"/>
+    <w:tmpl w:val="0E3430A0"/>
+    <w:lvl w:ilvl="0">
+      <w:start w:val="1"/>
+      <w:numFmt w:val="decimal"/>
+      <w:lvlText w:val="%1"/>
+      <w:lvlJc w:val="left"/>
+      <w:pPr>
+        <w:ind w:left="400" w:hanging="400"/>
+      </w:pPr>
+      <w:rPr>
+        <w:rFonts w:hint="default"/>
+      </w:rPr>
+    </w:lvl>
+    <w:lvl w:ilvl="1">
+      <w:start w:val="1"/>
+      <w:numFmt w:val="decimal"/>
+      <w:lvlText w:val="%1.%2"/>
+      <w:lvlJc w:val="left"/>
+      <w:pPr>
+        <w:ind w:left="400" w:hanging="400"/>
+      </w:pPr>
+      <w:rPr>
+        <w:rFonts w:hint="default"/>
+      </w:rPr>
+    </w:lvl>
+    <w:lvl w:ilvl="2">
+      <w:start w:val="1"/>
+      <w:numFmt w:val="decimal"/>
+      <w:lvlText w:val="%1.%2.%3"/>
+      <w:lvlJc w:val="left"/>
+      <w:pPr>
+        <w:ind w:left="720" w:hanging="720"/>
+      </w:pPr>
+      <w:rPr>
+        <w:rFonts w:hint="default"/>
+      </w:rPr>
+    </w:lvl>
+    <w:lvl w:ilvl="3">
+      <w:start w:val="1"/>
+      <w:numFmt w:val="decimal"/>
+      <w:lvlText w:val="%1.%2.%3.%4"/>
+      <w:lvlJc w:val="left"/>
+      <w:pPr>
+        <w:ind w:left="1080" w:hanging="1080"/>
+      </w:pPr>
+      <w:rPr>
+        <w:rFonts w:hint="default"/>
+      </w:rPr>
+    </w:lvl>
+    <w:lvl w:ilvl="4">
+      <w:start w:val="1"/>
+      <w:numFmt w:val="decimal"/>
+      <w:lvlText w:val="%1.%2.%3.%4.%5"/>
+      <w:lvlJc w:val="left"/>
+      <w:pPr>
+        <w:ind w:left="1080" w:hanging="1080"/>
+      </w:pPr>
+      <w:rPr>
+        <w:rFonts w:hint="default"/>
+      </w:rPr>
+    </w:lvl>
+    <w:lvl w:ilvl="5">
+      <w:start w:val="1"/>
+      <w:numFmt w:val="decimal"/>
+      <w:lvlText w:val="%1.%2.%3.%4.%5.%6"/>
+      <w:lvlJc w:val="left"/>
+      <w:pPr>
+        <w:ind w:left="1440" w:hanging="1440"/>
+      </w:pPr>
+      <w:rPr>
+        <w:rFonts w:hint="default"/>
+      </w:rPr>
+    </w:lvl>
+    <w:lvl w:ilvl="6">
+      <w:start w:val="1"/>
+      <w:numFmt w:val="decimal"/>
+      <w:lvlText w:val="%1.%2.%3.%4.%5.%6.%7"/>
+      <w:lvlJc w:val="left"/>
+      <w:pPr>
+        <w:ind w:left="1440" w:hanging="1440"/>
+      </w:pPr>
+      <w:rPr>
+        <w:rFonts w:hint="default"/>
+      </w:rPr>
+    </w:lvl>
+    <w:lvl w:ilvl="7">
+      <w:start w:val="1"/>
+      <w:numFmt w:val="decimal"/>
+      <w:lvlText w:val="%1.%2.%3.%4.%5.%6.%7.%8"/>
+      <w:lvlJc w:val="left"/>
+      <w:pPr>
+        <w:ind w:left="1800" w:hanging="1800"/>
+      </w:pPr>
+      <w:rPr>
+        <w:rFonts w:hint="default"/>
+      </w:rPr>
+    </w:lvl>
+    <w:lvl w:ilvl="8">
+      <w:start w:val="1"/>
+      <w:numFmt w:val="decimal"/>
+      <w:lvlText w:val="%1.%2.%3.%4.%5.%6.%7.%8.%9"/>
+      <w:lvlJc w:val="left"/>
+      <w:pPr>
+        <w:ind w:left="1800" w:hanging="1800"/>
+      </w:pPr>
+      <w:rPr>
+        <w:rFonts w:hint="default"/>
+      </w:rPr>
+    </w:lvl>
+  </w:abstractNum>
+  <w:abstractNum w:abstractNumId="1" w15:restartNumberingAfterBreak="0">
+    <w:nsid w:val="1E031577"/>
+    <w:multiLevelType w:val="multilevel"/>
+    <w:tmpl w:val="44F61408"/>
+    <w:lvl w:ilvl="0">
+      <w:start w:val="1"/>
+      <w:numFmt w:val="decimal"/>
+      <w:lvlText w:val="%1"/>
+      <w:lvlJc w:val="left"/>
+      <w:pPr>
+        <w:ind w:left="600" w:hanging="600"/>
+      </w:pPr>
+      <w:rPr>
+        <w:rFonts w:hint="default"/>
+      </w:rPr>
+    </w:lvl>
+    <w:lvl w:ilvl="1">
+      <w:start w:val="1"/>
+      <w:numFmt w:val="decimal"/>
+      <w:lvlText w:val="%1.%2"/>
+      <w:lvlJc w:val="left"/>
+      <w:pPr>
+        <w:ind w:left="600" w:hanging="600"/>
+      </w:pPr>
+      <w:rPr>
+        <w:rFonts w:hint="default"/>
+      </w:rPr>
+    </w:lvl>
+    <w:lvl w:ilvl="2">
+      <w:start w:val="1"/>
+      <w:numFmt w:val="decimal"/>
+      <w:lvlText w:val="%1.%2.%3"/>
+      <w:lvlJc w:val="left"/>
+      <w:pPr>
+        <w:ind w:left="720" w:hanging="720"/>
+      </w:pPr>
+      <w:rPr>
+        <w:rFonts w:hint="default"/>
+      </w:rPr>
+    </w:lvl>
+    <w:lvl w:ilvl="3">
+      <w:start w:val="1"/>
+      <w:numFmt w:val="decimal"/>
+      <w:lvlText w:val="%1.%2.%3.%4"/>
+      <w:lvlJc w:val="left"/>
+      <w:pPr>
+        <w:ind w:left="1080" w:hanging="1080"/>
+      </w:pPr>
+      <w:rPr>
+        <w:rFonts w:hint="default"/>
+      </w:rPr>
+    </w:lvl>
+    <w:lvl w:ilvl="4">
+      <w:start w:val="1"/>
+      <w:numFmt w:val="decimal"/>
+      <w:lvlText w:val="%1.%2.%3.%4.%5"/>
+      <w:lvlJc w:val="left"/>
+      <w:pPr>
+        <w:ind w:left="1080" w:hanging="1080"/>
+      </w:pPr>
+      <w:rPr>
+        <w:rFonts w:hint="default"/>
+      </w:rPr>
+    </w:lvl>
+    <w:lvl w:ilvl="5">
+      <w:start w:val="1"/>
+      <w:numFmt w:val="decimal"/>
+      <w:lvlText w:val="%1.%2.%3.%4.%5.%6"/>
+      <w:lvlJc w:val="left"/>
+      <w:pPr>
+        <w:ind w:left="1440" w:hanging="1440"/>
+      </w:pPr>
+      <w:rPr>
+        <w:rFonts w:hint="default"/>
+      </w:rPr>
+    </w:lvl>
+    <w:lvl w:ilvl="6">
+      <w:start w:val="1"/>
+      <w:numFmt w:val="decimal"/>
+      <w:lvlText w:val="%1.%2.%3.%4.%5.%6.%7"/>
+      <w:lvlJc w:val="left"/>
+      <w:pPr>
+        <w:ind w:left="1440" w:hanging="1440"/>
+      </w:pPr>
+      <w:rPr>
+        <w:rFonts w:hint="default"/>
+      </w:rPr>
+    </w:lvl>
+    <w:lvl w:ilvl="7">
+      <w:start w:val="1"/>
+      <w:numFmt w:val="decimal"/>
+      <w:lvlText w:val="%1.%2.%3.%4.%5.%6.%7.%8"/>
+      <w:lvlJc w:val="left"/>
+      <w:pPr>
+        <w:ind w:left="1800" w:hanging="1800"/>
+      </w:pPr>
+      <w:rPr>
+        <w:rFonts w:hint="default"/>
+      </w:rPr>
+    </w:lvl>
+    <w:lvl w:ilvl="8">
+      <w:start w:val="1"/>
+      <w:numFmt w:val="decimal"/>
+      <w:lvlText w:val="%1.%2.%3.%4.%5.%6.%7.%8.%9"/>
+      <w:lvlJc w:val="left"/>
+      <w:pPr>
+        <w:ind w:left="1800" w:hanging="1800"/>
+      </w:pPr>
+      <w:rPr>
+        <w:rFonts w:hint="default"/>
+      </w:rPr>
+    </w:lvl>
+  </w:abstractNum>
+  <w:abstractNum w:abstractNumId="2" w15:restartNumberingAfterBreak="0">
     <w:nsid w:val="2EB47B00"/>
     <w:multiLevelType w:val="multilevel"/>
     <w:tmpl w:val="F89C2828"/>
@@ -168,7 +501,7 @@
       </w:rPr>
     </w:lvl>
   </w:abstractNum>
-  <w:abstractNum w:abstractNumId="1" w15:restartNumberingAfterBreak="0">
+  <w:abstractNum w:abstractNumId="3" w15:restartNumberingAfterBreak="0">
     <w:nsid w:val="5B907A03"/>
     <w:multiLevelType w:val="multilevel"/>
     <w:tmpl w:val="D08AE7D2"/>
@@ -256,11 +589,107 @@
       </w:pPr>
     </w:lvl>
   </w:abstractNum>
+  <w:abstractNum w:abstractNumId="4" w15:restartNumberingAfterBreak="0">
+    <w:nsid w:val="792E29E0"/>
+    <w:multiLevelType w:val="multilevel"/>
+    <w:tmpl w:val="78D4D32E"/>
+    <w:lvl w:ilvl="0">
+      <w:start w:val="1"/>
+      <w:numFmt w:val="decimal"/>
+      <w:lvlText w:val="%1."/>
+      <w:lvlJc w:val="left"/>
+      <w:pPr>
+        <w:ind w:left="360" w:hanging="360"/>
+      </w:pPr>
+    </w:lvl>
+    <w:lvl w:ilvl="1">
+      <w:start w:val="1"/>
+      <w:numFmt w:val="decimal"/>
+      <w:lvlText w:val="%1.%2."/>
+      <w:lvlJc w:val="left"/>
+      <w:pPr>
+        <w:ind w:left="792" w:hanging="432"/>
+      </w:pPr>
+    </w:lvl>
+    <w:lvl w:ilvl="2">
+      <w:start w:val="1"/>
+      <w:numFmt w:val="decimal"/>
+      <w:pStyle w:val="berschrift3"/>
+      <w:lvlText w:val="%1.%2.%3."/>
+      <w:lvlJc w:val="left"/>
+      <w:pPr>
+        <w:ind w:left="1224" w:hanging="504"/>
+      </w:pPr>
+    </w:lvl>
+    <w:lvl w:ilvl="3">
+      <w:start w:val="1"/>
+      <w:numFmt w:val="decimal"/>
+      <w:lvlText w:val="%1.%2.%3.%4."/>
+      <w:lvlJc w:val="left"/>
+      <w:pPr>
+        <w:ind w:left="1728" w:hanging="648"/>
+      </w:pPr>
+    </w:lvl>
+    <w:lvl w:ilvl="4">
+      <w:start w:val="1"/>
+      <w:numFmt w:val="decimal"/>
+      <w:lvlText w:val="%1.%2.%3.%4.%5."/>
+      <w:lvlJc w:val="left"/>
+      <w:pPr>
+        <w:ind w:left="2232" w:hanging="792"/>
+      </w:pPr>
+    </w:lvl>
+    <w:lvl w:ilvl="5">
+      <w:start w:val="1"/>
+      <w:numFmt w:val="decimal"/>
+      <w:lvlText w:val="%1.%2.%3.%4.%5.%6."/>
+      <w:lvlJc w:val="left"/>
+      <w:pPr>
+        <w:ind w:left="2736" w:hanging="936"/>
+      </w:pPr>
+    </w:lvl>
+    <w:lvl w:ilvl="6">
+      <w:start w:val="1"/>
+      <w:numFmt w:val="decimal"/>
+      <w:lvlText w:val="%1.%2.%3.%4.%5.%6.%7."/>
+      <w:lvlJc w:val="left"/>
+      <w:pPr>
+        <w:ind w:left="3240" w:hanging="1080"/>
+      </w:pPr>
+    </w:lvl>
+    <w:lvl w:ilvl="7">
+      <w:start w:val="1"/>
+      <w:numFmt w:val="decimal"/>
+      <w:lvlText w:val="%1.%2.%3.%4.%5.%6.%7.%8."/>
+      <w:lvlJc w:val="left"/>
+      <w:pPr>
+        <w:ind w:left="3744" w:hanging="1224"/>
+      </w:pPr>
+    </w:lvl>
+    <w:lvl w:ilvl="8">
+      <w:start w:val="1"/>
+      <w:numFmt w:val="decimal"/>
+      <w:lvlText w:val="%1.%2.%3.%4.%5.%6.%7.%8.%9."/>
+      <w:lvlJc w:val="left"/>
+      <w:pPr>
+        <w:ind w:left="4320" w:hanging="1440"/>
+      </w:pPr>
+    </w:lvl>
+  </w:abstractNum>
   <w:num w:numId="1">
-    <w:abstractNumId w:val="1"/>
+    <w:abstractNumId w:val="3"/>
   </w:num>
   <w:num w:numId="2">
+    <w:abstractNumId w:val="2"/>
+  </w:num>
+  <w:num w:numId="3">
+    <w:abstractNumId w:val="4"/>
+  </w:num>
+  <w:num w:numId="4">
     <w:abstractNumId w:val="0"/>
+  </w:num>
+  <w:num w:numId="5">
+    <w:abstractNumId w:val="1"/>
   </w:num>
 </w:numbering>
 </file>
@@ -712,6 +1141,24 @@
       <w:szCs w:val="26"/>
     </w:rPr>
   </w:style>
+  <w:style w:type="paragraph" w:styleId="berschrift3">
+    <w:name w:val="heading 3"/>
+    <w:basedOn w:val="Listenabsatz"/>
+    <w:next w:val="Standard"/>
+    <w:link w:val="berschrift3Zchn"/>
+    <w:uiPriority w:val="9"/>
+    <w:unhideWhenUsed/>
+    <w:qFormat/>
+    <w:rsid w:val="008033C4"/>
+    <w:pPr>
+      <w:numPr>
+        <w:ilvl w:val="2"/>
+        <w:numId w:val="3"/>
+      </w:numPr>
+      <w:ind w:left="709" w:hanging="709"/>
+      <w:outlineLvl w:val="2"/>
+    </w:pPr>
+  </w:style>
   <w:style w:type="character" w:default="1" w:styleId="Absatz-Standardschriftart">
     <w:name w:val="Default Paragraph Font"/>
     <w:uiPriority w:val="1"/>
@@ -772,6 +1219,18 @@
       <w:rFonts w:ascii="Arial" w:hAnsi="Arial" w:cs="Arial"/>
       <w:sz w:val="26"/>
       <w:szCs w:val="26"/>
+    </w:rPr>
+  </w:style>
+  <w:style w:type="character" w:customStyle="1" w:styleId="berschrift3Zchn">
+    <w:name w:val="Überschrift 3 Zchn"/>
+    <w:basedOn w:val="Absatz-Standardschriftart"/>
+    <w:link w:val="berschrift3"/>
+    <w:uiPriority w:val="9"/>
+    <w:rsid w:val="008033C4"/>
+    <w:rPr>
+      <w:rFonts w:ascii="Arial" w:hAnsi="Arial" w:cs="Arial"/>
+      <w:sz w:val="24"/>
+      <w:szCs w:val="24"/>
     </w:rPr>
   </w:style>
 </w:styles>

</xml_diff>

<commit_message>
Ausprobieren des einbinden der CSV mithilfe eines GitHub Links
</commit_message>
<xml_diff>
--- a/Informationsvisualisierung_Bericht.docx
+++ b/Informationsvisualisierung_Bericht.docx
@@ -1,13 +1,34 @@
 
 <file path=word/document.xml><?xml version="1.0" encoding="utf-8"?>
-<w:document xmlns:wpc="http://schemas.microsoft.com/office/word/2010/wordprocessingCanvas" xmlns:cx="http://schemas.microsoft.com/office/drawing/2014/chartex" xmlns:cx1="http://schemas.microsoft.com/office/drawing/2015/9/8/chartex" xmlns:cx2="http://schemas.microsoft.com/office/drawing/2015/10/21/chartex" xmlns:cx3="http://schemas.microsoft.com/office/drawing/2016/5/9/chartex" xmlns:cx4="http://schemas.microsoft.com/office/drawing/2016/5/10/chartex" xmlns:cx5="http://schemas.microsoft.com/office/drawing/2016/5/11/chartex" xmlns:cx6="http://schemas.microsoft.com/office/drawing/2016/5/12/chartex" xmlns:cx7="http://schemas.microsoft.com/office/drawing/2016/5/13/chartex" xmlns:cx8="http://schemas.microsoft.com/office/drawing/2016/5/14/chartex" xmlns:mc="http://schemas.openxmlformats.org/markup-compatibility/2006" xmlns:aink="http://schemas.microsoft.com/office/drawing/2016/ink" xmlns:am3d="http://schemas.microsoft.com/office/drawing/2017/model3d" xmlns:o="urn:schemas-microsoft-com:office:office" xmlns:r="http://schemas.openxmlformats.org/officeDocument/2006/relationships" xmlns:m="http://schemas.openxmlformats.org/officeDocument/2006/math" xmlns:v="urn:schemas-microsoft-com:vml" xmlns:wp14="http://schemas.microsoft.com/office/word/2010/wordprocessingDrawing" xmlns:wp="http://schemas.openxmlformats.org/drawingml/2006/wordprocessingDrawing" xmlns:w10="urn:schemas-microsoft-com:office:word" xmlns:w="http://schemas.openxmlformats.org/wordprocessingml/2006/main" xmlns:w14="http://schemas.microsoft.com/office/word/2010/wordml" xmlns:w15="http://schemas.microsoft.com/office/word/2012/wordml" xmlns:w16cex="http://schemas.microsoft.com/office/word/2018/wordml/cex" xmlns:w16cid="http://schemas.microsoft.com/office/word/2016/wordml/cid" xmlns:w16="http://schemas.microsoft.com/office/word/2018/wordml" xmlns:w16sdtdh="http://schemas.microsoft.com/office/word/2020/wordml/sdtdatahash" xmlns:w16se="http://schemas.microsoft.com/office/word/2015/wordml/symex" xmlns:wpg="http://schemas.microsoft.com/office/word/2010/wordprocessingGroup" xmlns:wpi="http://schemas.microsoft.com/office/word/2010/wordprocessingInk" xmlns:wne="http://schemas.microsoft.com/office/word/2006/wordml" xmlns:wps="http://schemas.microsoft.com/office/word/2010/wordprocessingShape" mc:Ignorable="w14 w15 w16se w16cid w16 w16cex w16sdtdh wp14">
+<w:document xmlns:wpc="http://schemas.microsoft.com/office/word/2010/wordprocessingCanvas" xmlns:cx="http://schemas.microsoft.com/office/drawing/2014/chartex" xmlns:cx1="http://schemas.microsoft.com/office/drawing/2015/9/8/chartex" xmlns:cx2="http://schemas.microsoft.com/office/drawing/2015/10/21/chartex" xmlns:cx3="http://schemas.microsoft.com/office/drawing/2016/5/9/chartex" xmlns:cx4="http://schemas.microsoft.com/office/drawing/2016/5/10/chartex" xmlns:cx5="http://schemas.microsoft.com/office/drawing/2016/5/11/chartex" xmlns:cx6="http://schemas.microsoft.com/office/drawing/2016/5/12/chartex" xmlns:cx7="http://schemas.microsoft.com/office/drawing/2016/5/13/chartex" xmlns:cx8="http://schemas.microsoft.com/office/drawing/2016/5/14/chartex" xmlns:mc="http://schemas.openxmlformats.org/markup-compatibility/2006" xmlns:aink="http://schemas.microsoft.com/office/drawing/2016/ink" xmlns:am3d="http://schemas.microsoft.com/office/drawing/2017/model3d" xmlns:o="urn:schemas-microsoft-com:office:office" xmlns:r="http://schemas.openxmlformats.org/officeDocument/2006/relationships" xmlns:m="http://schemas.openxmlformats.org/officeDocument/2006/math" xmlns:v="urn:schemas-microsoft-com:vml" xmlns:wp14="http://schemas.microsoft.com/office/word/2010/wordprocessingDrawing" xmlns:wp="http://schemas.openxmlformats.org/drawingml/2006/wordprocessingDrawing" xmlns:w10="urn:schemas-microsoft-com:office:word" xmlns:w="http://schemas.openxmlformats.org/wordprocessingml/2006/main" xmlns:w14="http://schemas.microsoft.com/office/word/2010/wordml" xmlns:w15="http://schemas.microsoft.com/office/word/2012/wordml" xmlns:w16cex="http://schemas.microsoft.com/office/word/2018/wordml/cex" xmlns:w16cid="http://schemas.microsoft.com/office/word/2016/wordml/cid" xmlns:w16="http://schemas.microsoft.com/office/word/2018/wordml" xmlns:w16se="http://schemas.microsoft.com/office/word/2015/wordml/symex" xmlns:wpg="http://schemas.microsoft.com/office/word/2010/wordprocessingGroup" xmlns:wpi="http://schemas.microsoft.com/office/word/2010/wordprocessingInk" xmlns:wne="http://schemas.microsoft.com/office/word/2006/wordml" xmlns:wps="http://schemas.microsoft.com/office/word/2010/wordprocessingShape" mc:Ignorable="w14 w15 w16se w16cid w16 w16cex wp14">
   <w:body>
     <w:p>
+      <w:pPr>
+        <w:rPr>
+          <w:b/>
+          <w:bCs/>
+        </w:rPr>
+      </w:pPr>
       <w:r>
+        <w:rPr>
+          <w:b/>
+          <w:bCs/>
+        </w:rPr>
         <w:t>Das ist die Titelseite</w:t>
       </w:r>
     </w:p>
-    <w:p/>
+    <w:p>
+      <w:pPr>
+        <w:pStyle w:val="Listenabsatz"/>
+        <w:numPr>
+          <w:ilvl w:val="0"/>
+          <w:numId w:val="6"/>
+        </w:numPr>
+      </w:pPr>
+      <w:r>
+        <w:t>Titel</w:t>
+      </w:r>
+    </w:p>
     <w:p/>
     <w:p/>
     <w:p>
@@ -161,7 +182,7 @@
 </file>
 
 <file path=word/numbering.xml><?xml version="1.0" encoding="utf-8"?>
-<w:numbering xmlns:wpc="http://schemas.microsoft.com/office/word/2010/wordprocessingCanvas" xmlns:cx="http://schemas.microsoft.com/office/drawing/2014/chartex" xmlns:cx1="http://schemas.microsoft.com/office/drawing/2015/9/8/chartex" xmlns:cx2="http://schemas.microsoft.com/office/drawing/2015/10/21/chartex" xmlns:cx3="http://schemas.microsoft.com/office/drawing/2016/5/9/chartex" xmlns:cx4="http://schemas.microsoft.com/office/drawing/2016/5/10/chartex" xmlns:cx5="http://schemas.microsoft.com/office/drawing/2016/5/11/chartex" xmlns:cx6="http://schemas.microsoft.com/office/drawing/2016/5/12/chartex" xmlns:cx7="http://schemas.microsoft.com/office/drawing/2016/5/13/chartex" xmlns:cx8="http://schemas.microsoft.com/office/drawing/2016/5/14/chartex" xmlns:mc="http://schemas.openxmlformats.org/markup-compatibility/2006" xmlns:aink="http://schemas.microsoft.com/office/drawing/2016/ink" xmlns:am3d="http://schemas.microsoft.com/office/drawing/2017/model3d" xmlns:o="urn:schemas-microsoft-com:office:office" xmlns:r="http://schemas.openxmlformats.org/officeDocument/2006/relationships" xmlns:m="http://schemas.openxmlformats.org/officeDocument/2006/math" xmlns:v="urn:schemas-microsoft-com:vml" xmlns:wp14="http://schemas.microsoft.com/office/word/2010/wordprocessingDrawing" xmlns:wp="http://schemas.openxmlformats.org/drawingml/2006/wordprocessingDrawing" xmlns:w10="urn:schemas-microsoft-com:office:word" xmlns:w="http://schemas.openxmlformats.org/wordprocessingml/2006/main" xmlns:w14="http://schemas.microsoft.com/office/word/2010/wordml" xmlns:w15="http://schemas.microsoft.com/office/word/2012/wordml" xmlns:w16cex="http://schemas.microsoft.com/office/word/2018/wordml/cex" xmlns:w16cid="http://schemas.microsoft.com/office/word/2016/wordml/cid" xmlns:w16="http://schemas.microsoft.com/office/word/2018/wordml" xmlns:w16sdtdh="http://schemas.microsoft.com/office/word/2020/wordml/sdtdatahash" xmlns:w16se="http://schemas.microsoft.com/office/word/2015/wordml/symex" xmlns:wpg="http://schemas.microsoft.com/office/word/2010/wordprocessingGroup" xmlns:wpi="http://schemas.microsoft.com/office/word/2010/wordprocessingInk" xmlns:wne="http://schemas.microsoft.com/office/word/2006/wordml" xmlns:wps="http://schemas.microsoft.com/office/word/2010/wordprocessingShape" mc:Ignorable="w14 w15 w16se w16cid w16 w16cex w16sdtdh wp14">
+<w:numbering xmlns:wpc="http://schemas.microsoft.com/office/word/2010/wordprocessingCanvas" xmlns:cx="http://schemas.microsoft.com/office/drawing/2014/chartex" xmlns:cx1="http://schemas.microsoft.com/office/drawing/2015/9/8/chartex" xmlns:cx2="http://schemas.microsoft.com/office/drawing/2015/10/21/chartex" xmlns:cx3="http://schemas.microsoft.com/office/drawing/2016/5/9/chartex" xmlns:cx4="http://schemas.microsoft.com/office/drawing/2016/5/10/chartex" xmlns:cx5="http://schemas.microsoft.com/office/drawing/2016/5/11/chartex" xmlns:cx6="http://schemas.microsoft.com/office/drawing/2016/5/12/chartex" xmlns:cx7="http://schemas.microsoft.com/office/drawing/2016/5/13/chartex" xmlns:cx8="http://schemas.microsoft.com/office/drawing/2016/5/14/chartex" xmlns:mc="http://schemas.openxmlformats.org/markup-compatibility/2006" xmlns:aink="http://schemas.microsoft.com/office/drawing/2016/ink" xmlns:am3d="http://schemas.microsoft.com/office/drawing/2017/model3d" xmlns:o="urn:schemas-microsoft-com:office:office" xmlns:r="http://schemas.openxmlformats.org/officeDocument/2006/relationships" xmlns:m="http://schemas.openxmlformats.org/officeDocument/2006/math" xmlns:v="urn:schemas-microsoft-com:vml" xmlns:wp14="http://schemas.microsoft.com/office/word/2010/wordprocessingDrawing" xmlns:wp="http://schemas.openxmlformats.org/drawingml/2006/wordprocessingDrawing" xmlns:w10="urn:schemas-microsoft-com:office:word" xmlns:w="http://schemas.openxmlformats.org/wordprocessingml/2006/main" xmlns:w14="http://schemas.microsoft.com/office/word/2010/wordml" xmlns:w15="http://schemas.microsoft.com/office/word/2012/wordml" xmlns:w16cex="http://schemas.microsoft.com/office/word/2018/wordml/cex" xmlns:w16cid="http://schemas.microsoft.com/office/word/2016/wordml/cid" xmlns:w16="http://schemas.microsoft.com/office/word/2018/wordml" xmlns:w16se="http://schemas.microsoft.com/office/word/2015/wordml/symex" xmlns:wpg="http://schemas.microsoft.com/office/word/2010/wordprocessingGroup" xmlns:wpi="http://schemas.microsoft.com/office/word/2010/wordprocessingInk" xmlns:wne="http://schemas.microsoft.com/office/word/2006/wordml" xmlns:wps="http://schemas.microsoft.com/office/word/2010/wordprocessingShape" mc:Ignorable="w14 w15 w16se w16cid w16 w16cex wp14">
   <w:abstractNum w:abstractNumId="0" w15:restartNumberingAfterBreak="0">
     <w:nsid w:val="07F56B92"/>
     <w:multiLevelType w:val="multilevel"/>
@@ -502,6 +523,118 @@
     </w:lvl>
   </w:abstractNum>
   <w:abstractNum w:abstractNumId="3" w15:restartNumberingAfterBreak="0">
+    <w:nsid w:val="38B2395F"/>
+    <w:multiLevelType w:val="hybridMultilevel"/>
+    <w:tmpl w:val="2F2C0658"/>
+    <w:lvl w:ilvl="0" w:tplc="A3E2C278">
+      <w:numFmt w:val="bullet"/>
+      <w:lvlText w:val=""/>
+      <w:lvlJc w:val="left"/>
+      <w:pPr>
+        <w:ind w:left="720" w:hanging="360"/>
+      </w:pPr>
+      <w:rPr>
+        <w:rFonts w:ascii="Wingdings" w:eastAsiaTheme="minorHAnsi" w:hAnsi="Wingdings" w:cs="Arial" w:hint="default"/>
+      </w:rPr>
+    </w:lvl>
+    <w:lvl w:ilvl="1" w:tplc="04070003" w:tentative="1">
+      <w:start w:val="1"/>
+      <w:numFmt w:val="bullet"/>
+      <w:lvlText w:val="o"/>
+      <w:lvlJc w:val="left"/>
+      <w:pPr>
+        <w:ind w:left="1440" w:hanging="360"/>
+      </w:pPr>
+      <w:rPr>
+        <w:rFonts w:ascii="Courier New" w:hAnsi="Courier New" w:cs="Courier New" w:hint="default"/>
+      </w:rPr>
+    </w:lvl>
+    <w:lvl w:ilvl="2" w:tplc="04070005" w:tentative="1">
+      <w:start w:val="1"/>
+      <w:numFmt w:val="bullet"/>
+      <w:lvlText w:val=""/>
+      <w:lvlJc w:val="left"/>
+      <w:pPr>
+        <w:ind w:left="2160" w:hanging="360"/>
+      </w:pPr>
+      <w:rPr>
+        <w:rFonts w:ascii="Wingdings" w:hAnsi="Wingdings" w:hint="default"/>
+      </w:rPr>
+    </w:lvl>
+    <w:lvl w:ilvl="3" w:tplc="04070001" w:tentative="1">
+      <w:start w:val="1"/>
+      <w:numFmt w:val="bullet"/>
+      <w:lvlText w:val=""/>
+      <w:lvlJc w:val="left"/>
+      <w:pPr>
+        <w:ind w:left="2880" w:hanging="360"/>
+      </w:pPr>
+      <w:rPr>
+        <w:rFonts w:ascii="Symbol" w:hAnsi="Symbol" w:hint="default"/>
+      </w:rPr>
+    </w:lvl>
+    <w:lvl w:ilvl="4" w:tplc="04070003" w:tentative="1">
+      <w:start w:val="1"/>
+      <w:numFmt w:val="bullet"/>
+      <w:lvlText w:val="o"/>
+      <w:lvlJc w:val="left"/>
+      <w:pPr>
+        <w:ind w:left="3600" w:hanging="360"/>
+      </w:pPr>
+      <w:rPr>
+        <w:rFonts w:ascii="Courier New" w:hAnsi="Courier New" w:cs="Courier New" w:hint="default"/>
+      </w:rPr>
+    </w:lvl>
+    <w:lvl w:ilvl="5" w:tplc="04070005" w:tentative="1">
+      <w:start w:val="1"/>
+      <w:numFmt w:val="bullet"/>
+      <w:lvlText w:val=""/>
+      <w:lvlJc w:val="left"/>
+      <w:pPr>
+        <w:ind w:left="4320" w:hanging="360"/>
+      </w:pPr>
+      <w:rPr>
+        <w:rFonts w:ascii="Wingdings" w:hAnsi="Wingdings" w:hint="default"/>
+      </w:rPr>
+    </w:lvl>
+    <w:lvl w:ilvl="6" w:tplc="04070001" w:tentative="1">
+      <w:start w:val="1"/>
+      <w:numFmt w:val="bullet"/>
+      <w:lvlText w:val=""/>
+      <w:lvlJc w:val="left"/>
+      <w:pPr>
+        <w:ind w:left="5040" w:hanging="360"/>
+      </w:pPr>
+      <w:rPr>
+        <w:rFonts w:ascii="Symbol" w:hAnsi="Symbol" w:hint="default"/>
+      </w:rPr>
+    </w:lvl>
+    <w:lvl w:ilvl="7" w:tplc="04070003" w:tentative="1">
+      <w:start w:val="1"/>
+      <w:numFmt w:val="bullet"/>
+      <w:lvlText w:val="o"/>
+      <w:lvlJc w:val="left"/>
+      <w:pPr>
+        <w:ind w:left="5760" w:hanging="360"/>
+      </w:pPr>
+      <w:rPr>
+        <w:rFonts w:ascii="Courier New" w:hAnsi="Courier New" w:cs="Courier New" w:hint="default"/>
+      </w:rPr>
+    </w:lvl>
+    <w:lvl w:ilvl="8" w:tplc="04070005" w:tentative="1">
+      <w:start w:val="1"/>
+      <w:numFmt w:val="bullet"/>
+      <w:lvlText w:val=""/>
+      <w:lvlJc w:val="left"/>
+      <w:pPr>
+        <w:ind w:left="6480" w:hanging="360"/>
+      </w:pPr>
+      <w:rPr>
+        <w:rFonts w:ascii="Wingdings" w:hAnsi="Wingdings" w:hint="default"/>
+      </w:rPr>
+    </w:lvl>
+  </w:abstractNum>
+  <w:abstractNum w:abstractNumId="4" w15:restartNumberingAfterBreak="0">
     <w:nsid w:val="5B907A03"/>
     <w:multiLevelType w:val="multilevel"/>
     <w:tmpl w:val="D08AE7D2"/>
@@ -589,7 +722,7 @@
       </w:pPr>
     </w:lvl>
   </w:abstractNum>
-  <w:abstractNum w:abstractNumId="4" w15:restartNumberingAfterBreak="0">
+  <w:abstractNum w:abstractNumId="5" w15:restartNumberingAfterBreak="0">
     <w:nsid w:val="792E29E0"/>
     <w:multiLevelType w:val="multilevel"/>
     <w:tmpl w:val="78D4D32E"/>
@@ -677,13 +810,13 @@
     </w:lvl>
   </w:abstractNum>
   <w:num w:numId="1">
-    <w:abstractNumId w:val="3"/>
+    <w:abstractNumId w:val="4"/>
   </w:num>
   <w:num w:numId="2">
     <w:abstractNumId w:val="2"/>
   </w:num>
   <w:num w:numId="3">
-    <w:abstractNumId w:val="4"/>
+    <w:abstractNumId w:val="5"/>
   </w:num>
   <w:num w:numId="4">
     <w:abstractNumId w:val="0"/>
@@ -691,11 +824,14 @@
   <w:num w:numId="5">
     <w:abstractNumId w:val="1"/>
   </w:num>
+  <w:num w:numId="6">
+    <w:abstractNumId w:val="3"/>
+  </w:num>
 </w:numbering>
 </file>
 
 <file path=word/styles.xml><?xml version="1.0" encoding="utf-8"?>
-<w:styles xmlns:mc="http://schemas.openxmlformats.org/markup-compatibility/2006" xmlns:r="http://schemas.openxmlformats.org/officeDocument/2006/relationships" xmlns:w="http://schemas.openxmlformats.org/wordprocessingml/2006/main" xmlns:w14="http://schemas.microsoft.com/office/word/2010/wordml" xmlns:w15="http://schemas.microsoft.com/office/word/2012/wordml" xmlns:w16cex="http://schemas.microsoft.com/office/word/2018/wordml/cex" xmlns:w16cid="http://schemas.microsoft.com/office/word/2016/wordml/cid" xmlns:w16="http://schemas.microsoft.com/office/word/2018/wordml" xmlns:w16sdtdh="http://schemas.microsoft.com/office/word/2020/wordml/sdtdatahash" xmlns:w16se="http://schemas.microsoft.com/office/word/2015/wordml/symex" mc:Ignorable="w14 w15 w16se w16cid w16 w16cex w16sdtdh">
+<w:styles xmlns:mc="http://schemas.openxmlformats.org/markup-compatibility/2006" xmlns:r="http://schemas.openxmlformats.org/officeDocument/2006/relationships" xmlns:w="http://schemas.openxmlformats.org/wordprocessingml/2006/main" xmlns:w14="http://schemas.microsoft.com/office/word/2010/wordml" xmlns:w15="http://schemas.microsoft.com/office/word/2012/wordml" xmlns:w16cex="http://schemas.microsoft.com/office/word/2018/wordml/cex" xmlns:w16cid="http://schemas.microsoft.com/office/word/2016/wordml/cid" xmlns:w16="http://schemas.microsoft.com/office/word/2018/wordml" xmlns:w16se="http://schemas.microsoft.com/office/word/2015/wordml/symex" mc:Ignorable="w14 w15 w16se w16cid w16 w16cex">
   <w:docDefaults>
     <w:rPrDefault>
       <w:rPr>

</xml_diff>

<commit_message>
Unter Überschriften Inhalte Stichpunktartig ergänzt
</commit_message>
<xml_diff>
--- a/Informationsvisualisierung_Bericht.docx
+++ b/Informationsvisualisierung_Bericht.docx
@@ -1,9 +1,10 @@
 
 <file path=word/document.xml><?xml version="1.0" encoding="utf-8"?>
-<w:document xmlns:wpc="http://schemas.microsoft.com/office/word/2010/wordprocessingCanvas" xmlns:cx="http://schemas.microsoft.com/office/drawing/2014/chartex" xmlns:cx1="http://schemas.microsoft.com/office/drawing/2015/9/8/chartex" xmlns:cx2="http://schemas.microsoft.com/office/drawing/2015/10/21/chartex" xmlns:cx3="http://schemas.microsoft.com/office/drawing/2016/5/9/chartex" xmlns:cx4="http://schemas.microsoft.com/office/drawing/2016/5/10/chartex" xmlns:cx5="http://schemas.microsoft.com/office/drawing/2016/5/11/chartex" xmlns:cx6="http://schemas.microsoft.com/office/drawing/2016/5/12/chartex" xmlns:cx7="http://schemas.microsoft.com/office/drawing/2016/5/13/chartex" xmlns:cx8="http://schemas.microsoft.com/office/drawing/2016/5/14/chartex" xmlns:mc="http://schemas.openxmlformats.org/markup-compatibility/2006" xmlns:aink="http://schemas.microsoft.com/office/drawing/2016/ink" xmlns:am3d="http://schemas.microsoft.com/office/drawing/2017/model3d" xmlns:o="urn:schemas-microsoft-com:office:office" xmlns:r="http://schemas.openxmlformats.org/officeDocument/2006/relationships" xmlns:m="http://schemas.openxmlformats.org/officeDocument/2006/math" xmlns:v="urn:schemas-microsoft-com:vml" xmlns:wp14="http://schemas.microsoft.com/office/word/2010/wordprocessingDrawing" xmlns:wp="http://schemas.openxmlformats.org/drawingml/2006/wordprocessingDrawing" xmlns:w10="urn:schemas-microsoft-com:office:word" xmlns:w="http://schemas.openxmlformats.org/wordprocessingml/2006/main" xmlns:w14="http://schemas.microsoft.com/office/word/2010/wordml" xmlns:w15="http://schemas.microsoft.com/office/word/2012/wordml" xmlns:w16cex="http://schemas.microsoft.com/office/word/2018/wordml/cex" xmlns:w16cid="http://schemas.microsoft.com/office/word/2016/wordml/cid" xmlns:w16="http://schemas.microsoft.com/office/word/2018/wordml" xmlns:w16se="http://schemas.microsoft.com/office/word/2015/wordml/symex" xmlns:wpg="http://schemas.microsoft.com/office/word/2010/wordprocessingGroup" xmlns:wpi="http://schemas.microsoft.com/office/word/2010/wordprocessingInk" xmlns:wne="http://schemas.microsoft.com/office/word/2006/wordml" xmlns:wps="http://schemas.microsoft.com/office/word/2010/wordprocessingShape" mc:Ignorable="w14 w15 w16se w16cid w16 w16cex wp14">
+<w:document xmlns:wpc="http://schemas.microsoft.com/office/word/2010/wordprocessingCanvas" xmlns:cx="http://schemas.microsoft.com/office/drawing/2014/chartex" xmlns:cx1="http://schemas.microsoft.com/office/drawing/2015/9/8/chartex" xmlns:cx2="http://schemas.microsoft.com/office/drawing/2015/10/21/chartex" xmlns:cx3="http://schemas.microsoft.com/office/drawing/2016/5/9/chartex" xmlns:cx4="http://schemas.microsoft.com/office/drawing/2016/5/10/chartex" xmlns:cx5="http://schemas.microsoft.com/office/drawing/2016/5/11/chartex" xmlns:cx6="http://schemas.microsoft.com/office/drawing/2016/5/12/chartex" xmlns:cx7="http://schemas.microsoft.com/office/drawing/2016/5/13/chartex" xmlns:cx8="http://schemas.microsoft.com/office/drawing/2016/5/14/chartex" xmlns:mc="http://schemas.openxmlformats.org/markup-compatibility/2006" xmlns:aink="http://schemas.microsoft.com/office/drawing/2016/ink" xmlns:am3d="http://schemas.microsoft.com/office/drawing/2017/model3d" xmlns:o="urn:schemas-microsoft-com:office:office" xmlns:r="http://schemas.openxmlformats.org/officeDocument/2006/relationships" xmlns:m="http://schemas.openxmlformats.org/officeDocument/2006/math" xmlns:v="urn:schemas-microsoft-com:vml" xmlns:wp14="http://schemas.microsoft.com/office/word/2010/wordprocessingDrawing" xmlns:wp="http://schemas.openxmlformats.org/drawingml/2006/wordprocessingDrawing" xmlns:w10="urn:schemas-microsoft-com:office:word" xmlns:w="http://schemas.openxmlformats.org/wordprocessingml/2006/main" xmlns:w14="http://schemas.microsoft.com/office/word/2010/wordml" xmlns:w15="http://schemas.microsoft.com/office/word/2012/wordml" xmlns:w16cex="http://schemas.microsoft.com/office/word/2018/wordml/cex" xmlns:w16cid="http://schemas.microsoft.com/office/word/2016/wordml/cid" xmlns:w16="http://schemas.microsoft.com/office/word/2018/wordml" xmlns:w16sdtdh="http://schemas.microsoft.com/office/word/2020/wordml/sdtdatahash" xmlns:w16se="http://schemas.microsoft.com/office/word/2015/wordml/symex" xmlns:wpg="http://schemas.microsoft.com/office/word/2010/wordprocessingGroup" xmlns:wpi="http://schemas.microsoft.com/office/word/2010/wordprocessingInk" xmlns:wne="http://schemas.microsoft.com/office/word/2006/wordml" xmlns:wps="http://schemas.microsoft.com/office/word/2010/wordprocessingShape" mc:Ignorable="w14 w15 w16se w16cid w16 w16cex w16sdtdh wp14">
   <w:body>
     <w:p>
       <w:pPr>
+        <w:jc w:val="center"/>
         <w:rPr>
           <w:b/>
           <w:bCs/>
@@ -14,21 +15,2174 @@
           <w:b/>
           <w:bCs/>
         </w:rPr>
-        <w:t>Das ist die Titelseite</w:t>
-      </w:r>
-    </w:p>
-    <w:p>
-      <w:pPr>
-        <w:pStyle w:val="Listenabsatz"/>
-        <w:numPr>
-          <w:ilvl w:val="0"/>
-          <w:numId w:val="6"/>
-        </w:numPr>
-      </w:pPr>
-      <w:r>
-        <w:t>Titel</w:t>
-      </w:r>
-    </w:p>
+        <w:t xml:space="preserve">Projektbericht zum Modul </w:t>
+      </w:r>
+      <w:r>
+        <w:rPr>
+          <w:b/>
+          <w:bCs/>
+        </w:rPr>
+        <w:t>Information</w:t>
+      </w:r>
+      <w:r>
+        <w:rPr>
+          <w:b/>
+          <w:bCs/>
+        </w:rPr>
+        <w:t xml:space="preserve"> Retrival und</w:t>
+      </w:r>
+    </w:p>
+    <w:p>
+      <w:pPr>
+        <w:jc w:val="center"/>
+        <w:rPr>
+          <w:b/>
+          <w:bCs/>
+        </w:rPr>
+      </w:pPr>
+      <w:r>
+        <w:rPr>
+          <w:b/>
+          <w:bCs/>
+        </w:rPr>
+        <w:t xml:space="preserve">Visualisierung </w:t>
+      </w:r>
+      <w:r>
+        <w:rPr>
+          <w:b/>
+          <w:bCs/>
+        </w:rPr>
+        <w:t>Sommersemester 2021</w:t>
+      </w:r>
+    </w:p>
+    <w:p>
+      <w:pPr>
+        <w:jc w:val="center"/>
+        <w:rPr>
+          <w:b/>
+          <w:bCs/>
+        </w:rPr>
+      </w:pPr>
+    </w:p>
+    <w:p>
+      <w:pPr>
+        <w:jc w:val="center"/>
+        <w:rPr>
+          <w:b/>
+          <w:bCs/>
+        </w:rPr>
+      </w:pPr>
+    </w:p>
+    <w:p>
+      <w:pPr>
+        <w:jc w:val="center"/>
+        <w:rPr>
+          <w:b/>
+          <w:bCs/>
+        </w:rPr>
+      </w:pPr>
+    </w:p>
+    <w:p>
+      <w:pPr>
+        <w:jc w:val="center"/>
+        <w:rPr>
+          <w:b/>
+          <w:bCs/>
+        </w:rPr>
+      </w:pPr>
+      <w:r>
+        <w:rPr>
+          <w:b/>
+          <w:bCs/>
+        </w:rPr>
+        <w:t>Titel des Dokuments</w:t>
+      </w:r>
+    </w:p>
+    <w:p>
+      <w:pPr>
+        <w:jc w:val="center"/>
+      </w:pPr>
+    </w:p>
+    <w:p>
+      <w:pPr>
+        <w:jc w:val="center"/>
+      </w:pPr>
+    </w:p>
+    <w:p>
+      <w:pPr>
+        <w:jc w:val="center"/>
+      </w:pPr>
+    </w:p>
+    <w:p>
+      <w:pPr>
+        <w:jc w:val="center"/>
+      </w:pPr>
+      <w:r>
+        <w:t>Richard Brennecke</w:t>
+      </w:r>
+    </w:p>
+    <w:p>
+      <w:pPr>
+        <w:jc w:val="center"/>
+      </w:pPr>
+      <w:r>
+        <w:t>Matrikelnummer:</w:t>
+      </w:r>
+    </w:p>
+    <w:p>
+      <w:pPr>
+        <w:jc w:val="center"/>
+      </w:pPr>
+    </w:p>
+    <w:p>
+      <w:pPr>
+        <w:jc w:val="center"/>
+      </w:pPr>
+    </w:p>
+    <w:p>
+      <w:pPr>
+        <w:jc w:val="center"/>
+      </w:pPr>
+    </w:p>
+    <w:p>
+      <w:pPr>
+        <w:jc w:val="center"/>
+      </w:pPr>
+    </w:p>
+    <w:p/>
+    <w:p>
+      <w:pPr>
+        <w:sectPr>
+          <w:headerReference w:type="even" r:id="rId8"/>
+          <w:headerReference w:type="default" r:id="rId9"/>
+          <w:footerReference w:type="even" r:id="rId10"/>
+          <w:footerReference w:type="default" r:id="rId11"/>
+          <w:headerReference w:type="first" r:id="rId12"/>
+          <w:footerReference w:type="first" r:id="rId13"/>
+          <w:pgSz w:w="11906" w:h="16838"/>
+          <w:pgMar w:top="1134" w:right="1134" w:bottom="1134" w:left="1134" w:header="709" w:footer="709" w:gutter="0"/>
+          <w:cols w:space="708"/>
+          <w:docGrid w:linePitch="360"/>
+        </w:sectPr>
+      </w:pPr>
+    </w:p>
+    <w:bookmarkStart w:id="0" w:name="_Toc79327777" w:displacedByCustomXml="next"/>
+    <w:sdt>
+      <w:sdtPr>
+        <w:id w:val="1653179522"/>
+        <w:docPartObj>
+          <w:docPartGallery w:val="Table of Contents"/>
+          <w:docPartUnique/>
+        </w:docPartObj>
+      </w:sdtPr>
+      <w:sdtEndPr>
+        <w:rPr>
+          <w:rFonts w:asciiTheme="minorHAnsi" w:hAnsiTheme="minorHAnsi" w:cstheme="minorHAnsi"/>
+          <w:b w:val="0"/>
+          <w:bCs w:val="0"/>
+          <w:sz w:val="22"/>
+          <w:szCs w:val="22"/>
+        </w:rPr>
+      </w:sdtEndPr>
+      <w:sdtContent>
+        <w:p>
+          <w:pPr>
+            <w:pStyle w:val="berschrift1"/>
+            <w:numPr>
+              <w:ilvl w:val="0"/>
+              <w:numId w:val="0"/>
+            </w:numPr>
+          </w:pPr>
+          <w:r>
+            <w:t>Inhaltsverzeichnis</w:t>
+          </w:r>
+          <w:bookmarkEnd w:id="0"/>
+        </w:p>
+        <w:p>
+          <w:pPr>
+            <w:pStyle w:val="Verzeichnis1"/>
+            <w:rPr>
+              <w:rFonts w:eastAsiaTheme="minorEastAsia" w:cstheme="minorBidi"/>
+              <w:noProof/>
+              <w:lang w:eastAsia="de-DE"/>
+            </w:rPr>
+          </w:pPr>
+          <w:r>
+            <w:fldChar w:fldCharType="begin"/>
+          </w:r>
+          <w:r>
+            <w:instrText xml:space="preserve"> TOC \o "1-3" \h \z \u </w:instrText>
+          </w:r>
+          <w:r>
+            <w:fldChar w:fldCharType="separate"/>
+          </w:r>
+          <w:hyperlink w:anchor="_Toc79327777" w:history="1">
+            <w:r>
+              <w:rPr>
+                <w:rStyle w:val="Hyperlink"/>
+                <w:noProof/>
+              </w:rPr>
+              <w:t>1.</w:t>
+            </w:r>
+            <w:r>
+              <w:rPr>
+                <w:rFonts w:eastAsiaTheme="minorEastAsia" w:cstheme="minorBidi"/>
+                <w:noProof/>
+                <w:lang w:eastAsia="de-DE"/>
+              </w:rPr>
+              <w:tab/>
+            </w:r>
+            <w:r>
+              <w:rPr>
+                <w:rStyle w:val="Hyperlink"/>
+                <w:noProof/>
+              </w:rPr>
+              <w:t>Inhaltsverzeichnis</w:t>
+            </w:r>
+            <w:r>
+              <w:rPr>
+                <w:noProof/>
+                <w:webHidden/>
+              </w:rPr>
+              <w:tab/>
+            </w:r>
+            <w:r>
+              <w:rPr>
+                <w:noProof/>
+                <w:webHidden/>
+              </w:rPr>
+              <w:fldChar w:fldCharType="begin"/>
+            </w:r>
+            <w:r>
+              <w:rPr>
+                <w:noProof/>
+                <w:webHidden/>
+              </w:rPr>
+              <w:instrText xml:space="preserve"> PAGEREF _Toc79327777 \h </w:instrText>
+            </w:r>
+            <w:r>
+              <w:rPr>
+                <w:noProof/>
+                <w:webHidden/>
+              </w:rPr>
+            </w:r>
+            <w:r>
+              <w:rPr>
+                <w:noProof/>
+                <w:webHidden/>
+              </w:rPr>
+              <w:fldChar w:fldCharType="separate"/>
+            </w:r>
+            <w:r>
+              <w:rPr>
+                <w:noProof/>
+                <w:webHidden/>
+              </w:rPr>
+              <w:t>2</w:t>
+            </w:r>
+            <w:r>
+              <w:rPr>
+                <w:noProof/>
+                <w:webHidden/>
+              </w:rPr>
+              <w:fldChar w:fldCharType="end"/>
+            </w:r>
+          </w:hyperlink>
+        </w:p>
+        <w:p>
+          <w:pPr>
+            <w:pStyle w:val="Verzeichnis1"/>
+            <w:rPr>
+              <w:rFonts w:eastAsiaTheme="minorEastAsia" w:cstheme="minorBidi"/>
+              <w:noProof/>
+              <w:lang w:eastAsia="de-DE"/>
+            </w:rPr>
+          </w:pPr>
+          <w:hyperlink w:anchor="_Toc79327778" w:history="1">
+            <w:r>
+              <w:rPr>
+                <w:rStyle w:val="Hyperlink"/>
+                <w:noProof/>
+              </w:rPr>
+              <w:t>2.</w:t>
+            </w:r>
+            <w:r>
+              <w:rPr>
+                <w:rFonts w:eastAsiaTheme="minorEastAsia" w:cstheme="minorBidi"/>
+                <w:noProof/>
+                <w:lang w:eastAsia="de-DE"/>
+              </w:rPr>
+              <w:tab/>
+            </w:r>
+            <w:r>
+              <w:rPr>
+                <w:rStyle w:val="Hyperlink"/>
+                <w:noProof/>
+              </w:rPr>
+              <w:t>Einleitung</w:t>
+            </w:r>
+            <w:r>
+              <w:rPr>
+                <w:noProof/>
+                <w:webHidden/>
+              </w:rPr>
+              <w:tab/>
+            </w:r>
+            <w:r>
+              <w:rPr>
+                <w:noProof/>
+                <w:webHidden/>
+              </w:rPr>
+              <w:fldChar w:fldCharType="begin"/>
+            </w:r>
+            <w:r>
+              <w:rPr>
+                <w:noProof/>
+                <w:webHidden/>
+              </w:rPr>
+              <w:instrText xml:space="preserve"> PAGEREF _Toc79327778 \h </w:instrText>
+            </w:r>
+            <w:r>
+              <w:rPr>
+                <w:noProof/>
+                <w:webHidden/>
+              </w:rPr>
+            </w:r>
+            <w:r>
+              <w:rPr>
+                <w:noProof/>
+                <w:webHidden/>
+              </w:rPr>
+              <w:fldChar w:fldCharType="separate"/>
+            </w:r>
+            <w:r>
+              <w:rPr>
+                <w:noProof/>
+                <w:webHidden/>
+              </w:rPr>
+              <w:t>3</w:t>
+            </w:r>
+            <w:r>
+              <w:rPr>
+                <w:noProof/>
+                <w:webHidden/>
+              </w:rPr>
+              <w:fldChar w:fldCharType="end"/>
+            </w:r>
+          </w:hyperlink>
+        </w:p>
+        <w:p>
+          <w:pPr>
+            <w:pStyle w:val="Verzeichnis2"/>
+            <w:rPr>
+              <w:rFonts w:eastAsiaTheme="minorEastAsia" w:cstheme="minorBidi"/>
+              <w:noProof/>
+              <w:lang w:eastAsia="de-DE"/>
+            </w:rPr>
+          </w:pPr>
+          <w:hyperlink w:anchor="_Toc79327779" w:history="1">
+            <w:r>
+              <w:rPr>
+                <w:rStyle w:val="Hyperlink"/>
+                <w:noProof/>
+              </w:rPr>
+              <w:t>2.1</w:t>
+            </w:r>
+            <w:r>
+              <w:rPr>
+                <w:rFonts w:eastAsiaTheme="minorEastAsia" w:cstheme="minorBidi"/>
+                <w:noProof/>
+                <w:lang w:eastAsia="de-DE"/>
+              </w:rPr>
+              <w:tab/>
+            </w:r>
+            <w:r>
+              <w:rPr>
+                <w:rStyle w:val="Hyperlink"/>
+                <w:noProof/>
+              </w:rPr>
+              <w:t>Anwendungshintergrund</w:t>
+            </w:r>
+            <w:r>
+              <w:rPr>
+                <w:noProof/>
+                <w:webHidden/>
+              </w:rPr>
+              <w:tab/>
+            </w:r>
+            <w:r>
+              <w:rPr>
+                <w:noProof/>
+                <w:webHidden/>
+              </w:rPr>
+              <w:fldChar w:fldCharType="begin"/>
+            </w:r>
+            <w:r>
+              <w:rPr>
+                <w:noProof/>
+                <w:webHidden/>
+              </w:rPr>
+              <w:instrText xml:space="preserve"> PAGEREF _Toc79327779 \h </w:instrText>
+            </w:r>
+            <w:r>
+              <w:rPr>
+                <w:noProof/>
+                <w:webHidden/>
+              </w:rPr>
+            </w:r>
+            <w:r>
+              <w:rPr>
+                <w:noProof/>
+                <w:webHidden/>
+              </w:rPr>
+              <w:fldChar w:fldCharType="separate"/>
+            </w:r>
+            <w:r>
+              <w:rPr>
+                <w:noProof/>
+                <w:webHidden/>
+              </w:rPr>
+              <w:t>3</w:t>
+            </w:r>
+            <w:r>
+              <w:rPr>
+                <w:noProof/>
+                <w:webHidden/>
+              </w:rPr>
+              <w:fldChar w:fldCharType="end"/>
+            </w:r>
+          </w:hyperlink>
+        </w:p>
+        <w:p>
+          <w:pPr>
+            <w:pStyle w:val="Verzeichnis2"/>
+            <w:rPr>
+              <w:rFonts w:eastAsiaTheme="minorEastAsia" w:cstheme="minorBidi"/>
+              <w:noProof/>
+              <w:lang w:eastAsia="de-DE"/>
+            </w:rPr>
+          </w:pPr>
+          <w:hyperlink w:anchor="_Toc79327780" w:history="1">
+            <w:r>
+              <w:rPr>
+                <w:rStyle w:val="Hyperlink"/>
+                <w:noProof/>
+              </w:rPr>
+              <w:t>2.2</w:t>
+            </w:r>
+            <w:r>
+              <w:rPr>
+                <w:rFonts w:eastAsiaTheme="minorEastAsia" w:cstheme="minorBidi"/>
+                <w:noProof/>
+                <w:lang w:eastAsia="de-DE"/>
+              </w:rPr>
+              <w:tab/>
+            </w:r>
+            <w:r>
+              <w:rPr>
+                <w:rStyle w:val="Hyperlink"/>
+                <w:noProof/>
+              </w:rPr>
+              <w:t>Zielgruppen</w:t>
+            </w:r>
+            <w:r>
+              <w:rPr>
+                <w:noProof/>
+                <w:webHidden/>
+              </w:rPr>
+              <w:tab/>
+            </w:r>
+            <w:r>
+              <w:rPr>
+                <w:noProof/>
+                <w:webHidden/>
+              </w:rPr>
+              <w:fldChar w:fldCharType="begin"/>
+            </w:r>
+            <w:r>
+              <w:rPr>
+                <w:noProof/>
+                <w:webHidden/>
+              </w:rPr>
+              <w:instrText xml:space="preserve"> PAGEREF _Toc79327780 \h </w:instrText>
+            </w:r>
+            <w:r>
+              <w:rPr>
+                <w:noProof/>
+                <w:webHidden/>
+              </w:rPr>
+            </w:r>
+            <w:r>
+              <w:rPr>
+                <w:noProof/>
+                <w:webHidden/>
+              </w:rPr>
+              <w:fldChar w:fldCharType="separate"/>
+            </w:r>
+            <w:r>
+              <w:rPr>
+                <w:noProof/>
+                <w:webHidden/>
+              </w:rPr>
+              <w:t>3</w:t>
+            </w:r>
+            <w:r>
+              <w:rPr>
+                <w:noProof/>
+                <w:webHidden/>
+              </w:rPr>
+              <w:fldChar w:fldCharType="end"/>
+            </w:r>
+          </w:hyperlink>
+        </w:p>
+        <w:p>
+          <w:pPr>
+            <w:pStyle w:val="Verzeichnis2"/>
+            <w:rPr>
+              <w:rFonts w:eastAsiaTheme="minorEastAsia" w:cstheme="minorBidi"/>
+              <w:noProof/>
+              <w:lang w:eastAsia="de-DE"/>
+            </w:rPr>
+          </w:pPr>
+          <w:hyperlink w:anchor="_Toc79327781" w:history="1">
+            <w:r>
+              <w:rPr>
+                <w:rStyle w:val="Hyperlink"/>
+                <w:noProof/>
+              </w:rPr>
+              <w:t>2.3</w:t>
+            </w:r>
+            <w:r>
+              <w:rPr>
+                <w:rFonts w:eastAsiaTheme="minorEastAsia" w:cstheme="minorBidi"/>
+                <w:noProof/>
+                <w:lang w:eastAsia="de-DE"/>
+              </w:rPr>
+              <w:tab/>
+            </w:r>
+            <w:r>
+              <w:rPr>
+                <w:rStyle w:val="Hyperlink"/>
+                <w:noProof/>
+              </w:rPr>
+              <w:t>Überblick und Beiträge</w:t>
+            </w:r>
+            <w:r>
+              <w:rPr>
+                <w:noProof/>
+                <w:webHidden/>
+              </w:rPr>
+              <w:tab/>
+            </w:r>
+            <w:r>
+              <w:rPr>
+                <w:noProof/>
+                <w:webHidden/>
+              </w:rPr>
+              <w:fldChar w:fldCharType="begin"/>
+            </w:r>
+            <w:r>
+              <w:rPr>
+                <w:noProof/>
+                <w:webHidden/>
+              </w:rPr>
+              <w:instrText xml:space="preserve"> PAGEREF _Toc79327781 \h </w:instrText>
+            </w:r>
+            <w:r>
+              <w:rPr>
+                <w:noProof/>
+                <w:webHidden/>
+              </w:rPr>
+            </w:r>
+            <w:r>
+              <w:rPr>
+                <w:noProof/>
+                <w:webHidden/>
+              </w:rPr>
+              <w:fldChar w:fldCharType="separate"/>
+            </w:r>
+            <w:r>
+              <w:rPr>
+                <w:noProof/>
+                <w:webHidden/>
+              </w:rPr>
+              <w:t>3</w:t>
+            </w:r>
+            <w:r>
+              <w:rPr>
+                <w:noProof/>
+                <w:webHidden/>
+              </w:rPr>
+              <w:fldChar w:fldCharType="end"/>
+            </w:r>
+          </w:hyperlink>
+        </w:p>
+        <w:p>
+          <w:pPr>
+            <w:pStyle w:val="Verzeichnis1"/>
+            <w:rPr>
+              <w:rFonts w:eastAsiaTheme="minorEastAsia" w:cstheme="minorBidi"/>
+              <w:noProof/>
+              <w:lang w:eastAsia="de-DE"/>
+            </w:rPr>
+          </w:pPr>
+          <w:hyperlink w:anchor="_Toc79327782" w:history="1">
+            <w:r>
+              <w:rPr>
+                <w:rStyle w:val="Hyperlink"/>
+                <w:noProof/>
+              </w:rPr>
+              <w:t>3.</w:t>
+            </w:r>
+            <w:r>
+              <w:rPr>
+                <w:rFonts w:eastAsiaTheme="minorEastAsia" w:cstheme="minorBidi"/>
+                <w:noProof/>
+                <w:lang w:eastAsia="de-DE"/>
+              </w:rPr>
+              <w:tab/>
+            </w:r>
+            <w:r>
+              <w:rPr>
+                <w:rStyle w:val="Hyperlink"/>
+                <w:noProof/>
+              </w:rPr>
+              <w:t>Daten</w:t>
+            </w:r>
+            <w:r>
+              <w:rPr>
+                <w:noProof/>
+                <w:webHidden/>
+              </w:rPr>
+              <w:tab/>
+            </w:r>
+            <w:r>
+              <w:rPr>
+                <w:noProof/>
+                <w:webHidden/>
+              </w:rPr>
+              <w:fldChar w:fldCharType="begin"/>
+            </w:r>
+            <w:r>
+              <w:rPr>
+                <w:noProof/>
+                <w:webHidden/>
+              </w:rPr>
+              <w:instrText xml:space="preserve"> PAGEREF _Toc79327782 \h </w:instrText>
+            </w:r>
+            <w:r>
+              <w:rPr>
+                <w:noProof/>
+                <w:webHidden/>
+              </w:rPr>
+            </w:r>
+            <w:r>
+              <w:rPr>
+                <w:noProof/>
+                <w:webHidden/>
+              </w:rPr>
+              <w:fldChar w:fldCharType="separate"/>
+            </w:r>
+            <w:r>
+              <w:rPr>
+                <w:noProof/>
+                <w:webHidden/>
+              </w:rPr>
+              <w:t>3</w:t>
+            </w:r>
+            <w:r>
+              <w:rPr>
+                <w:noProof/>
+                <w:webHidden/>
+              </w:rPr>
+              <w:fldChar w:fldCharType="end"/>
+            </w:r>
+          </w:hyperlink>
+        </w:p>
+        <w:p>
+          <w:pPr>
+            <w:pStyle w:val="Verzeichnis2"/>
+            <w:rPr>
+              <w:rFonts w:eastAsiaTheme="minorEastAsia" w:cstheme="minorBidi"/>
+              <w:noProof/>
+              <w:lang w:eastAsia="de-DE"/>
+            </w:rPr>
+          </w:pPr>
+          <w:hyperlink w:anchor="_Toc79327783" w:history="1">
+            <w:r>
+              <w:rPr>
+                <w:rStyle w:val="Hyperlink"/>
+                <w:noProof/>
+              </w:rPr>
+              <w:t>3.1</w:t>
+            </w:r>
+            <w:r>
+              <w:rPr>
+                <w:rFonts w:eastAsiaTheme="minorEastAsia" w:cstheme="minorBidi"/>
+                <w:noProof/>
+                <w:lang w:eastAsia="de-DE"/>
+              </w:rPr>
+              <w:tab/>
+            </w:r>
+            <w:r>
+              <w:rPr>
+                <w:rStyle w:val="Hyperlink"/>
+                <w:noProof/>
+              </w:rPr>
+              <w:t>Technische Breitstellung der Daten</w:t>
+            </w:r>
+            <w:r>
+              <w:rPr>
+                <w:noProof/>
+                <w:webHidden/>
+              </w:rPr>
+              <w:tab/>
+            </w:r>
+            <w:r>
+              <w:rPr>
+                <w:noProof/>
+                <w:webHidden/>
+              </w:rPr>
+              <w:fldChar w:fldCharType="begin"/>
+            </w:r>
+            <w:r>
+              <w:rPr>
+                <w:noProof/>
+                <w:webHidden/>
+              </w:rPr>
+              <w:instrText xml:space="preserve"> PAGEREF _Toc79327783 \h </w:instrText>
+            </w:r>
+            <w:r>
+              <w:rPr>
+                <w:noProof/>
+                <w:webHidden/>
+              </w:rPr>
+            </w:r>
+            <w:r>
+              <w:rPr>
+                <w:noProof/>
+                <w:webHidden/>
+              </w:rPr>
+              <w:fldChar w:fldCharType="separate"/>
+            </w:r>
+            <w:r>
+              <w:rPr>
+                <w:noProof/>
+                <w:webHidden/>
+              </w:rPr>
+              <w:t>3</w:t>
+            </w:r>
+            <w:r>
+              <w:rPr>
+                <w:noProof/>
+                <w:webHidden/>
+              </w:rPr>
+              <w:fldChar w:fldCharType="end"/>
+            </w:r>
+          </w:hyperlink>
+        </w:p>
+        <w:p>
+          <w:pPr>
+            <w:pStyle w:val="Verzeichnis2"/>
+            <w:rPr>
+              <w:rFonts w:eastAsiaTheme="minorEastAsia" w:cstheme="minorBidi"/>
+              <w:noProof/>
+              <w:lang w:eastAsia="de-DE"/>
+            </w:rPr>
+          </w:pPr>
+          <w:hyperlink w:anchor="_Toc79327784" w:history="1">
+            <w:r>
+              <w:rPr>
+                <w:rStyle w:val="Hyperlink"/>
+                <w:noProof/>
+              </w:rPr>
+              <w:t>3.2</w:t>
+            </w:r>
+            <w:r>
+              <w:rPr>
+                <w:rFonts w:eastAsiaTheme="minorEastAsia" w:cstheme="minorBidi"/>
+                <w:noProof/>
+                <w:lang w:eastAsia="de-DE"/>
+              </w:rPr>
+              <w:tab/>
+            </w:r>
+            <w:r>
+              <w:rPr>
+                <w:rStyle w:val="Hyperlink"/>
+                <w:noProof/>
+              </w:rPr>
+              <w:t>Datenvorverarbeitung</w:t>
+            </w:r>
+            <w:r>
+              <w:rPr>
+                <w:noProof/>
+                <w:webHidden/>
+              </w:rPr>
+              <w:tab/>
+            </w:r>
+            <w:r>
+              <w:rPr>
+                <w:noProof/>
+                <w:webHidden/>
+              </w:rPr>
+              <w:fldChar w:fldCharType="begin"/>
+            </w:r>
+            <w:r>
+              <w:rPr>
+                <w:noProof/>
+                <w:webHidden/>
+              </w:rPr>
+              <w:instrText xml:space="preserve"> PAGEREF _Toc79327784 \h </w:instrText>
+            </w:r>
+            <w:r>
+              <w:rPr>
+                <w:noProof/>
+                <w:webHidden/>
+              </w:rPr>
+            </w:r>
+            <w:r>
+              <w:rPr>
+                <w:noProof/>
+                <w:webHidden/>
+              </w:rPr>
+              <w:fldChar w:fldCharType="separate"/>
+            </w:r>
+            <w:r>
+              <w:rPr>
+                <w:noProof/>
+                <w:webHidden/>
+              </w:rPr>
+              <w:t>3</w:t>
+            </w:r>
+            <w:r>
+              <w:rPr>
+                <w:noProof/>
+                <w:webHidden/>
+              </w:rPr>
+              <w:fldChar w:fldCharType="end"/>
+            </w:r>
+          </w:hyperlink>
+        </w:p>
+        <w:p>
+          <w:pPr>
+            <w:pStyle w:val="Verzeichnis1"/>
+            <w:rPr>
+              <w:rFonts w:eastAsiaTheme="minorEastAsia" w:cstheme="minorBidi"/>
+              <w:noProof/>
+              <w:lang w:eastAsia="de-DE"/>
+            </w:rPr>
+          </w:pPr>
+          <w:hyperlink w:anchor="_Toc79327785" w:history="1">
+            <w:r>
+              <w:rPr>
+                <w:rStyle w:val="Hyperlink"/>
+                <w:noProof/>
+              </w:rPr>
+              <w:t>4.</w:t>
+            </w:r>
+            <w:r>
+              <w:rPr>
+                <w:rFonts w:eastAsiaTheme="minorEastAsia" w:cstheme="minorBidi"/>
+                <w:noProof/>
+                <w:lang w:eastAsia="de-DE"/>
+              </w:rPr>
+              <w:tab/>
+            </w:r>
+            <w:r>
+              <w:rPr>
+                <w:rStyle w:val="Hyperlink"/>
+                <w:noProof/>
+              </w:rPr>
+              <w:t>Visualisierung</w:t>
+            </w:r>
+            <w:r>
+              <w:rPr>
+                <w:noProof/>
+                <w:webHidden/>
+              </w:rPr>
+              <w:tab/>
+            </w:r>
+            <w:r>
+              <w:rPr>
+                <w:noProof/>
+                <w:webHidden/>
+              </w:rPr>
+              <w:fldChar w:fldCharType="begin"/>
+            </w:r>
+            <w:r>
+              <w:rPr>
+                <w:noProof/>
+                <w:webHidden/>
+              </w:rPr>
+              <w:instrText xml:space="preserve"> PAGEREF _Toc79327785 \h </w:instrText>
+            </w:r>
+            <w:r>
+              <w:rPr>
+                <w:noProof/>
+                <w:webHidden/>
+              </w:rPr>
+            </w:r>
+            <w:r>
+              <w:rPr>
+                <w:noProof/>
+                <w:webHidden/>
+              </w:rPr>
+              <w:fldChar w:fldCharType="separate"/>
+            </w:r>
+            <w:r>
+              <w:rPr>
+                <w:noProof/>
+                <w:webHidden/>
+              </w:rPr>
+              <w:t>3</w:t>
+            </w:r>
+            <w:r>
+              <w:rPr>
+                <w:noProof/>
+                <w:webHidden/>
+              </w:rPr>
+              <w:fldChar w:fldCharType="end"/>
+            </w:r>
+          </w:hyperlink>
+        </w:p>
+        <w:p>
+          <w:pPr>
+            <w:pStyle w:val="Verzeichnis2"/>
+            <w:rPr>
+              <w:rFonts w:eastAsiaTheme="minorEastAsia" w:cstheme="minorBidi"/>
+              <w:noProof/>
+              <w:lang w:eastAsia="de-DE"/>
+            </w:rPr>
+          </w:pPr>
+          <w:hyperlink w:anchor="_Toc79327786" w:history="1">
+            <w:r>
+              <w:rPr>
+                <w:rStyle w:val="Hyperlink"/>
+                <w:noProof/>
+              </w:rPr>
+              <w:t>4.1</w:t>
+            </w:r>
+            <w:r>
+              <w:rPr>
+                <w:rFonts w:eastAsiaTheme="minorEastAsia" w:cstheme="minorBidi"/>
+                <w:noProof/>
+                <w:lang w:eastAsia="de-DE"/>
+              </w:rPr>
+              <w:tab/>
+            </w:r>
+            <w:r>
+              <w:rPr>
+                <w:rStyle w:val="Hyperlink"/>
+                <w:noProof/>
+              </w:rPr>
+              <w:t>Analyse der Anwendungsfälle</w:t>
+            </w:r>
+            <w:r>
+              <w:rPr>
+                <w:noProof/>
+                <w:webHidden/>
+              </w:rPr>
+              <w:tab/>
+            </w:r>
+            <w:r>
+              <w:rPr>
+                <w:noProof/>
+                <w:webHidden/>
+              </w:rPr>
+              <w:fldChar w:fldCharType="begin"/>
+            </w:r>
+            <w:r>
+              <w:rPr>
+                <w:noProof/>
+                <w:webHidden/>
+              </w:rPr>
+              <w:instrText xml:space="preserve"> PAGEREF _Toc79327786 \h </w:instrText>
+            </w:r>
+            <w:r>
+              <w:rPr>
+                <w:noProof/>
+                <w:webHidden/>
+              </w:rPr>
+            </w:r>
+            <w:r>
+              <w:rPr>
+                <w:noProof/>
+                <w:webHidden/>
+              </w:rPr>
+              <w:fldChar w:fldCharType="separate"/>
+            </w:r>
+            <w:r>
+              <w:rPr>
+                <w:noProof/>
+                <w:webHidden/>
+              </w:rPr>
+              <w:t>3</w:t>
+            </w:r>
+            <w:r>
+              <w:rPr>
+                <w:noProof/>
+                <w:webHidden/>
+              </w:rPr>
+              <w:fldChar w:fldCharType="end"/>
+            </w:r>
+          </w:hyperlink>
+        </w:p>
+        <w:p>
+          <w:pPr>
+            <w:pStyle w:val="Verzeichnis2"/>
+            <w:rPr>
+              <w:rFonts w:eastAsiaTheme="minorEastAsia" w:cstheme="minorBidi"/>
+              <w:noProof/>
+              <w:lang w:eastAsia="de-DE"/>
+            </w:rPr>
+          </w:pPr>
+          <w:hyperlink w:anchor="_Toc79327787" w:history="1">
+            <w:r>
+              <w:rPr>
+                <w:rStyle w:val="Hyperlink"/>
+                <w:noProof/>
+              </w:rPr>
+              <w:t>4.2</w:t>
+            </w:r>
+            <w:r>
+              <w:rPr>
+                <w:rFonts w:eastAsiaTheme="minorEastAsia" w:cstheme="minorBidi"/>
+                <w:noProof/>
+                <w:lang w:eastAsia="de-DE"/>
+              </w:rPr>
+              <w:tab/>
+            </w:r>
+            <w:r>
+              <w:rPr>
+                <w:rStyle w:val="Hyperlink"/>
+                <w:noProof/>
+              </w:rPr>
+              <w:t>Anforderungen an die Visualisierungen</w:t>
+            </w:r>
+            <w:r>
+              <w:rPr>
+                <w:noProof/>
+                <w:webHidden/>
+              </w:rPr>
+              <w:tab/>
+            </w:r>
+            <w:r>
+              <w:rPr>
+                <w:noProof/>
+                <w:webHidden/>
+              </w:rPr>
+              <w:fldChar w:fldCharType="begin"/>
+            </w:r>
+            <w:r>
+              <w:rPr>
+                <w:noProof/>
+                <w:webHidden/>
+              </w:rPr>
+              <w:instrText xml:space="preserve"> PAGEREF _Toc79327787 \h </w:instrText>
+            </w:r>
+            <w:r>
+              <w:rPr>
+                <w:noProof/>
+                <w:webHidden/>
+              </w:rPr>
+            </w:r>
+            <w:r>
+              <w:rPr>
+                <w:noProof/>
+                <w:webHidden/>
+              </w:rPr>
+              <w:fldChar w:fldCharType="separate"/>
+            </w:r>
+            <w:r>
+              <w:rPr>
+                <w:noProof/>
+                <w:webHidden/>
+              </w:rPr>
+              <w:t>3</w:t>
+            </w:r>
+            <w:r>
+              <w:rPr>
+                <w:noProof/>
+                <w:webHidden/>
+              </w:rPr>
+              <w:fldChar w:fldCharType="end"/>
+            </w:r>
+          </w:hyperlink>
+        </w:p>
+        <w:p>
+          <w:pPr>
+            <w:pStyle w:val="Verzeichnis2"/>
+            <w:rPr>
+              <w:rFonts w:eastAsiaTheme="minorEastAsia" w:cstheme="minorBidi"/>
+              <w:noProof/>
+              <w:lang w:eastAsia="de-DE"/>
+            </w:rPr>
+          </w:pPr>
+          <w:hyperlink w:anchor="_Toc79327788" w:history="1">
+            <w:r>
+              <w:rPr>
+                <w:rStyle w:val="Hyperlink"/>
+                <w:noProof/>
+              </w:rPr>
+              <w:t>4.3</w:t>
+            </w:r>
+            <w:r>
+              <w:rPr>
+                <w:rFonts w:eastAsiaTheme="minorEastAsia" w:cstheme="minorBidi"/>
+                <w:noProof/>
+                <w:lang w:eastAsia="de-DE"/>
+              </w:rPr>
+              <w:tab/>
+            </w:r>
+            <w:r>
+              <w:rPr>
+                <w:rStyle w:val="Hyperlink"/>
+                <w:noProof/>
+              </w:rPr>
+              <w:t>Präsentation der Visualisierung</w:t>
+            </w:r>
+            <w:r>
+              <w:rPr>
+                <w:noProof/>
+                <w:webHidden/>
+              </w:rPr>
+              <w:tab/>
+            </w:r>
+            <w:r>
+              <w:rPr>
+                <w:noProof/>
+                <w:webHidden/>
+              </w:rPr>
+              <w:fldChar w:fldCharType="begin"/>
+            </w:r>
+            <w:r>
+              <w:rPr>
+                <w:noProof/>
+                <w:webHidden/>
+              </w:rPr>
+              <w:instrText xml:space="preserve"> PAGEREF _Toc79327788 \h </w:instrText>
+            </w:r>
+            <w:r>
+              <w:rPr>
+                <w:noProof/>
+                <w:webHidden/>
+              </w:rPr>
+            </w:r>
+            <w:r>
+              <w:rPr>
+                <w:noProof/>
+                <w:webHidden/>
+              </w:rPr>
+              <w:fldChar w:fldCharType="separate"/>
+            </w:r>
+            <w:r>
+              <w:rPr>
+                <w:noProof/>
+                <w:webHidden/>
+              </w:rPr>
+              <w:t>3</w:t>
+            </w:r>
+            <w:r>
+              <w:rPr>
+                <w:noProof/>
+                <w:webHidden/>
+              </w:rPr>
+              <w:fldChar w:fldCharType="end"/>
+            </w:r>
+          </w:hyperlink>
+        </w:p>
+        <w:p>
+          <w:pPr>
+            <w:pStyle w:val="Verzeichnis3"/>
+            <w:rPr>
+              <w:rFonts w:eastAsiaTheme="minorEastAsia" w:cstheme="minorBidi"/>
+              <w:noProof/>
+              <w:lang w:eastAsia="de-DE"/>
+            </w:rPr>
+          </w:pPr>
+          <w:hyperlink w:anchor="_Toc79327789" w:history="1">
+            <w:r>
+              <w:rPr>
+                <w:rStyle w:val="Hyperlink"/>
+                <w:noProof/>
+              </w:rPr>
+              <w:t>4.3.1</w:t>
+            </w:r>
+            <w:r>
+              <w:rPr>
+                <w:rFonts w:eastAsiaTheme="minorEastAsia" w:cstheme="minorBidi"/>
+                <w:noProof/>
+                <w:lang w:eastAsia="de-DE"/>
+              </w:rPr>
+              <w:tab/>
+            </w:r>
+            <w:r>
+              <w:rPr>
+                <w:rStyle w:val="Hyperlink"/>
+                <w:noProof/>
+              </w:rPr>
+              <w:t>Visualisierung Eins</w:t>
+            </w:r>
+            <w:r>
+              <w:rPr>
+                <w:noProof/>
+                <w:webHidden/>
+              </w:rPr>
+              <w:tab/>
+            </w:r>
+            <w:r>
+              <w:rPr>
+                <w:noProof/>
+                <w:webHidden/>
+              </w:rPr>
+              <w:fldChar w:fldCharType="begin"/>
+            </w:r>
+            <w:r>
+              <w:rPr>
+                <w:noProof/>
+                <w:webHidden/>
+              </w:rPr>
+              <w:instrText xml:space="preserve"> PAGEREF _Toc79327789 \h </w:instrText>
+            </w:r>
+            <w:r>
+              <w:rPr>
+                <w:noProof/>
+                <w:webHidden/>
+              </w:rPr>
+            </w:r>
+            <w:r>
+              <w:rPr>
+                <w:noProof/>
+                <w:webHidden/>
+              </w:rPr>
+              <w:fldChar w:fldCharType="separate"/>
+            </w:r>
+            <w:r>
+              <w:rPr>
+                <w:noProof/>
+                <w:webHidden/>
+              </w:rPr>
+              <w:t>4</w:t>
+            </w:r>
+            <w:r>
+              <w:rPr>
+                <w:noProof/>
+                <w:webHidden/>
+              </w:rPr>
+              <w:fldChar w:fldCharType="end"/>
+            </w:r>
+          </w:hyperlink>
+        </w:p>
+        <w:p>
+          <w:pPr>
+            <w:pStyle w:val="Verzeichnis3"/>
+            <w:rPr>
+              <w:rFonts w:eastAsiaTheme="minorEastAsia" w:cstheme="minorBidi"/>
+              <w:noProof/>
+              <w:lang w:eastAsia="de-DE"/>
+            </w:rPr>
+          </w:pPr>
+          <w:hyperlink w:anchor="_Toc79327790" w:history="1">
+            <w:r>
+              <w:rPr>
+                <w:rStyle w:val="Hyperlink"/>
+                <w:noProof/>
+              </w:rPr>
+              <w:t>4.3.2</w:t>
+            </w:r>
+            <w:r>
+              <w:rPr>
+                <w:rFonts w:eastAsiaTheme="minorEastAsia" w:cstheme="minorBidi"/>
+                <w:noProof/>
+                <w:lang w:eastAsia="de-DE"/>
+              </w:rPr>
+              <w:tab/>
+            </w:r>
+            <w:r>
+              <w:rPr>
+                <w:rStyle w:val="Hyperlink"/>
+                <w:noProof/>
+              </w:rPr>
+              <w:t>Visualisierung Zwei</w:t>
+            </w:r>
+            <w:r>
+              <w:rPr>
+                <w:noProof/>
+                <w:webHidden/>
+              </w:rPr>
+              <w:tab/>
+            </w:r>
+            <w:r>
+              <w:rPr>
+                <w:noProof/>
+                <w:webHidden/>
+              </w:rPr>
+              <w:fldChar w:fldCharType="begin"/>
+            </w:r>
+            <w:r>
+              <w:rPr>
+                <w:noProof/>
+                <w:webHidden/>
+              </w:rPr>
+              <w:instrText xml:space="preserve"> PAGEREF _Toc79327790 \h </w:instrText>
+            </w:r>
+            <w:r>
+              <w:rPr>
+                <w:noProof/>
+                <w:webHidden/>
+              </w:rPr>
+            </w:r>
+            <w:r>
+              <w:rPr>
+                <w:noProof/>
+                <w:webHidden/>
+              </w:rPr>
+              <w:fldChar w:fldCharType="separate"/>
+            </w:r>
+            <w:r>
+              <w:rPr>
+                <w:noProof/>
+                <w:webHidden/>
+              </w:rPr>
+              <w:t>4</w:t>
+            </w:r>
+            <w:r>
+              <w:rPr>
+                <w:noProof/>
+                <w:webHidden/>
+              </w:rPr>
+              <w:fldChar w:fldCharType="end"/>
+            </w:r>
+          </w:hyperlink>
+        </w:p>
+        <w:p>
+          <w:pPr>
+            <w:pStyle w:val="Verzeichnis3"/>
+            <w:rPr>
+              <w:rFonts w:eastAsiaTheme="minorEastAsia" w:cstheme="minorBidi"/>
+              <w:noProof/>
+              <w:lang w:eastAsia="de-DE"/>
+            </w:rPr>
+          </w:pPr>
+          <w:hyperlink w:anchor="_Toc79327791" w:history="1">
+            <w:r>
+              <w:rPr>
+                <w:rStyle w:val="Hyperlink"/>
+                <w:noProof/>
+              </w:rPr>
+              <w:t>4.3.3</w:t>
+            </w:r>
+            <w:r>
+              <w:rPr>
+                <w:rFonts w:eastAsiaTheme="minorEastAsia" w:cstheme="minorBidi"/>
+                <w:noProof/>
+                <w:lang w:eastAsia="de-DE"/>
+              </w:rPr>
+              <w:tab/>
+            </w:r>
+            <w:r>
+              <w:rPr>
+                <w:rStyle w:val="Hyperlink"/>
+                <w:noProof/>
+              </w:rPr>
+              <w:t>Visualisierung Drei</w:t>
+            </w:r>
+            <w:r>
+              <w:rPr>
+                <w:noProof/>
+                <w:webHidden/>
+              </w:rPr>
+              <w:tab/>
+            </w:r>
+            <w:r>
+              <w:rPr>
+                <w:noProof/>
+                <w:webHidden/>
+              </w:rPr>
+              <w:fldChar w:fldCharType="begin"/>
+            </w:r>
+            <w:r>
+              <w:rPr>
+                <w:noProof/>
+                <w:webHidden/>
+              </w:rPr>
+              <w:instrText xml:space="preserve"> PAGEREF _Toc79327791 \h </w:instrText>
+            </w:r>
+            <w:r>
+              <w:rPr>
+                <w:noProof/>
+                <w:webHidden/>
+              </w:rPr>
+            </w:r>
+            <w:r>
+              <w:rPr>
+                <w:noProof/>
+                <w:webHidden/>
+              </w:rPr>
+              <w:fldChar w:fldCharType="separate"/>
+            </w:r>
+            <w:r>
+              <w:rPr>
+                <w:noProof/>
+                <w:webHidden/>
+              </w:rPr>
+              <w:t>4</w:t>
+            </w:r>
+            <w:r>
+              <w:rPr>
+                <w:noProof/>
+                <w:webHidden/>
+              </w:rPr>
+              <w:fldChar w:fldCharType="end"/>
+            </w:r>
+          </w:hyperlink>
+        </w:p>
+        <w:p>
+          <w:pPr>
+            <w:pStyle w:val="Verzeichnis2"/>
+            <w:rPr>
+              <w:rFonts w:eastAsiaTheme="minorEastAsia" w:cstheme="minorBidi"/>
+              <w:noProof/>
+              <w:lang w:eastAsia="de-DE"/>
+            </w:rPr>
+          </w:pPr>
+          <w:hyperlink w:anchor="_Toc79327792" w:history="1">
+            <w:r>
+              <w:rPr>
+                <w:rStyle w:val="Hyperlink"/>
+                <w:noProof/>
+              </w:rPr>
+              <w:t>4.4</w:t>
+            </w:r>
+            <w:r>
+              <w:rPr>
+                <w:rFonts w:eastAsiaTheme="minorEastAsia" w:cstheme="minorBidi"/>
+                <w:noProof/>
+                <w:lang w:eastAsia="de-DE"/>
+              </w:rPr>
+              <w:tab/>
+            </w:r>
+            <w:r>
+              <w:rPr>
+                <w:rStyle w:val="Hyperlink"/>
+                <w:noProof/>
+              </w:rPr>
+              <w:t>Interaktion</w:t>
+            </w:r>
+            <w:r>
+              <w:rPr>
+                <w:noProof/>
+                <w:webHidden/>
+              </w:rPr>
+              <w:tab/>
+            </w:r>
+            <w:r>
+              <w:rPr>
+                <w:noProof/>
+                <w:webHidden/>
+              </w:rPr>
+              <w:fldChar w:fldCharType="begin"/>
+            </w:r>
+            <w:r>
+              <w:rPr>
+                <w:noProof/>
+                <w:webHidden/>
+              </w:rPr>
+              <w:instrText xml:space="preserve"> PAGEREF _Toc79327792 \h </w:instrText>
+            </w:r>
+            <w:r>
+              <w:rPr>
+                <w:noProof/>
+                <w:webHidden/>
+              </w:rPr>
+            </w:r>
+            <w:r>
+              <w:rPr>
+                <w:noProof/>
+                <w:webHidden/>
+              </w:rPr>
+              <w:fldChar w:fldCharType="separate"/>
+            </w:r>
+            <w:r>
+              <w:rPr>
+                <w:noProof/>
+                <w:webHidden/>
+              </w:rPr>
+              <w:t>4</w:t>
+            </w:r>
+            <w:r>
+              <w:rPr>
+                <w:noProof/>
+                <w:webHidden/>
+              </w:rPr>
+              <w:fldChar w:fldCharType="end"/>
+            </w:r>
+          </w:hyperlink>
+        </w:p>
+        <w:p>
+          <w:pPr>
+            <w:pStyle w:val="Verzeichnis1"/>
+            <w:rPr>
+              <w:rFonts w:eastAsiaTheme="minorEastAsia" w:cstheme="minorBidi"/>
+              <w:noProof/>
+              <w:lang w:eastAsia="de-DE"/>
+            </w:rPr>
+          </w:pPr>
+          <w:hyperlink w:anchor="_Toc79327793" w:history="1">
+            <w:r>
+              <w:rPr>
+                <w:rStyle w:val="Hyperlink"/>
+                <w:noProof/>
+              </w:rPr>
+              <w:t>5.</w:t>
+            </w:r>
+            <w:r>
+              <w:rPr>
+                <w:rFonts w:eastAsiaTheme="minorEastAsia" w:cstheme="minorBidi"/>
+                <w:noProof/>
+                <w:lang w:eastAsia="de-DE"/>
+              </w:rPr>
+              <w:tab/>
+            </w:r>
+            <w:r>
+              <w:rPr>
+                <w:rStyle w:val="Hyperlink"/>
+                <w:noProof/>
+              </w:rPr>
+              <w:t>Implementierung</w:t>
+            </w:r>
+            <w:r>
+              <w:rPr>
+                <w:noProof/>
+                <w:webHidden/>
+              </w:rPr>
+              <w:tab/>
+            </w:r>
+            <w:r>
+              <w:rPr>
+                <w:noProof/>
+                <w:webHidden/>
+              </w:rPr>
+              <w:fldChar w:fldCharType="begin"/>
+            </w:r>
+            <w:r>
+              <w:rPr>
+                <w:noProof/>
+                <w:webHidden/>
+              </w:rPr>
+              <w:instrText xml:space="preserve"> PAGEREF _Toc79327793 \h </w:instrText>
+            </w:r>
+            <w:r>
+              <w:rPr>
+                <w:noProof/>
+                <w:webHidden/>
+              </w:rPr>
+            </w:r>
+            <w:r>
+              <w:rPr>
+                <w:noProof/>
+                <w:webHidden/>
+              </w:rPr>
+              <w:fldChar w:fldCharType="separate"/>
+            </w:r>
+            <w:r>
+              <w:rPr>
+                <w:noProof/>
+                <w:webHidden/>
+              </w:rPr>
+              <w:t>4</w:t>
+            </w:r>
+            <w:r>
+              <w:rPr>
+                <w:noProof/>
+                <w:webHidden/>
+              </w:rPr>
+              <w:fldChar w:fldCharType="end"/>
+            </w:r>
+          </w:hyperlink>
+        </w:p>
+        <w:p>
+          <w:pPr>
+            <w:pStyle w:val="Verzeichnis1"/>
+            <w:rPr>
+              <w:rFonts w:eastAsiaTheme="minorEastAsia" w:cstheme="minorBidi"/>
+              <w:noProof/>
+              <w:lang w:eastAsia="de-DE"/>
+            </w:rPr>
+          </w:pPr>
+          <w:hyperlink w:anchor="_Toc79327794" w:history="1">
+            <w:r>
+              <w:rPr>
+                <w:rStyle w:val="Hyperlink"/>
+                <w:noProof/>
+              </w:rPr>
+              <w:t>6.</w:t>
+            </w:r>
+            <w:r>
+              <w:rPr>
+                <w:rFonts w:eastAsiaTheme="minorEastAsia" w:cstheme="minorBidi"/>
+                <w:noProof/>
+                <w:lang w:eastAsia="de-DE"/>
+              </w:rPr>
+              <w:tab/>
+            </w:r>
+            <w:r>
+              <w:rPr>
+                <w:rStyle w:val="Hyperlink"/>
+                <w:noProof/>
+              </w:rPr>
+              <w:t>Anwendungsfälle</w:t>
+            </w:r>
+            <w:r>
+              <w:rPr>
+                <w:noProof/>
+                <w:webHidden/>
+              </w:rPr>
+              <w:tab/>
+            </w:r>
+            <w:r>
+              <w:rPr>
+                <w:noProof/>
+                <w:webHidden/>
+              </w:rPr>
+              <w:fldChar w:fldCharType="begin"/>
+            </w:r>
+            <w:r>
+              <w:rPr>
+                <w:noProof/>
+                <w:webHidden/>
+              </w:rPr>
+              <w:instrText xml:space="preserve"> PAGEREF _Toc79327794 \h </w:instrText>
+            </w:r>
+            <w:r>
+              <w:rPr>
+                <w:noProof/>
+                <w:webHidden/>
+              </w:rPr>
+            </w:r>
+            <w:r>
+              <w:rPr>
+                <w:noProof/>
+                <w:webHidden/>
+              </w:rPr>
+              <w:fldChar w:fldCharType="separate"/>
+            </w:r>
+            <w:r>
+              <w:rPr>
+                <w:noProof/>
+                <w:webHidden/>
+              </w:rPr>
+              <w:t>4</w:t>
+            </w:r>
+            <w:r>
+              <w:rPr>
+                <w:noProof/>
+                <w:webHidden/>
+              </w:rPr>
+              <w:fldChar w:fldCharType="end"/>
+            </w:r>
+          </w:hyperlink>
+        </w:p>
+        <w:p>
+          <w:pPr>
+            <w:pStyle w:val="Verzeichnis2"/>
+            <w:rPr>
+              <w:rFonts w:eastAsiaTheme="minorEastAsia" w:cstheme="minorBidi"/>
+              <w:noProof/>
+              <w:lang w:eastAsia="de-DE"/>
+            </w:rPr>
+          </w:pPr>
+          <w:hyperlink w:anchor="_Toc79327795" w:history="1">
+            <w:r>
+              <w:rPr>
+                <w:rStyle w:val="Hyperlink"/>
+                <w:noProof/>
+              </w:rPr>
+              <w:t>6.1</w:t>
+            </w:r>
+            <w:r>
+              <w:rPr>
+                <w:rFonts w:eastAsiaTheme="minorEastAsia" w:cstheme="minorBidi"/>
+                <w:noProof/>
+                <w:lang w:eastAsia="de-DE"/>
+              </w:rPr>
+              <w:tab/>
+            </w:r>
+            <w:r>
+              <w:rPr>
+                <w:rStyle w:val="Hyperlink"/>
+                <w:noProof/>
+              </w:rPr>
+              <w:t>Anwendung Visualisierung Eins</w:t>
+            </w:r>
+            <w:r>
+              <w:rPr>
+                <w:noProof/>
+                <w:webHidden/>
+              </w:rPr>
+              <w:tab/>
+            </w:r>
+            <w:r>
+              <w:rPr>
+                <w:noProof/>
+                <w:webHidden/>
+              </w:rPr>
+              <w:fldChar w:fldCharType="begin"/>
+            </w:r>
+            <w:r>
+              <w:rPr>
+                <w:noProof/>
+                <w:webHidden/>
+              </w:rPr>
+              <w:instrText xml:space="preserve"> PAGEREF _Toc79327795 \h </w:instrText>
+            </w:r>
+            <w:r>
+              <w:rPr>
+                <w:noProof/>
+                <w:webHidden/>
+              </w:rPr>
+            </w:r>
+            <w:r>
+              <w:rPr>
+                <w:noProof/>
+                <w:webHidden/>
+              </w:rPr>
+              <w:fldChar w:fldCharType="separate"/>
+            </w:r>
+            <w:r>
+              <w:rPr>
+                <w:noProof/>
+                <w:webHidden/>
+              </w:rPr>
+              <w:t>4</w:t>
+            </w:r>
+            <w:r>
+              <w:rPr>
+                <w:noProof/>
+                <w:webHidden/>
+              </w:rPr>
+              <w:fldChar w:fldCharType="end"/>
+            </w:r>
+          </w:hyperlink>
+        </w:p>
+        <w:p>
+          <w:pPr>
+            <w:pStyle w:val="Verzeichnis2"/>
+            <w:rPr>
+              <w:rFonts w:eastAsiaTheme="minorEastAsia" w:cstheme="minorBidi"/>
+              <w:noProof/>
+              <w:lang w:eastAsia="de-DE"/>
+            </w:rPr>
+          </w:pPr>
+          <w:hyperlink w:anchor="_Toc79327796" w:history="1">
+            <w:r>
+              <w:rPr>
+                <w:rStyle w:val="Hyperlink"/>
+                <w:noProof/>
+              </w:rPr>
+              <w:t>6.2</w:t>
+            </w:r>
+            <w:r>
+              <w:rPr>
+                <w:rFonts w:eastAsiaTheme="minorEastAsia" w:cstheme="minorBidi"/>
+                <w:noProof/>
+                <w:lang w:eastAsia="de-DE"/>
+              </w:rPr>
+              <w:tab/>
+            </w:r>
+            <w:r>
+              <w:rPr>
+                <w:rStyle w:val="Hyperlink"/>
+                <w:noProof/>
+              </w:rPr>
+              <w:t>Anwendung Visualisierung Zwei</w:t>
+            </w:r>
+            <w:r>
+              <w:rPr>
+                <w:noProof/>
+                <w:webHidden/>
+              </w:rPr>
+              <w:tab/>
+            </w:r>
+            <w:r>
+              <w:rPr>
+                <w:noProof/>
+                <w:webHidden/>
+              </w:rPr>
+              <w:fldChar w:fldCharType="begin"/>
+            </w:r>
+            <w:r>
+              <w:rPr>
+                <w:noProof/>
+                <w:webHidden/>
+              </w:rPr>
+              <w:instrText xml:space="preserve"> PAGEREF _Toc79327796 \h </w:instrText>
+            </w:r>
+            <w:r>
+              <w:rPr>
+                <w:noProof/>
+                <w:webHidden/>
+              </w:rPr>
+            </w:r>
+            <w:r>
+              <w:rPr>
+                <w:noProof/>
+                <w:webHidden/>
+              </w:rPr>
+              <w:fldChar w:fldCharType="separate"/>
+            </w:r>
+            <w:r>
+              <w:rPr>
+                <w:noProof/>
+                <w:webHidden/>
+              </w:rPr>
+              <w:t>4</w:t>
+            </w:r>
+            <w:r>
+              <w:rPr>
+                <w:noProof/>
+                <w:webHidden/>
+              </w:rPr>
+              <w:fldChar w:fldCharType="end"/>
+            </w:r>
+          </w:hyperlink>
+        </w:p>
+        <w:p>
+          <w:pPr>
+            <w:pStyle w:val="Verzeichnis2"/>
+            <w:rPr>
+              <w:rFonts w:eastAsiaTheme="minorEastAsia" w:cstheme="minorBidi"/>
+              <w:noProof/>
+              <w:lang w:eastAsia="de-DE"/>
+            </w:rPr>
+          </w:pPr>
+          <w:hyperlink w:anchor="_Toc79327797" w:history="1">
+            <w:r>
+              <w:rPr>
+                <w:rStyle w:val="Hyperlink"/>
+                <w:noProof/>
+              </w:rPr>
+              <w:t>6.3</w:t>
+            </w:r>
+            <w:r>
+              <w:rPr>
+                <w:rFonts w:eastAsiaTheme="minorEastAsia" w:cstheme="minorBidi"/>
+                <w:noProof/>
+                <w:lang w:eastAsia="de-DE"/>
+              </w:rPr>
+              <w:tab/>
+            </w:r>
+            <w:r>
+              <w:rPr>
+                <w:rStyle w:val="Hyperlink"/>
+                <w:noProof/>
+              </w:rPr>
+              <w:t>Anwendung Visualisierung Drei</w:t>
+            </w:r>
+            <w:r>
+              <w:rPr>
+                <w:noProof/>
+                <w:webHidden/>
+              </w:rPr>
+              <w:tab/>
+            </w:r>
+            <w:r>
+              <w:rPr>
+                <w:noProof/>
+                <w:webHidden/>
+              </w:rPr>
+              <w:fldChar w:fldCharType="begin"/>
+            </w:r>
+            <w:r>
+              <w:rPr>
+                <w:noProof/>
+                <w:webHidden/>
+              </w:rPr>
+              <w:instrText xml:space="preserve"> PAGEREF _Toc79327797 \h </w:instrText>
+            </w:r>
+            <w:r>
+              <w:rPr>
+                <w:noProof/>
+                <w:webHidden/>
+              </w:rPr>
+            </w:r>
+            <w:r>
+              <w:rPr>
+                <w:noProof/>
+                <w:webHidden/>
+              </w:rPr>
+              <w:fldChar w:fldCharType="separate"/>
+            </w:r>
+            <w:r>
+              <w:rPr>
+                <w:noProof/>
+                <w:webHidden/>
+              </w:rPr>
+              <w:t>4</w:t>
+            </w:r>
+            <w:r>
+              <w:rPr>
+                <w:noProof/>
+                <w:webHidden/>
+              </w:rPr>
+              <w:fldChar w:fldCharType="end"/>
+            </w:r>
+          </w:hyperlink>
+        </w:p>
+        <w:p>
+          <w:pPr>
+            <w:pStyle w:val="Verzeichnis1"/>
+            <w:rPr>
+              <w:rFonts w:eastAsiaTheme="minorEastAsia" w:cstheme="minorBidi"/>
+              <w:noProof/>
+              <w:lang w:eastAsia="de-DE"/>
+            </w:rPr>
+          </w:pPr>
+          <w:hyperlink w:anchor="_Toc79327798" w:history="1">
+            <w:r>
+              <w:rPr>
+                <w:rStyle w:val="Hyperlink"/>
+                <w:noProof/>
+              </w:rPr>
+              <w:t>7.</w:t>
+            </w:r>
+            <w:r>
+              <w:rPr>
+                <w:rFonts w:eastAsiaTheme="minorEastAsia" w:cstheme="minorBidi"/>
+                <w:noProof/>
+                <w:lang w:eastAsia="de-DE"/>
+              </w:rPr>
+              <w:tab/>
+            </w:r>
+            <w:r>
+              <w:rPr>
+                <w:rStyle w:val="Hyperlink"/>
+                <w:noProof/>
+              </w:rPr>
+              <w:t>Verwandte Arbeiten</w:t>
+            </w:r>
+            <w:r>
+              <w:rPr>
+                <w:noProof/>
+                <w:webHidden/>
+              </w:rPr>
+              <w:tab/>
+            </w:r>
+            <w:r>
+              <w:rPr>
+                <w:noProof/>
+                <w:webHidden/>
+              </w:rPr>
+              <w:fldChar w:fldCharType="begin"/>
+            </w:r>
+            <w:r>
+              <w:rPr>
+                <w:noProof/>
+                <w:webHidden/>
+              </w:rPr>
+              <w:instrText xml:space="preserve"> PAGEREF _Toc79327798 \h </w:instrText>
+            </w:r>
+            <w:r>
+              <w:rPr>
+                <w:noProof/>
+                <w:webHidden/>
+              </w:rPr>
+            </w:r>
+            <w:r>
+              <w:rPr>
+                <w:noProof/>
+                <w:webHidden/>
+              </w:rPr>
+              <w:fldChar w:fldCharType="separate"/>
+            </w:r>
+            <w:r>
+              <w:rPr>
+                <w:noProof/>
+                <w:webHidden/>
+              </w:rPr>
+              <w:t>4</w:t>
+            </w:r>
+            <w:r>
+              <w:rPr>
+                <w:noProof/>
+                <w:webHidden/>
+              </w:rPr>
+              <w:fldChar w:fldCharType="end"/>
+            </w:r>
+          </w:hyperlink>
+        </w:p>
+        <w:p>
+          <w:pPr>
+            <w:pStyle w:val="Verzeichnis1"/>
+            <w:rPr>
+              <w:rFonts w:eastAsiaTheme="minorEastAsia" w:cstheme="minorBidi"/>
+              <w:noProof/>
+              <w:lang w:eastAsia="de-DE"/>
+            </w:rPr>
+          </w:pPr>
+          <w:hyperlink w:anchor="_Toc79327799" w:history="1">
+            <w:r>
+              <w:rPr>
+                <w:rStyle w:val="Hyperlink"/>
+                <w:noProof/>
+              </w:rPr>
+              <w:t>8.</w:t>
+            </w:r>
+            <w:r>
+              <w:rPr>
+                <w:rFonts w:eastAsiaTheme="minorEastAsia" w:cstheme="minorBidi"/>
+                <w:noProof/>
+                <w:lang w:eastAsia="de-DE"/>
+              </w:rPr>
+              <w:tab/>
+            </w:r>
+            <w:r>
+              <w:rPr>
+                <w:rStyle w:val="Hyperlink"/>
+                <w:noProof/>
+              </w:rPr>
+              <w:t>Zusammenfassung und Ausblick</w:t>
+            </w:r>
+            <w:r>
+              <w:rPr>
+                <w:noProof/>
+                <w:webHidden/>
+              </w:rPr>
+              <w:tab/>
+            </w:r>
+            <w:r>
+              <w:rPr>
+                <w:noProof/>
+                <w:webHidden/>
+              </w:rPr>
+              <w:fldChar w:fldCharType="begin"/>
+            </w:r>
+            <w:r>
+              <w:rPr>
+                <w:noProof/>
+                <w:webHidden/>
+              </w:rPr>
+              <w:instrText xml:space="preserve"> PAGEREF _Toc79327799 \h </w:instrText>
+            </w:r>
+            <w:r>
+              <w:rPr>
+                <w:noProof/>
+                <w:webHidden/>
+              </w:rPr>
+            </w:r>
+            <w:r>
+              <w:rPr>
+                <w:noProof/>
+                <w:webHidden/>
+              </w:rPr>
+              <w:fldChar w:fldCharType="separate"/>
+            </w:r>
+            <w:r>
+              <w:rPr>
+                <w:noProof/>
+                <w:webHidden/>
+              </w:rPr>
+              <w:t>4</w:t>
+            </w:r>
+            <w:r>
+              <w:rPr>
+                <w:noProof/>
+                <w:webHidden/>
+              </w:rPr>
+              <w:fldChar w:fldCharType="end"/>
+            </w:r>
+          </w:hyperlink>
+        </w:p>
+        <w:p>
+          <w:pPr>
+            <w:pStyle w:val="Verzeichnis1"/>
+            <w:rPr>
+              <w:rFonts w:eastAsiaTheme="minorEastAsia" w:cstheme="minorBidi"/>
+              <w:noProof/>
+              <w:lang w:eastAsia="de-DE"/>
+            </w:rPr>
+          </w:pPr>
+          <w:hyperlink w:anchor="_Toc79327800" w:history="1">
+            <w:r>
+              <w:rPr>
+                <w:rStyle w:val="Hyperlink"/>
+                <w:noProof/>
+              </w:rPr>
+              <w:t>9.</w:t>
+            </w:r>
+            <w:r>
+              <w:rPr>
+                <w:rFonts w:eastAsiaTheme="minorEastAsia" w:cstheme="minorBidi"/>
+                <w:noProof/>
+                <w:lang w:eastAsia="de-DE"/>
+              </w:rPr>
+              <w:tab/>
+            </w:r>
+            <w:r>
+              <w:rPr>
+                <w:rStyle w:val="Hyperlink"/>
+                <w:noProof/>
+              </w:rPr>
+              <w:t>Anhang</w:t>
+            </w:r>
+            <w:r>
+              <w:rPr>
+                <w:noProof/>
+                <w:webHidden/>
+              </w:rPr>
+              <w:tab/>
+            </w:r>
+            <w:r>
+              <w:rPr>
+                <w:noProof/>
+                <w:webHidden/>
+              </w:rPr>
+              <w:fldChar w:fldCharType="begin"/>
+            </w:r>
+            <w:r>
+              <w:rPr>
+                <w:noProof/>
+                <w:webHidden/>
+              </w:rPr>
+              <w:instrText xml:space="preserve"> PAGEREF _Toc79327800 \h </w:instrText>
+            </w:r>
+            <w:r>
+              <w:rPr>
+                <w:noProof/>
+                <w:webHidden/>
+              </w:rPr>
+            </w:r>
+            <w:r>
+              <w:rPr>
+                <w:noProof/>
+                <w:webHidden/>
+              </w:rPr>
+              <w:fldChar w:fldCharType="separate"/>
+            </w:r>
+            <w:r>
+              <w:rPr>
+                <w:noProof/>
+                <w:webHidden/>
+              </w:rPr>
+              <w:t>5</w:t>
+            </w:r>
+            <w:r>
+              <w:rPr>
+                <w:noProof/>
+                <w:webHidden/>
+              </w:rPr>
+              <w:fldChar w:fldCharType="end"/>
+            </w:r>
+          </w:hyperlink>
+        </w:p>
+        <w:p>
+          <w:r>
+            <w:fldChar w:fldCharType="end"/>
+          </w:r>
+        </w:p>
+      </w:sdtContent>
+    </w:sdt>
+    <w:p/>
     <w:p/>
     <w:p/>
     <w:p>
@@ -42,135 +2196,1546 @@
       </w:pPr>
     </w:p>
     <w:p>
-      <w:r>
-        <w:lastRenderedPageBreak/>
-        <w:t>Inhaltsverzeichnis</w:t>
-      </w:r>
+      <w:pPr>
+        <w:pStyle w:val="berschrift1"/>
+      </w:pPr>
+      <w:bookmarkStart w:id="1" w:name="_Toc79327778"/>
+      <w:r>
+        <w:t>Einleitung</w:t>
+      </w:r>
+      <w:bookmarkEnd w:id="1"/>
+    </w:p>
+    <w:p>
+      <w:pPr>
+        <w:pStyle w:val="Listenabsatz"/>
+        <w:numPr>
+          <w:ilvl w:val="0"/>
+          <w:numId w:val="10"/>
+        </w:numPr>
+      </w:pPr>
+      <w:r>
+        <w:t>Problem:</w:t>
+      </w:r>
+    </w:p>
+    <w:p>
+      <w:pPr>
+        <w:pStyle w:val="Listenabsatz"/>
+        <w:numPr>
+          <w:ilvl w:val="1"/>
+          <w:numId w:val="10"/>
+        </w:numPr>
+      </w:pPr>
+      <w:r>
+        <w:t xml:space="preserve">Analyse von verschiedenen </w:t>
+      </w:r>
+      <w:r>
+        <w:t>Wein Daten -&gt; Interessante Zusammenhänge herausfinden</w:t>
+      </w:r>
+    </w:p>
+    <w:p>
+      <w:pPr>
+        <w:pStyle w:val="Listenabsatz"/>
+        <w:numPr>
+          <w:ilvl w:val="0"/>
+          <w:numId w:val="10"/>
+        </w:numPr>
+      </w:pPr>
+      <w:r>
+        <w:t>Fragen welche Beantwortet werden sollen</w:t>
+      </w:r>
+    </w:p>
+    <w:p>
+      <w:pPr>
+        <w:pStyle w:val="Listenabsatz"/>
+        <w:numPr>
+          <w:ilvl w:val="1"/>
+          <w:numId w:val="10"/>
+        </w:numPr>
+      </w:pPr>
+      <w:r>
+        <w:t>Gibt es zusammenhänge zwischen den verschiedenen Daten?</w:t>
+      </w:r>
+    </w:p>
+    <w:p>
+      <w:pPr>
+        <w:pStyle w:val="Listenabsatz"/>
+        <w:numPr>
+          <w:ilvl w:val="2"/>
+          <w:numId w:val="10"/>
+        </w:numPr>
+      </w:pPr>
+      <w:r>
+        <w:t>Scatterplot</w:t>
+      </w:r>
+    </w:p>
+    <w:p>
+      <w:pPr>
+        <w:pStyle w:val="Listenabsatz"/>
+        <w:numPr>
+          <w:ilvl w:val="1"/>
+          <w:numId w:val="10"/>
+        </w:numPr>
+      </w:pPr>
+      <w:r>
+        <w:t>Hängen Daten über mehrere Dimensionen zusammen?</w:t>
+      </w:r>
+    </w:p>
+    <w:p>
+      <w:pPr>
+        <w:pStyle w:val="Listenabsatz"/>
+        <w:numPr>
+          <w:ilvl w:val="2"/>
+          <w:numId w:val="10"/>
+        </w:numPr>
+      </w:pPr>
+      <w:r>
+        <w:t>Parallele Koordinaten</w:t>
+      </w:r>
+    </w:p>
+    <w:p>
+      <w:pPr>
+        <w:pStyle w:val="Listenabsatz"/>
+        <w:numPr>
+          <w:ilvl w:val="1"/>
+          <w:numId w:val="10"/>
+        </w:numPr>
+      </w:pPr>
+      <w:r>
+        <w:t>Wo kommen die meisten Weine her?</w:t>
+      </w:r>
+    </w:p>
+    <w:p>
+      <w:pPr>
+        <w:pStyle w:val="Listenabsatz"/>
+        <w:numPr>
+          <w:ilvl w:val="2"/>
+          <w:numId w:val="10"/>
+        </w:numPr>
+      </w:pPr>
+      <w:r>
+        <w:t>Baumhierarchie</w:t>
+      </w:r>
+    </w:p>
+    <w:p>
+      <w:pPr>
+        <w:pStyle w:val="berschrift2"/>
+      </w:pPr>
+      <w:bookmarkStart w:id="2" w:name="_Toc79327779"/>
+      <w:r>
+        <w:t>Anwendungshintergrund</w:t>
+      </w:r>
+      <w:bookmarkEnd w:id="2"/>
+    </w:p>
+    <w:p>
+      <w:pPr>
+        <w:pStyle w:val="Listenabsatz"/>
+        <w:numPr>
+          <w:ilvl w:val="0"/>
+          <w:numId w:val="10"/>
+        </w:numPr>
+      </w:pPr>
+      <w:r>
+        <w:t>Erklärung der Informationsvisualisierungen</w:t>
+      </w:r>
+    </w:p>
+    <w:p>
+      <w:pPr>
+        <w:pStyle w:val="Listenabsatz"/>
+        <w:numPr>
+          <w:ilvl w:val="0"/>
+          <w:numId w:val="10"/>
+        </w:numPr>
+      </w:pPr>
+      <w:r>
+        <w:t>Kleine Beantwortung der Fragen mithilfe der Visualisierung</w:t>
+      </w:r>
+    </w:p>
+    <w:p>
+      <w:pPr>
+        <w:pStyle w:val="berschrift2"/>
+      </w:pPr>
+      <w:bookmarkStart w:id="3" w:name="_Toc79327780"/>
+      <w:r>
+        <w:t>Zielgruppen</w:t>
+      </w:r>
+      <w:bookmarkEnd w:id="3"/>
+    </w:p>
+    <w:p>
+      <w:pPr>
+        <w:pStyle w:val="Listenabsatz"/>
+        <w:numPr>
+          <w:ilvl w:val="0"/>
+          <w:numId w:val="10"/>
+        </w:numPr>
+      </w:pPr>
+      <w:r>
+        <w:t>Weininteressierte</w:t>
+      </w:r>
+    </w:p>
+    <w:p>
+      <w:pPr>
+        <w:pStyle w:val="Listenabsatz"/>
+        <w:numPr>
+          <w:ilvl w:val="1"/>
+          <w:numId w:val="10"/>
+        </w:numPr>
+      </w:pPr>
+      <w:r>
+        <w:t>Vorwissen</w:t>
+      </w:r>
+    </w:p>
+    <w:p>
+      <w:pPr>
+        <w:pStyle w:val="Listenabsatz"/>
+        <w:numPr>
+          <w:ilvl w:val="2"/>
+          <w:numId w:val="10"/>
+        </w:numPr>
+      </w:pPr>
+      <w:r>
+        <w:t>Kaum</w:t>
+      </w:r>
+      <w:r>
+        <w:t xml:space="preserve"> bis gar nicht</w:t>
+      </w:r>
+    </w:p>
+    <w:p>
+      <w:pPr>
+        <w:pStyle w:val="Listenabsatz"/>
+        <w:numPr>
+          <w:ilvl w:val="1"/>
+          <w:numId w:val="10"/>
+        </w:numPr>
+      </w:pPr>
+      <w:r>
+        <w:t>Erkenntnisse:</w:t>
+      </w:r>
+    </w:p>
+    <w:p>
+      <w:pPr>
+        <w:pStyle w:val="Listenabsatz"/>
+        <w:numPr>
+          <w:ilvl w:val="2"/>
+          <w:numId w:val="10"/>
+        </w:numPr>
+      </w:pPr>
+      <w:r>
+        <w:t>Zusammenhang von verschiedenen Kriterien beim Wein</w:t>
+      </w:r>
+    </w:p>
+    <w:p>
+      <w:pPr>
+        <w:pStyle w:val="Listenabsatz"/>
+        <w:numPr>
+          <w:ilvl w:val="3"/>
+          <w:numId w:val="10"/>
+        </w:numPr>
+      </w:pPr>
+      <w:r>
+        <w:t>Zusammenhänge kurz erklären</w:t>
+      </w:r>
+    </w:p>
+    <w:p>
+      <w:pPr>
+        <w:pStyle w:val="Listenabsatz"/>
+        <w:numPr>
+          <w:ilvl w:val="2"/>
+          <w:numId w:val="10"/>
+        </w:numPr>
+      </w:pPr>
+      <w:r>
+        <w:t>Informationsgewinnung</w:t>
+      </w:r>
+    </w:p>
+    <w:p>
+      <w:pPr>
+        <w:pStyle w:val="Listenabsatz"/>
+        <w:numPr>
+          <w:ilvl w:val="3"/>
+          <w:numId w:val="10"/>
+        </w:numPr>
+      </w:pPr>
+      <w:r>
+        <w:t>Kennenlernen von Weinen</w:t>
+      </w:r>
+    </w:p>
+    <w:p>
+      <w:pPr>
+        <w:pStyle w:val="Listenabsatz"/>
+        <w:numPr>
+          <w:ilvl w:val="2"/>
+          <w:numId w:val="10"/>
+        </w:numPr>
+      </w:pPr>
+      <w:r>
+        <w:t>Entdeckung neuer Weine welche sie trinken möchten</w:t>
+      </w:r>
+    </w:p>
+    <w:p>
+      <w:pPr>
+        <w:pStyle w:val="Listenabsatz"/>
+        <w:numPr>
+          <w:ilvl w:val="0"/>
+          <w:numId w:val="10"/>
+        </w:numPr>
+      </w:pPr>
+      <w:r>
+        <w:t>Weineinkäufer</w:t>
+      </w:r>
+    </w:p>
+    <w:p>
+      <w:pPr>
+        <w:pStyle w:val="Listenabsatz"/>
+        <w:numPr>
+          <w:ilvl w:val="1"/>
+          <w:numId w:val="10"/>
+        </w:numPr>
+      </w:pPr>
+      <w:r>
+        <w:t>Vorwissen</w:t>
+      </w:r>
+    </w:p>
+    <w:p>
+      <w:pPr>
+        <w:pStyle w:val="Listenabsatz"/>
+        <w:numPr>
+          <w:ilvl w:val="2"/>
+          <w:numId w:val="10"/>
+        </w:numPr>
+      </w:pPr>
+      <w:r>
+        <w:t xml:space="preserve">Vorhanden bis </w:t>
+      </w:r>
+      <w:r>
+        <w:t>Exzellent</w:t>
+      </w:r>
+    </w:p>
+    <w:p>
+      <w:pPr>
+        <w:pStyle w:val="Listenabsatz"/>
+        <w:numPr>
+          <w:ilvl w:val="1"/>
+          <w:numId w:val="10"/>
+        </w:numPr>
+      </w:pPr>
+      <w:r>
+        <w:t>Erkenntnisse:</w:t>
+      </w:r>
+    </w:p>
+    <w:p>
+      <w:pPr>
+        <w:pStyle w:val="Listenabsatz"/>
+        <w:numPr>
+          <w:ilvl w:val="2"/>
+          <w:numId w:val="10"/>
+        </w:numPr>
+      </w:pPr>
+      <w:r>
+        <w:t xml:space="preserve">Entdecken von neuen Sorten die </w:t>
+      </w:r>
+      <w:r>
+        <w:t>sein Sortiment ergänzen</w:t>
+      </w:r>
+    </w:p>
+    <w:p>
+      <w:pPr>
+        <w:pStyle w:val="Listenabsatz"/>
+        <w:numPr>
+          <w:ilvl w:val="2"/>
+          <w:numId w:val="10"/>
+        </w:numPr>
+      </w:pPr>
+      <w:r>
+        <w:t xml:space="preserve">Entdeckung von neuen Sorten die ggf. </w:t>
+      </w:r>
+      <w:r>
+        <w:t>Außergewöhnlich</w:t>
+      </w:r>
+      <w:r>
+        <w:t xml:space="preserve"> sind</w:t>
+      </w:r>
+    </w:p>
+    <w:p>
+      <w:pPr>
+        <w:pStyle w:val="Listenabsatz"/>
+        <w:numPr>
+          <w:ilvl w:val="2"/>
+          <w:numId w:val="10"/>
+        </w:numPr>
+      </w:pPr>
+      <w:r>
+        <w:t xml:space="preserve">Beratung der Kunden </w:t>
+      </w:r>
+      <w:r>
+        <w:t>die gewisse Vorlieben haben</w:t>
+      </w:r>
+    </w:p>
+    <w:p>
+      <w:pPr>
+        <w:pStyle w:val="Listenabsatz"/>
+        <w:numPr>
+          <w:ilvl w:val="0"/>
+          <w:numId w:val="10"/>
+        </w:numPr>
+      </w:pPr>
+      <w:r>
+        <w:t>Weinexperte</w:t>
+      </w:r>
+    </w:p>
+    <w:p>
+      <w:pPr>
+        <w:pStyle w:val="Listenabsatz"/>
+        <w:numPr>
+          <w:ilvl w:val="1"/>
+          <w:numId w:val="10"/>
+        </w:numPr>
+      </w:pPr>
+      <w:r>
+        <w:t>Vorwissen</w:t>
+      </w:r>
+    </w:p>
+    <w:p>
+      <w:pPr>
+        <w:pStyle w:val="Listenabsatz"/>
+        <w:numPr>
+          <w:ilvl w:val="2"/>
+          <w:numId w:val="10"/>
+        </w:numPr>
+      </w:pPr>
+      <w:r>
+        <w:t>Gut bis ausgeprägt</w:t>
+      </w:r>
+    </w:p>
+    <w:p>
+      <w:pPr>
+        <w:pStyle w:val="Listenabsatz"/>
+        <w:numPr>
+          <w:ilvl w:val="1"/>
+          <w:numId w:val="10"/>
+        </w:numPr>
+      </w:pPr>
+      <w:r>
+        <w:t>Erkenntnisse:</w:t>
+      </w:r>
+    </w:p>
+    <w:p>
+      <w:pPr>
+        <w:pStyle w:val="Listenabsatz"/>
+        <w:numPr>
+          <w:ilvl w:val="2"/>
+          <w:numId w:val="10"/>
+        </w:numPr>
+      </w:pPr>
+      <w:r>
+        <w:t>Entdecken von neuen Sorten die seinem Geschmack entsprechen</w:t>
+      </w:r>
+    </w:p>
+    <w:p>
+      <w:pPr>
+        <w:pStyle w:val="Listenabsatz"/>
+        <w:numPr>
+          <w:ilvl w:val="2"/>
+          <w:numId w:val="10"/>
+        </w:numPr>
+      </w:pPr>
+      <w:r>
+        <w:t>Bessere Einschätzung seiner bisherigen Weine</w:t>
+      </w:r>
+    </w:p>
+    <w:p>
+      <w:pPr>
+        <w:pStyle w:val="berschrift2"/>
+      </w:pPr>
+      <w:bookmarkStart w:id="4" w:name="_Toc79327781"/>
+      <w:r>
+        <w:t>Überblick und Beiträge</w:t>
+      </w:r>
+      <w:bookmarkEnd w:id="4"/>
+    </w:p>
+    <w:p>
+      <w:pPr>
+        <w:pStyle w:val="Listenabsatz"/>
+        <w:numPr>
+          <w:ilvl w:val="0"/>
+          <w:numId w:val="10"/>
+        </w:numPr>
+      </w:pPr>
+      <w:r>
+        <w:t xml:space="preserve">Erklären welche Daten </w:t>
+      </w:r>
+      <w:r>
+        <w:t>verwendet wurden</w:t>
+      </w:r>
+    </w:p>
+    <w:p>
+      <w:pPr>
+        <w:pStyle w:val="Listenabsatz"/>
+        <w:numPr>
+          <w:ilvl w:val="1"/>
+          <w:numId w:val="10"/>
+        </w:numPr>
+      </w:pPr>
+      <w:r>
+        <w:t>Kurz auf Aufbereitung eingehen</w:t>
+      </w:r>
+    </w:p>
+    <w:p>
+      <w:pPr>
+        <w:pStyle w:val="Listenabsatz"/>
+        <w:numPr>
+          <w:ilvl w:val="0"/>
+          <w:numId w:val="10"/>
+        </w:numPr>
+      </w:pPr>
+      <w:r>
+        <w:t>Visualisierungstechniken erklären</w:t>
+      </w:r>
+    </w:p>
+    <w:p>
+      <w:pPr>
+        <w:pStyle w:val="Listenabsatz"/>
+        <w:numPr>
+          <w:ilvl w:val="0"/>
+          <w:numId w:val="10"/>
+        </w:numPr>
+      </w:pPr>
+      <w:r>
+        <w:t>Beiträge???</w:t>
+      </w:r>
+    </w:p>
+    <w:p/>
+    <w:p>
+      <w:pPr>
+        <w:pStyle w:val="berschrift1"/>
+      </w:pPr>
+      <w:bookmarkStart w:id="5" w:name="_Toc79327782"/>
+      <w:r>
+        <w:t>Daten</w:t>
+      </w:r>
+      <w:bookmarkEnd w:id="5"/>
+    </w:p>
+    <w:p>
+      <w:pPr>
+        <w:pStyle w:val="Listenabsatz"/>
+        <w:numPr>
+          <w:ilvl w:val="0"/>
+          <w:numId w:val="10"/>
+        </w:numPr>
+      </w:pPr>
+      <w:r>
+        <w:t>Beschreibung der gegebenen Daten</w:t>
+      </w:r>
+    </w:p>
+    <w:p>
+      <w:pPr>
+        <w:pStyle w:val="Listenabsatz"/>
+        <w:numPr>
+          <w:ilvl w:val="0"/>
+          <w:numId w:val="10"/>
+        </w:numPr>
+      </w:pPr>
+      <w:r>
+        <w:t>Eignung der Daten für die Zielgruppen</w:t>
+      </w:r>
+    </w:p>
+    <w:p>
+      <w:pPr>
+        <w:pStyle w:val="Listenabsatz"/>
+        <w:numPr>
+          <w:ilvl w:val="1"/>
+          <w:numId w:val="10"/>
+        </w:numPr>
+      </w:pPr>
+      <w:r>
+        <w:t>Weintressierte</w:t>
+      </w:r>
+    </w:p>
+    <w:p>
+      <w:pPr>
+        <w:pStyle w:val="Listenabsatz"/>
+        <w:numPr>
+          <w:ilvl w:val="2"/>
+          <w:numId w:val="10"/>
+        </w:numPr>
+      </w:pPr>
+      <w:r>
+        <w:t>Gut</w:t>
+      </w:r>
+    </w:p>
+    <w:p>
+      <w:pPr>
+        <w:pStyle w:val="Listenabsatz"/>
+        <w:numPr>
+          <w:ilvl w:val="1"/>
+          <w:numId w:val="10"/>
+        </w:numPr>
+      </w:pPr>
+      <w:r>
+        <w:t>Weinexperte/ Weinverkäufer</w:t>
+      </w:r>
+    </w:p>
+    <w:p>
+      <w:pPr>
+        <w:pStyle w:val="Listenabsatz"/>
+        <w:numPr>
+          <w:ilvl w:val="2"/>
+          <w:numId w:val="10"/>
+        </w:numPr>
+      </w:pPr>
+      <w:r>
+        <w:t>Teilweise</w:t>
+      </w:r>
+    </w:p>
+    <w:p>
+      <w:pPr>
+        <w:pStyle w:val="Listenabsatz"/>
+        <w:numPr>
+          <w:ilvl w:val="2"/>
+          <w:numId w:val="10"/>
+        </w:numPr>
+      </w:pPr>
+      <w:r>
+        <w:t>Daten können unvollständig sein -&gt; und haben zu wenig Aussagekraft mit Body, Süße usw.</w:t>
+      </w:r>
+    </w:p>
+    <w:p>
+      <w:pPr>
+        <w:pStyle w:val="Listenabsatz"/>
+        <w:numPr>
+          <w:ilvl w:val="0"/>
+          <w:numId w:val="10"/>
+        </w:numPr>
+      </w:pPr>
+      <w:r>
+        <w:t>Fragestellungen</w:t>
+      </w:r>
+    </w:p>
+    <w:p>
+      <w:pPr>
+        <w:pStyle w:val="Listenabsatz"/>
+        <w:numPr>
+          <w:ilvl w:val="1"/>
+          <w:numId w:val="10"/>
+        </w:numPr>
+      </w:pPr>
+      <w:r>
+        <w:t>Gut da Dimensionen erkannt werden können</w:t>
+      </w:r>
+    </w:p>
+    <w:p>
+      <w:pPr>
+        <w:pStyle w:val="Listenabsatz"/>
+        <w:numPr>
+          <w:ilvl w:val="1"/>
+          <w:numId w:val="10"/>
+        </w:numPr>
+      </w:pPr>
+      <w:r>
+        <w:t>Herkunft der Daten erkennbar -&gt; Teilweise aber unvollständig</w:t>
+      </w:r>
+    </w:p>
+    <w:p>
+      <w:pPr>
+        <w:pStyle w:val="Listenabsatz"/>
+        <w:numPr>
+          <w:ilvl w:val="0"/>
+          <w:numId w:val="10"/>
+        </w:numPr>
+      </w:pPr>
+      <w:r>
+        <w:t>Daten Ergänzung</w:t>
+      </w:r>
+    </w:p>
+    <w:p>
+      <w:pPr>
+        <w:pStyle w:val="Listenabsatz"/>
+        <w:numPr>
+          <w:ilvl w:val="1"/>
+          <w:numId w:val="10"/>
+        </w:numPr>
+      </w:pPr>
+      <w:r>
+        <w:t xml:space="preserve">Mussten mit </w:t>
+      </w:r>
+      <w:proofErr w:type="spellStart"/>
+      <w:r>
+        <w:t>Geo</w:t>
+      </w:r>
+      <w:proofErr w:type="spellEnd"/>
+      <w:r>
+        <w:t xml:space="preserve"> Daten ergänzt werden für </w:t>
+      </w:r>
+      <w:r>
+        <w:t>B</w:t>
+      </w:r>
+      <w:r>
+        <w:t>aumhierarchie</w:t>
+      </w:r>
+      <w:r>
+        <w:t xml:space="preserve"> </w:t>
+      </w:r>
+      <w:r>
+        <w:t>da sonst kein Ursprungsknoten</w:t>
+      </w:r>
+    </w:p>
+    <w:p>
+      <w:pPr>
+        <w:pStyle w:val="berschrift2"/>
+      </w:pPr>
+      <w:bookmarkStart w:id="6" w:name="_Toc79327783"/>
+      <w:r>
+        <w:t>Technische Breitstellung der Daten</w:t>
+      </w:r>
+      <w:bookmarkEnd w:id="6"/>
+    </w:p>
+    <w:p>
+      <w:pPr>
+        <w:pStyle w:val="Listenabsatz"/>
+        <w:numPr>
+          <w:ilvl w:val="0"/>
+          <w:numId w:val="10"/>
+        </w:numPr>
+      </w:pPr>
+      <w:r>
+        <w:t>Daten Zugänglich?</w:t>
+      </w:r>
+    </w:p>
+    <w:p>
+      <w:pPr>
+        <w:pStyle w:val="Listenabsatz"/>
+        <w:numPr>
+          <w:ilvl w:val="1"/>
+          <w:numId w:val="10"/>
+        </w:numPr>
+      </w:pPr>
+      <w:r>
+        <w:t xml:space="preserve">Sind über GitHub für die verschiedenen </w:t>
+      </w:r>
+      <w:r>
+        <w:t>Darstellungen erreichbar</w:t>
+      </w:r>
+    </w:p>
+    <w:p>
+      <w:pPr>
+        <w:pStyle w:val="Listenabsatz"/>
+        <w:numPr>
+          <w:ilvl w:val="0"/>
+          <w:numId w:val="10"/>
+        </w:numPr>
+      </w:pPr>
+      <w:r>
+        <w:t>Formate</w:t>
+      </w:r>
+    </w:p>
+    <w:p>
+      <w:pPr>
+        <w:pStyle w:val="Listenabsatz"/>
+        <w:numPr>
+          <w:ilvl w:val="1"/>
+          <w:numId w:val="10"/>
+        </w:numPr>
+      </w:pPr>
+      <w:r>
+        <w:t>CSV -&gt; Für alle Daten die nicht ergänzt wurden</w:t>
+      </w:r>
+    </w:p>
+    <w:p>
+      <w:pPr>
+        <w:pStyle w:val="Listenabsatz"/>
+        <w:numPr>
+          <w:ilvl w:val="1"/>
+          <w:numId w:val="10"/>
+        </w:numPr>
+      </w:pPr>
+      <w:r>
+        <w:t xml:space="preserve">JSON -&gt; Für </w:t>
+      </w:r>
+      <w:r>
+        <w:t xml:space="preserve">alle </w:t>
+      </w:r>
+      <w:proofErr w:type="spellStart"/>
+      <w:r>
+        <w:t>Geo</w:t>
+      </w:r>
+      <w:proofErr w:type="spellEnd"/>
+      <w:r>
+        <w:t xml:space="preserve"> Daten</w:t>
+      </w:r>
+    </w:p>
+    <w:p>
+      <w:pPr>
+        <w:pStyle w:val="Listenabsatz"/>
+        <w:numPr>
+          <w:ilvl w:val="0"/>
+          <w:numId w:val="10"/>
+        </w:numPr>
+      </w:pPr>
+      <w:r>
+        <w:t>Besonderheiten</w:t>
+      </w:r>
+    </w:p>
+    <w:p>
+      <w:pPr>
+        <w:pStyle w:val="Listenabsatz"/>
+        <w:numPr>
+          <w:ilvl w:val="1"/>
+          <w:numId w:val="10"/>
+        </w:numPr>
+      </w:pPr>
+      <w:r>
+        <w:t>CSV</w:t>
+      </w:r>
+    </w:p>
+    <w:p>
+      <w:pPr>
+        <w:pStyle w:val="Listenabsatz"/>
+        <w:numPr>
+          <w:ilvl w:val="2"/>
+          <w:numId w:val="10"/>
+        </w:numPr>
+      </w:pPr>
+      <w:r>
+        <w:t>0 oder nichts bedeutet dort ist nichts vorhanden</w:t>
+      </w:r>
+    </w:p>
+    <w:p>
+      <w:pPr>
+        <w:pStyle w:val="Listenabsatz"/>
+        <w:numPr>
+          <w:ilvl w:val="2"/>
+          <w:numId w:val="10"/>
+        </w:numPr>
+      </w:pPr>
+      <w:r>
+        <w:t xml:space="preserve">Trennung durch normales </w:t>
+      </w:r>
+      <w:proofErr w:type="spellStart"/>
+      <w:r>
+        <w:t>komma</w:t>
+      </w:r>
+      <w:proofErr w:type="spellEnd"/>
+    </w:p>
+    <w:p>
+      <w:pPr>
+        <w:pStyle w:val="Listenabsatz"/>
+        <w:numPr>
+          <w:ilvl w:val="1"/>
+          <w:numId w:val="10"/>
+        </w:numPr>
+      </w:pPr>
+      <w:r>
+        <w:t>JSON</w:t>
+      </w:r>
+    </w:p>
+    <w:p>
+      <w:pPr>
+        <w:pStyle w:val="Listenabsatz"/>
+        <w:numPr>
+          <w:ilvl w:val="2"/>
+          <w:numId w:val="10"/>
+        </w:numPr>
+      </w:pPr>
+      <w:r>
+        <w:t>Nur Name und Beziehung (Eltern – Kind) in der Datei vorhanden</w:t>
+      </w:r>
+    </w:p>
+    <w:p>
+      <w:pPr>
+        <w:pStyle w:val="Listenabsatz"/>
+        <w:numPr>
+          <w:ilvl w:val="2"/>
+          <w:numId w:val="10"/>
+        </w:numPr>
+      </w:pPr>
+      <w:r>
+        <w:t xml:space="preserve">Länder welche keine Weine Produzieren wurden außen </w:t>
+      </w:r>
+      <w:proofErr w:type="gramStart"/>
+      <w:r>
+        <w:t>vor gelassen</w:t>
+      </w:r>
+      <w:proofErr w:type="gramEnd"/>
+    </w:p>
+    <w:p>
+      <w:pPr>
+        <w:pStyle w:val="berschrift2"/>
+      </w:pPr>
+      <w:bookmarkStart w:id="7" w:name="_Toc79327784"/>
+      <w:r>
+        <w:t>Datenv</w:t>
+      </w:r>
+      <w:r>
+        <w:t>orverarbeitung</w:t>
+      </w:r>
+      <w:bookmarkEnd w:id="7"/>
+    </w:p>
+    <w:p>
+      <w:pPr>
+        <w:pStyle w:val="Listenabsatz"/>
+        <w:numPr>
+          <w:ilvl w:val="0"/>
+          <w:numId w:val="10"/>
+        </w:numPr>
+      </w:pPr>
+      <w:r>
+        <w:t>Datenverarbeitungsschritte</w:t>
+      </w:r>
+    </w:p>
+    <w:p>
+      <w:pPr>
+        <w:pStyle w:val="Listenabsatz"/>
+        <w:numPr>
+          <w:ilvl w:val="1"/>
+          <w:numId w:val="10"/>
+        </w:numPr>
+      </w:pPr>
+      <w:r>
+        <w:t>Sichten der Daten</w:t>
+      </w:r>
+      <w:r>
+        <w:t xml:space="preserve"> (Umwandeln in besser Lesbares Format -&gt; Excel)</w:t>
+      </w:r>
+    </w:p>
+    <w:p>
+      <w:pPr>
+        <w:pStyle w:val="Listenabsatz"/>
+        <w:numPr>
+          <w:ilvl w:val="1"/>
+          <w:numId w:val="10"/>
+        </w:numPr>
+      </w:pPr>
+      <w:r>
+        <w:t>Bearbeiten der Daten</w:t>
+      </w:r>
+    </w:p>
+    <w:p>
+      <w:pPr>
+        <w:pStyle w:val="Listenabsatz"/>
+        <w:numPr>
+          <w:ilvl w:val="2"/>
+          <w:numId w:val="10"/>
+        </w:numPr>
+      </w:pPr>
+      <w:r>
+        <w:t>Durchschnitte Bilden</w:t>
+      </w:r>
+    </w:p>
+    <w:p>
+      <w:pPr>
+        <w:pStyle w:val="Listenabsatz"/>
+        <w:numPr>
+          <w:ilvl w:val="2"/>
+          <w:numId w:val="10"/>
+        </w:numPr>
+      </w:pPr>
+      <w:r>
+        <w:t>Namen überarbeiten</w:t>
+      </w:r>
+    </w:p>
+    <w:p>
+      <w:pPr>
+        <w:pStyle w:val="Listenabsatz"/>
+        <w:numPr>
+          <w:ilvl w:val="2"/>
+          <w:numId w:val="10"/>
+        </w:numPr>
+      </w:pPr>
+      <w:r>
+        <w:t>Übersetzten</w:t>
+      </w:r>
+    </w:p>
+    <w:p>
+      <w:pPr>
+        <w:pStyle w:val="Listenabsatz"/>
+        <w:numPr>
+          <w:ilvl w:val="1"/>
+          <w:numId w:val="10"/>
+        </w:numPr>
+      </w:pPr>
+      <w:r>
+        <w:t>Rücküberführung zur CSV</w:t>
+      </w:r>
+    </w:p>
+    <w:p>
+      <w:pPr>
+        <w:pStyle w:val="Listenabsatz"/>
+        <w:numPr>
+          <w:ilvl w:val="0"/>
+          <w:numId w:val="10"/>
+        </w:numPr>
+      </w:pPr>
+      <w:r>
+        <w:t>Daten weggelassen</w:t>
+      </w:r>
+    </w:p>
+    <w:p>
+      <w:pPr>
+        <w:pStyle w:val="Listenabsatz"/>
+        <w:numPr>
+          <w:ilvl w:val="1"/>
+          <w:numId w:val="10"/>
+        </w:numPr>
+      </w:pPr>
+      <w:r>
+        <w:t>Daten nicht mehr lesbar (eine Japanischer Wein wo nicht mehr Rückschlüsse gezogen werden könnten)</w:t>
+      </w:r>
+    </w:p>
+    <w:p>
+      <w:pPr>
+        <w:pStyle w:val="Listenabsatz"/>
+        <w:numPr>
+          <w:ilvl w:val="0"/>
+          <w:numId w:val="10"/>
+        </w:numPr>
+      </w:pPr>
+      <w:r>
+        <w:t>Durschnitte</w:t>
+      </w:r>
+    </w:p>
+    <w:p>
+      <w:pPr>
+        <w:pStyle w:val="Listenabsatz"/>
+        <w:numPr>
+          <w:ilvl w:val="1"/>
+          <w:numId w:val="10"/>
+        </w:numPr>
+      </w:pPr>
+      <w:r>
+        <w:t xml:space="preserve">Gebildet über die </w:t>
+      </w:r>
+      <w:r>
+        <w:t>Trinktemperatur</w:t>
+      </w:r>
+      <w:r>
+        <w:t>, Alkoholgehalt</w:t>
+      </w:r>
+    </w:p>
+    <w:p>
+      <w:pPr>
+        <w:pStyle w:val="Listenabsatz"/>
+        <w:numPr>
+          <w:ilvl w:val="1"/>
+          <w:numId w:val="10"/>
+        </w:numPr>
+      </w:pPr>
+      <w:r>
+        <w:t>Daten konnten ansonsten nicht eingelesen werden</w:t>
+      </w:r>
+    </w:p>
+    <w:p>
+      <w:pPr>
+        <w:pStyle w:val="Listenabsatz"/>
+        <w:numPr>
+          <w:ilvl w:val="1"/>
+          <w:numId w:val="10"/>
+        </w:numPr>
+      </w:pPr>
+      <w:r>
+        <w:t>Außerdem lag der unterschied durchschnittlich nicht bei mehr als 2 Gard</w:t>
+      </w:r>
+    </w:p>
+    <w:p>
+      <w:pPr>
+        <w:pStyle w:val="Listenabsatz"/>
+        <w:numPr>
+          <w:ilvl w:val="0"/>
+          <w:numId w:val="10"/>
+        </w:numPr>
+      </w:pPr>
+      <w:r>
+        <w:t>Aussagekräftiger?</w:t>
+      </w:r>
+    </w:p>
+    <w:p>
+      <w:pPr>
+        <w:pStyle w:val="Listenabsatz"/>
+        <w:numPr>
+          <w:ilvl w:val="1"/>
+          <w:numId w:val="10"/>
+        </w:numPr>
+      </w:pPr>
+      <w:r>
+        <w:t xml:space="preserve">So hat man noch Toleranz </w:t>
+      </w:r>
+      <w:proofErr w:type="gramStart"/>
+      <w:r>
+        <w:t>beim der Temperatur</w:t>
+      </w:r>
+      <w:proofErr w:type="gramEnd"/>
+      <w:r>
+        <w:t xml:space="preserve"> und Alkohol ohne das sich die anderen Werte ändern müssten</w:t>
+      </w:r>
+      <w:r>
+        <w:t xml:space="preserve"> (Body, Süße usw.)</w:t>
+      </w:r>
+    </w:p>
+    <w:p>
+      <w:pPr>
+        <w:pStyle w:val="berschrift1"/>
+      </w:pPr>
+      <w:bookmarkStart w:id="8" w:name="_Toc79327785"/>
+      <w:r>
+        <w:t>Visualisierung</w:t>
+      </w:r>
+      <w:bookmarkEnd w:id="8"/>
+    </w:p>
+    <w:p>
+      <w:pPr>
+        <w:pStyle w:val="Listenabsatz"/>
+        <w:numPr>
+          <w:ilvl w:val="0"/>
+          <w:numId w:val="10"/>
+        </w:numPr>
+      </w:pPr>
+      <w:r>
+        <w:t>Analyse kann erst gemacht werden, wenn Visualisierungen fertig sind</w:t>
+      </w:r>
+    </w:p>
+    <w:p/>
+    <w:p>
+      <w:pPr>
+        <w:pStyle w:val="berschrift2"/>
+      </w:pPr>
+      <w:bookmarkStart w:id="9" w:name="_Toc79327786"/>
+      <w:r>
+        <w:t>Analyse der Anwendungsfälle</w:t>
+      </w:r>
+      <w:bookmarkEnd w:id="9"/>
+    </w:p>
+    <w:p>
+      <w:pPr>
+        <w:pStyle w:val="Listenabsatz"/>
+        <w:numPr>
+          <w:ilvl w:val="0"/>
+          <w:numId w:val="10"/>
+        </w:numPr>
+      </w:pPr>
+      <w:r>
+        <w:t>Analyse kann erst gemacht werden, wenn Visualisierungen fertig sind</w:t>
+      </w:r>
+    </w:p>
+    <w:p/>
+    <w:p>
+      <w:pPr>
+        <w:pStyle w:val="berschrift2"/>
+      </w:pPr>
+      <w:bookmarkStart w:id="10" w:name="_Toc79327787"/>
+      <w:r>
+        <w:t>Anforderungen an die Visualisierungen</w:t>
+      </w:r>
+      <w:bookmarkEnd w:id="10"/>
+    </w:p>
+    <w:p>
+      <w:pPr>
+        <w:pStyle w:val="Listenabsatz"/>
+        <w:numPr>
+          <w:ilvl w:val="0"/>
+          <w:numId w:val="10"/>
+        </w:numPr>
+      </w:pPr>
+      <w:r>
+        <w:t>Analyse kann erst gemacht werden, wenn Visualisierungen fertig sind</w:t>
+      </w:r>
+    </w:p>
+    <w:p/>
+    <w:p>
+      <w:pPr>
+        <w:pStyle w:val="berschrift2"/>
+      </w:pPr>
+      <w:bookmarkStart w:id="11" w:name="_Toc79327788"/>
+      <w:r>
+        <w:t>Präsentation der Visualisierung</w:t>
+      </w:r>
+      <w:bookmarkEnd w:id="11"/>
+    </w:p>
+    <w:p>
+      <w:pPr>
+        <w:pStyle w:val="Listenabsatz"/>
+        <w:numPr>
+          <w:ilvl w:val="0"/>
+          <w:numId w:val="10"/>
+        </w:numPr>
+      </w:pPr>
+      <w:r>
+        <w:t>Analyse kann erst gemacht werden, wenn Visualisierungen fertig sind</w:t>
+      </w:r>
+    </w:p>
+    <w:p/>
+    <w:p>
+      <w:pPr>
+        <w:pStyle w:val="berschrift3"/>
+      </w:pPr>
+      <w:bookmarkStart w:id="12" w:name="_Toc79327789"/>
+      <w:r>
+        <w:t>Visualisierung Eins</w:t>
+      </w:r>
+      <w:bookmarkEnd w:id="12"/>
+    </w:p>
+    <w:p>
+      <w:pPr>
+        <w:pStyle w:val="Listenabsatz"/>
+        <w:numPr>
+          <w:ilvl w:val="0"/>
+          <w:numId w:val="10"/>
+        </w:numPr>
+      </w:pPr>
+      <w:r>
+        <w:t>Wird ein Scatterplot</w:t>
+      </w:r>
+    </w:p>
+    <w:p/>
+    <w:p>
+      <w:pPr>
+        <w:pStyle w:val="berschrift3"/>
+      </w:pPr>
+      <w:bookmarkStart w:id="13" w:name="_Toc79327790"/>
+      <w:r>
+        <w:t>Visualisierung Zwei</w:t>
+      </w:r>
+      <w:bookmarkEnd w:id="13"/>
+    </w:p>
+    <w:p>
+      <w:pPr>
+        <w:pStyle w:val="Listenabsatz"/>
+        <w:numPr>
+          <w:ilvl w:val="0"/>
+          <w:numId w:val="10"/>
+        </w:numPr>
+      </w:pPr>
+      <w:r>
+        <w:t>Wird Parallele Koordinaten</w:t>
+      </w:r>
+    </w:p>
+    <w:p/>
+    <w:p>
+      <w:pPr>
+        <w:pStyle w:val="berschrift3"/>
+      </w:pPr>
+      <w:bookmarkStart w:id="14" w:name="_Toc79327791"/>
+      <w:r>
+        <w:t>Visualisierung Drei</w:t>
+      </w:r>
+      <w:bookmarkEnd w:id="14"/>
+    </w:p>
+    <w:p>
+      <w:pPr>
+        <w:pStyle w:val="Listenabsatz"/>
+        <w:numPr>
+          <w:ilvl w:val="0"/>
+          <w:numId w:val="10"/>
+        </w:numPr>
+      </w:pPr>
+      <w:r>
+        <w:t>Wird eine Baumhierarchie</w:t>
+      </w:r>
+    </w:p>
+    <w:p/>
+    <w:p>
+      <w:pPr>
+        <w:pStyle w:val="berschrift2"/>
+      </w:pPr>
+      <w:bookmarkStart w:id="15" w:name="_Toc79327792"/>
+      <w:r>
+        <w:t>Interaktion</w:t>
+      </w:r>
+      <w:bookmarkEnd w:id="15"/>
+    </w:p>
+    <w:p>
+      <w:pPr>
+        <w:pStyle w:val="Listenabsatz"/>
+        <w:numPr>
+          <w:ilvl w:val="0"/>
+          <w:numId w:val="10"/>
+        </w:numPr>
+      </w:pPr>
+      <w:r>
+        <w:t xml:space="preserve">Scatterplot und </w:t>
+      </w:r>
+      <w:r>
+        <w:t>Parallele Koordinaten</w:t>
+      </w:r>
+    </w:p>
+    <w:p>
+      <w:pPr>
+        <w:pStyle w:val="Listenabsatz"/>
+        <w:numPr>
+          <w:ilvl w:val="1"/>
+          <w:numId w:val="10"/>
+        </w:numPr>
+      </w:pPr>
+      <w:r>
+        <w:t xml:space="preserve">Buttons </w:t>
+      </w:r>
+      <w:proofErr w:type="gramStart"/>
+      <w:r>
+        <w:t xml:space="preserve">zum </w:t>
+      </w:r>
+      <w:r>
+        <w:t>verändern</w:t>
+      </w:r>
+      <w:proofErr w:type="gramEnd"/>
+      <w:r>
+        <w:t>/ verschieben der Dimensionen</w:t>
+      </w:r>
+    </w:p>
+    <w:p>
+      <w:pPr>
+        <w:pStyle w:val="Listenabsatz"/>
+        <w:numPr>
+          <w:ilvl w:val="0"/>
+          <w:numId w:val="10"/>
+        </w:numPr>
+      </w:pPr>
+      <w:r>
+        <w:t>Baumhierarchie</w:t>
+      </w:r>
+    </w:p>
+    <w:p>
+      <w:pPr>
+        <w:pStyle w:val="Listenabsatz"/>
+        <w:numPr>
+          <w:ilvl w:val="1"/>
+          <w:numId w:val="10"/>
+        </w:numPr>
+      </w:pPr>
+      <w:r>
+        <w:t>Keine nur anschauen</w:t>
+      </w:r>
+    </w:p>
+    <w:p/>
+    <w:p>
+      <w:pPr>
+        <w:pStyle w:val="berschrift1"/>
+      </w:pPr>
+      <w:bookmarkStart w:id="16" w:name="_Toc79327793"/>
+      <w:r>
+        <w:t>Implementierung</w:t>
+      </w:r>
+      <w:bookmarkEnd w:id="16"/>
+    </w:p>
+    <w:p>
+      <w:pPr>
+        <w:pStyle w:val="Listenabsatz"/>
+        <w:numPr>
+          <w:ilvl w:val="0"/>
+          <w:numId w:val="10"/>
+        </w:numPr>
+      </w:pPr>
+      <w:r>
+        <w:t xml:space="preserve">Kann erst eingeschätzt </w:t>
+      </w:r>
+      <w:r>
+        <w:t>werden,</w:t>
+      </w:r>
+      <w:r>
+        <w:t xml:space="preserve"> nachdem es fertig gestellt worden ist</w:t>
+      </w:r>
+    </w:p>
+    <w:p>
+      <w:pPr>
+        <w:pStyle w:val="Listenabsatz"/>
+        <w:numPr>
+          <w:ilvl w:val="1"/>
+          <w:numId w:val="10"/>
+        </w:numPr>
+      </w:pPr>
+      <w:r>
+        <w:t xml:space="preserve">Aktuell hoher </w:t>
+      </w:r>
+      <w:r>
+        <w:t>Aufwand</w:t>
+      </w:r>
+      <w:r>
+        <w:t xml:space="preserve"> und nur </w:t>
+      </w:r>
+      <w:r>
+        <w:t>Baumhierarchie</w:t>
+      </w:r>
+      <w:r>
+        <w:t xml:space="preserve"> konnte sehr einfach aus Übung übernommen werden</w:t>
+      </w:r>
+    </w:p>
+    <w:p>
+      <w:pPr>
+        <w:pStyle w:val="berschrift1"/>
+      </w:pPr>
+      <w:bookmarkStart w:id="17" w:name="_Toc79327794"/>
+      <w:r>
+        <w:t>Anwe</w:t>
+      </w:r>
+      <w:r>
+        <w:t>n</w:t>
+      </w:r>
+      <w:r>
+        <w:t>dungs</w:t>
+      </w:r>
+      <w:r>
+        <w:t>fälle</w:t>
+      </w:r>
+      <w:bookmarkEnd w:id="17"/>
+    </w:p>
+    <w:p>
+      <w:pPr>
+        <w:pStyle w:val="Listenabsatz"/>
+        <w:numPr>
+          <w:ilvl w:val="0"/>
+          <w:numId w:val="10"/>
+        </w:numPr>
+      </w:pPr>
+      <w:r>
+        <w:t>Erst nach Fertigstellung der Visualisierungen möglich</w:t>
+      </w:r>
+    </w:p>
+    <w:p>
+      <w:pPr>
+        <w:pStyle w:val="berschrift2"/>
+      </w:pPr>
+      <w:bookmarkStart w:id="18" w:name="_Toc79327795"/>
+      <w:r>
+        <w:t>Anwendung Visualisierung Eins</w:t>
+      </w:r>
+      <w:bookmarkEnd w:id="18"/>
+    </w:p>
+    <w:p>
+      <w:pPr>
+        <w:pStyle w:val="Listenabsatz"/>
+        <w:numPr>
+          <w:ilvl w:val="0"/>
+          <w:numId w:val="10"/>
+        </w:numPr>
+      </w:pPr>
+      <w:r>
+        <w:t xml:space="preserve">Anwendungsfall für </w:t>
+      </w:r>
+      <w:r>
+        <w:t>Scatterplot</w:t>
+      </w:r>
+    </w:p>
+    <w:p/>
+    <w:p>
+      <w:pPr>
+        <w:pStyle w:val="berschrift2"/>
+      </w:pPr>
+      <w:bookmarkStart w:id="19" w:name="_Toc79327796"/>
+      <w:r>
+        <w:t>Anwendung Visualisierung Zwei</w:t>
+      </w:r>
+      <w:bookmarkEnd w:id="19"/>
+    </w:p>
+    <w:p>
+      <w:pPr>
+        <w:pStyle w:val="Listenabsatz"/>
+        <w:numPr>
+          <w:ilvl w:val="0"/>
+          <w:numId w:val="10"/>
+        </w:numPr>
+      </w:pPr>
+      <w:r>
+        <w:t xml:space="preserve">Anwendungsfall </w:t>
+      </w:r>
+      <w:r>
+        <w:t xml:space="preserve">für </w:t>
+      </w:r>
+      <w:r>
+        <w:t>Parallele Koordinaten</w:t>
+      </w:r>
+    </w:p>
+    <w:p/>
+    <w:p>
+      <w:pPr>
+        <w:pStyle w:val="berschrift2"/>
+      </w:pPr>
+      <w:bookmarkStart w:id="20" w:name="_Toc79327797"/>
+      <w:r>
+        <w:t>Anwendung Visualisierung Drei</w:t>
+      </w:r>
+      <w:bookmarkEnd w:id="20"/>
+    </w:p>
+    <w:p>
+      <w:pPr>
+        <w:pStyle w:val="Listenabsatz"/>
+        <w:numPr>
+          <w:ilvl w:val="0"/>
+          <w:numId w:val="10"/>
+        </w:numPr>
+      </w:pPr>
+      <w:r>
+        <w:t>Anwendungsfall</w:t>
+      </w:r>
+      <w:r>
+        <w:t xml:space="preserve"> für </w:t>
+      </w:r>
+      <w:r>
+        <w:t>Baumhierarchie</w:t>
+      </w:r>
+    </w:p>
+    <w:p/>
+    <w:p>
+      <w:pPr>
+        <w:pStyle w:val="berschrift1"/>
+      </w:pPr>
+      <w:bookmarkStart w:id="21" w:name="_Toc79327798"/>
+      <w:r>
+        <w:t>Verwandte Arbeiten</w:t>
+      </w:r>
+      <w:bookmarkEnd w:id="21"/>
+    </w:p>
+    <w:p>
+      <w:pPr>
+        <w:pStyle w:val="Listenabsatz"/>
+        <w:numPr>
+          <w:ilvl w:val="0"/>
+          <w:numId w:val="10"/>
+        </w:numPr>
+      </w:pPr>
+      <w:r>
+        <w:t>Aktuell noch nicht recherchiert</w:t>
+      </w:r>
+    </w:p>
+    <w:p/>
+    <w:p>
+      <w:pPr>
+        <w:pStyle w:val="berschrift1"/>
+      </w:pPr>
+      <w:bookmarkStart w:id="22" w:name="_Toc79327799"/>
+      <w:r>
+        <w:t>Zusammenfassung und Ausblick</w:t>
+      </w:r>
+      <w:bookmarkEnd w:id="22"/>
+    </w:p>
+    <w:p>
+      <w:pPr>
+        <w:pStyle w:val="Listenabsatz"/>
+        <w:numPr>
+          <w:ilvl w:val="0"/>
+          <w:numId w:val="10"/>
+        </w:numPr>
+      </w:pPr>
+      <w:r>
+        <w:t>Ausblick er bei fertigem Projekt möglich</w:t>
+      </w:r>
+    </w:p>
+    <w:p/>
+    <w:p>
+      <w:pPr>
+        <w:pStyle w:val="berschrift1"/>
+        <w:numPr>
+          <w:ilvl w:val="0"/>
+          <w:numId w:val="0"/>
+        </w:numPr>
+      </w:pPr>
+      <w:r>
+        <w:br w:type="page"/>
+      </w:r>
+      <w:bookmarkStart w:id="23" w:name="_Toc79327800"/>
+      <w:r>
+        <w:t>Anhang</w:t>
+      </w:r>
+      <w:bookmarkEnd w:id="23"/>
     </w:p>
     <w:p/>
     <w:p/>
     <w:p/>
-    <w:p/>
-    <w:p/>
-    <w:p/>
-    <w:p>
-      <w:pPr>
-        <w:sectPr>
-          <w:pgSz w:w="11906" w:h="16838"/>
-          <w:pgMar w:top="1417" w:right="1417" w:bottom="1134" w:left="1417" w:header="708" w:footer="708" w:gutter="0"/>
-          <w:cols w:space="708"/>
-          <w:docGrid w:linePitch="360"/>
-        </w:sectPr>
-      </w:pPr>
-    </w:p>
-    <w:p>
-      <w:pPr>
-        <w:pStyle w:val="berschrift1"/>
-      </w:pPr>
-      <w:r>
-        <w:lastRenderedPageBreak/>
-        <w:t>Einleitung</w:t>
-      </w:r>
-    </w:p>
-    <w:p/>
-    <w:p>
-      <w:pPr>
-        <w:pStyle w:val="berschrift2"/>
-      </w:pPr>
-      <w:r>
-        <w:t>Anwendungshintergrund</w:t>
-      </w:r>
-    </w:p>
-    <w:p/>
-    <w:p>
-      <w:pPr>
-        <w:pStyle w:val="berschrift2"/>
-      </w:pPr>
-      <w:r>
-        <w:t>Zielgruppen</w:t>
-      </w:r>
-    </w:p>
-    <w:p/>
-    <w:p>
-      <w:pPr>
-        <w:pStyle w:val="berschrift2"/>
-      </w:pPr>
-      <w:r>
-        <w:t>Überblick und Beiträge</w:t>
-      </w:r>
-    </w:p>
-    <w:p/>
-    <w:p>
-      <w:pPr>
-        <w:pStyle w:val="berschrift1"/>
-      </w:pPr>
-      <w:r>
-        <w:t>Daten</w:t>
-      </w:r>
-    </w:p>
-    <w:p/>
-    <w:p>
-      <w:pPr>
-        <w:pStyle w:val="berschrift2"/>
-      </w:pPr>
-      <w:r>
-        <w:t>Technische Breitstellung der Daten</w:t>
-      </w:r>
-    </w:p>
-    <w:p/>
-    <w:p>
-      <w:pPr>
-        <w:pStyle w:val="berschrift2"/>
-      </w:pPr>
-      <w:r>
-        <w:t>Datenv</w:t>
-      </w:r>
-      <w:r>
-        <w:t>orverarbeitung</w:t>
-      </w:r>
-    </w:p>
-    <w:p/>
-    <w:p>
-      <w:pPr>
-        <w:pStyle w:val="berschrift1"/>
-      </w:pPr>
-      <w:r>
-        <w:t>Visualisierung</w:t>
-      </w:r>
-    </w:p>
-    <w:p/>
-    <w:p>
-      <w:pPr>
-        <w:pStyle w:val="berschrift2"/>
-      </w:pPr>
-      <w:r>
-        <w:t>Analyse der Anwendungsfälle</w:t>
-      </w:r>
-    </w:p>
-    <w:p/>
-    <w:p>
-      <w:pPr>
-        <w:pStyle w:val="berschrift2"/>
-      </w:pPr>
-      <w:r>
-        <w:t>Anforderungen an die Visualisierungen</w:t>
-      </w:r>
-    </w:p>
-    <w:p/>
-    <w:p>
-      <w:pPr>
-        <w:pStyle w:val="berschrift2"/>
-      </w:pPr>
-      <w:r>
-        <w:t>Präsentation der Visualisierung</w:t>
-      </w:r>
-    </w:p>
-    <w:p/>
-    <w:p>
-      <w:pPr>
-        <w:pStyle w:val="berschrift3"/>
-      </w:pPr>
-    </w:p>
     <w:sectPr>
       <w:pgSz w:w="11906" w:h="16838"/>
       <w:pgMar w:top="1417" w:right="1417" w:bottom="1134" w:left="1417" w:header="708" w:footer="708" w:gutter="0"/>
@@ -181,8 +3746,142 @@
 </w:document>
 </file>
 
+<file path=word/endnotes.xml><?xml version="1.0" encoding="utf-8"?>
+<w:endnotes xmlns:wpc="http://schemas.microsoft.com/office/word/2010/wordprocessingCanvas" xmlns:cx="http://schemas.microsoft.com/office/drawing/2014/chartex" xmlns:cx1="http://schemas.microsoft.com/office/drawing/2015/9/8/chartex" xmlns:cx2="http://schemas.microsoft.com/office/drawing/2015/10/21/chartex" xmlns:cx3="http://schemas.microsoft.com/office/drawing/2016/5/9/chartex" xmlns:cx4="http://schemas.microsoft.com/office/drawing/2016/5/10/chartex" xmlns:cx5="http://schemas.microsoft.com/office/drawing/2016/5/11/chartex" xmlns:cx6="http://schemas.microsoft.com/office/drawing/2016/5/12/chartex" xmlns:cx7="http://schemas.microsoft.com/office/drawing/2016/5/13/chartex" xmlns:cx8="http://schemas.microsoft.com/office/drawing/2016/5/14/chartex" xmlns:mc="http://schemas.openxmlformats.org/markup-compatibility/2006" xmlns:aink="http://schemas.microsoft.com/office/drawing/2016/ink" xmlns:am3d="http://schemas.microsoft.com/office/drawing/2017/model3d" xmlns:o="urn:schemas-microsoft-com:office:office" xmlns:r="http://schemas.openxmlformats.org/officeDocument/2006/relationships" xmlns:m="http://schemas.openxmlformats.org/officeDocument/2006/math" xmlns:v="urn:schemas-microsoft-com:vml" xmlns:wp14="http://schemas.microsoft.com/office/word/2010/wordprocessingDrawing" xmlns:wp="http://schemas.openxmlformats.org/drawingml/2006/wordprocessingDrawing" xmlns:w10="urn:schemas-microsoft-com:office:word" xmlns:w="http://schemas.openxmlformats.org/wordprocessingml/2006/main" xmlns:w14="http://schemas.microsoft.com/office/word/2010/wordml" xmlns:w15="http://schemas.microsoft.com/office/word/2012/wordml" xmlns:w16cex="http://schemas.microsoft.com/office/word/2018/wordml/cex" xmlns:w16cid="http://schemas.microsoft.com/office/word/2016/wordml/cid" xmlns:w16="http://schemas.microsoft.com/office/word/2018/wordml" xmlns:w16sdtdh="http://schemas.microsoft.com/office/word/2020/wordml/sdtdatahash" xmlns:w16se="http://schemas.microsoft.com/office/word/2015/wordml/symex" xmlns:wpg="http://schemas.microsoft.com/office/word/2010/wordprocessingGroup" xmlns:wpi="http://schemas.microsoft.com/office/word/2010/wordprocessingInk" xmlns:wne="http://schemas.microsoft.com/office/word/2006/wordml" xmlns:wps="http://schemas.microsoft.com/office/word/2010/wordprocessingShape" mc:Ignorable="w14 w15 w16se w16cid w16 w16cex w16sdtdh wp14">
+  <w:endnote w:type="separator" w:id="-1">
+    <w:p>
+      <w:r>
+        <w:separator/>
+      </w:r>
+    </w:p>
+    <w:p/>
+  </w:endnote>
+  <w:endnote w:type="continuationSeparator" w:id="0">
+    <w:p>
+      <w:r>
+        <w:continuationSeparator/>
+      </w:r>
+    </w:p>
+    <w:p/>
+  </w:endnote>
+</w:endnotes>
+</file>
+
+<file path=word/footer1.xml><?xml version="1.0" encoding="utf-8"?>
+<w:ftr xmlns:wpc="http://schemas.microsoft.com/office/word/2010/wordprocessingCanvas" xmlns:cx="http://schemas.microsoft.com/office/drawing/2014/chartex" xmlns:cx1="http://schemas.microsoft.com/office/drawing/2015/9/8/chartex" xmlns:cx2="http://schemas.microsoft.com/office/drawing/2015/10/21/chartex" xmlns:cx3="http://schemas.microsoft.com/office/drawing/2016/5/9/chartex" xmlns:cx4="http://schemas.microsoft.com/office/drawing/2016/5/10/chartex" xmlns:cx5="http://schemas.microsoft.com/office/drawing/2016/5/11/chartex" xmlns:cx6="http://schemas.microsoft.com/office/drawing/2016/5/12/chartex" xmlns:cx7="http://schemas.microsoft.com/office/drawing/2016/5/13/chartex" xmlns:cx8="http://schemas.microsoft.com/office/drawing/2016/5/14/chartex" xmlns:mc="http://schemas.openxmlformats.org/markup-compatibility/2006" xmlns:aink="http://schemas.microsoft.com/office/drawing/2016/ink" xmlns:am3d="http://schemas.microsoft.com/office/drawing/2017/model3d" xmlns:o="urn:schemas-microsoft-com:office:office" xmlns:r="http://schemas.openxmlformats.org/officeDocument/2006/relationships" xmlns:m="http://schemas.openxmlformats.org/officeDocument/2006/math" xmlns:v="urn:schemas-microsoft-com:vml" xmlns:wp14="http://schemas.microsoft.com/office/word/2010/wordprocessingDrawing" xmlns:wp="http://schemas.openxmlformats.org/drawingml/2006/wordprocessingDrawing" xmlns:w10="urn:schemas-microsoft-com:office:word" xmlns:w="http://schemas.openxmlformats.org/wordprocessingml/2006/main" xmlns:w14="http://schemas.microsoft.com/office/word/2010/wordml" xmlns:w15="http://schemas.microsoft.com/office/word/2012/wordml" xmlns:w16cex="http://schemas.microsoft.com/office/word/2018/wordml/cex" xmlns:w16cid="http://schemas.microsoft.com/office/word/2016/wordml/cid" xmlns:w16="http://schemas.microsoft.com/office/word/2018/wordml" xmlns:w16sdtdh="http://schemas.microsoft.com/office/word/2020/wordml/sdtdatahash" xmlns:w16se="http://schemas.microsoft.com/office/word/2015/wordml/symex" xmlns:wpg="http://schemas.microsoft.com/office/word/2010/wordprocessingGroup" xmlns:wpi="http://schemas.microsoft.com/office/word/2010/wordprocessingInk" xmlns:wne="http://schemas.microsoft.com/office/word/2006/wordml" xmlns:wps="http://schemas.microsoft.com/office/word/2010/wordprocessingShape" mc:Ignorable="w14 w15 w16se w16cid w16 w16cex w16sdtdh wp14">
+  <w:p>
+    <w:pPr>
+      <w:pStyle w:val="Fuzeile"/>
+    </w:pPr>
+  </w:p>
+</w:ftr>
+</file>
+
+<file path=word/footer2.xml><?xml version="1.0" encoding="utf-8"?>
+<w:ftr xmlns:wpc="http://schemas.microsoft.com/office/word/2010/wordprocessingCanvas" xmlns:cx="http://schemas.microsoft.com/office/drawing/2014/chartex" xmlns:cx1="http://schemas.microsoft.com/office/drawing/2015/9/8/chartex" xmlns:cx2="http://schemas.microsoft.com/office/drawing/2015/10/21/chartex" xmlns:cx3="http://schemas.microsoft.com/office/drawing/2016/5/9/chartex" xmlns:cx4="http://schemas.microsoft.com/office/drawing/2016/5/10/chartex" xmlns:cx5="http://schemas.microsoft.com/office/drawing/2016/5/11/chartex" xmlns:cx6="http://schemas.microsoft.com/office/drawing/2016/5/12/chartex" xmlns:cx7="http://schemas.microsoft.com/office/drawing/2016/5/13/chartex" xmlns:cx8="http://schemas.microsoft.com/office/drawing/2016/5/14/chartex" xmlns:mc="http://schemas.openxmlformats.org/markup-compatibility/2006" xmlns:aink="http://schemas.microsoft.com/office/drawing/2016/ink" xmlns:am3d="http://schemas.microsoft.com/office/drawing/2017/model3d" xmlns:o="urn:schemas-microsoft-com:office:office" xmlns:r="http://schemas.openxmlformats.org/officeDocument/2006/relationships" xmlns:m="http://schemas.openxmlformats.org/officeDocument/2006/math" xmlns:v="urn:schemas-microsoft-com:vml" xmlns:wp14="http://schemas.microsoft.com/office/word/2010/wordprocessingDrawing" xmlns:wp="http://schemas.openxmlformats.org/drawingml/2006/wordprocessingDrawing" xmlns:w10="urn:schemas-microsoft-com:office:word" xmlns:w="http://schemas.openxmlformats.org/wordprocessingml/2006/main" xmlns:w14="http://schemas.microsoft.com/office/word/2010/wordml" xmlns:w15="http://schemas.microsoft.com/office/word/2012/wordml" xmlns:w16cex="http://schemas.microsoft.com/office/word/2018/wordml/cex" xmlns:w16cid="http://schemas.microsoft.com/office/word/2016/wordml/cid" xmlns:w16="http://schemas.microsoft.com/office/word/2018/wordml" xmlns:w16sdtdh="http://schemas.microsoft.com/office/word/2020/wordml/sdtdatahash" xmlns:w16se="http://schemas.microsoft.com/office/word/2015/wordml/symex" xmlns:wpg="http://schemas.microsoft.com/office/word/2010/wordprocessingGroup" xmlns:wpi="http://schemas.microsoft.com/office/word/2010/wordprocessingInk" xmlns:wne="http://schemas.microsoft.com/office/word/2006/wordml" xmlns:wps="http://schemas.microsoft.com/office/word/2010/wordprocessingShape" mc:Ignorable="w14 w15 w16se w16cid w16 w16cex w16sdtdh wp14">
+  <w:sdt>
+    <w:sdtPr>
+      <w:id w:val="-17170777"/>
+      <w:docPartObj>
+        <w:docPartGallery w:val="Page Numbers (Bottom of Page)"/>
+        <w:docPartUnique/>
+      </w:docPartObj>
+    </w:sdtPr>
+    <w:sdtContent>
+      <w:p>
+        <w:pPr>
+          <w:pStyle w:val="Fuzeile"/>
+          <w:jc w:val="center"/>
+        </w:pPr>
+        <w:r>
+          <w:fldChar w:fldCharType="begin"/>
+        </w:r>
+        <w:r>
+          <w:instrText>PAGE   \* MERGEFORMAT</w:instrText>
+        </w:r>
+        <w:r>
+          <w:fldChar w:fldCharType="separate"/>
+        </w:r>
+        <w:r>
+          <w:t>2</w:t>
+        </w:r>
+        <w:r>
+          <w:fldChar w:fldCharType="end"/>
+        </w:r>
+      </w:p>
+    </w:sdtContent>
+  </w:sdt>
+  <w:p>
+    <w:pPr>
+      <w:pStyle w:val="Fuzeile"/>
+    </w:pPr>
+  </w:p>
+</w:ftr>
+</file>
+
+<file path=word/footer3.xml><?xml version="1.0" encoding="utf-8"?>
+<w:ftr xmlns:wpc="http://schemas.microsoft.com/office/word/2010/wordprocessingCanvas" xmlns:cx="http://schemas.microsoft.com/office/drawing/2014/chartex" xmlns:cx1="http://schemas.microsoft.com/office/drawing/2015/9/8/chartex" xmlns:cx2="http://schemas.microsoft.com/office/drawing/2015/10/21/chartex" xmlns:cx3="http://schemas.microsoft.com/office/drawing/2016/5/9/chartex" xmlns:cx4="http://schemas.microsoft.com/office/drawing/2016/5/10/chartex" xmlns:cx5="http://schemas.microsoft.com/office/drawing/2016/5/11/chartex" xmlns:cx6="http://schemas.microsoft.com/office/drawing/2016/5/12/chartex" xmlns:cx7="http://schemas.microsoft.com/office/drawing/2016/5/13/chartex" xmlns:cx8="http://schemas.microsoft.com/office/drawing/2016/5/14/chartex" xmlns:mc="http://schemas.openxmlformats.org/markup-compatibility/2006" xmlns:aink="http://schemas.microsoft.com/office/drawing/2016/ink" xmlns:am3d="http://schemas.microsoft.com/office/drawing/2017/model3d" xmlns:o="urn:schemas-microsoft-com:office:office" xmlns:r="http://schemas.openxmlformats.org/officeDocument/2006/relationships" xmlns:m="http://schemas.openxmlformats.org/officeDocument/2006/math" xmlns:v="urn:schemas-microsoft-com:vml" xmlns:wp14="http://schemas.microsoft.com/office/word/2010/wordprocessingDrawing" xmlns:wp="http://schemas.openxmlformats.org/drawingml/2006/wordprocessingDrawing" xmlns:w10="urn:schemas-microsoft-com:office:word" xmlns:w="http://schemas.openxmlformats.org/wordprocessingml/2006/main" xmlns:w14="http://schemas.microsoft.com/office/word/2010/wordml" xmlns:w15="http://schemas.microsoft.com/office/word/2012/wordml" xmlns:w16cex="http://schemas.microsoft.com/office/word/2018/wordml/cex" xmlns:w16cid="http://schemas.microsoft.com/office/word/2016/wordml/cid" xmlns:w16="http://schemas.microsoft.com/office/word/2018/wordml" xmlns:w16sdtdh="http://schemas.microsoft.com/office/word/2020/wordml/sdtdatahash" xmlns:w16se="http://schemas.microsoft.com/office/word/2015/wordml/symex" xmlns:wpg="http://schemas.microsoft.com/office/word/2010/wordprocessingGroup" xmlns:wpi="http://schemas.microsoft.com/office/word/2010/wordprocessingInk" xmlns:wne="http://schemas.microsoft.com/office/word/2006/wordml" xmlns:wps="http://schemas.microsoft.com/office/word/2010/wordprocessingShape" mc:Ignorable="w14 w15 w16se w16cid w16 w16cex w16sdtdh wp14">
+  <w:p>
+    <w:pPr>
+      <w:pStyle w:val="Fuzeile"/>
+    </w:pPr>
+  </w:p>
+</w:ftr>
+</file>
+
+<file path=word/footnotes.xml><?xml version="1.0" encoding="utf-8"?>
+<w:footnotes xmlns:wpc="http://schemas.microsoft.com/office/word/2010/wordprocessingCanvas" xmlns:cx="http://schemas.microsoft.com/office/drawing/2014/chartex" xmlns:cx1="http://schemas.microsoft.com/office/drawing/2015/9/8/chartex" xmlns:cx2="http://schemas.microsoft.com/office/drawing/2015/10/21/chartex" xmlns:cx3="http://schemas.microsoft.com/office/drawing/2016/5/9/chartex" xmlns:cx4="http://schemas.microsoft.com/office/drawing/2016/5/10/chartex" xmlns:cx5="http://schemas.microsoft.com/office/drawing/2016/5/11/chartex" xmlns:cx6="http://schemas.microsoft.com/office/drawing/2016/5/12/chartex" xmlns:cx7="http://schemas.microsoft.com/office/drawing/2016/5/13/chartex" xmlns:cx8="http://schemas.microsoft.com/office/drawing/2016/5/14/chartex" xmlns:mc="http://schemas.openxmlformats.org/markup-compatibility/2006" xmlns:aink="http://schemas.microsoft.com/office/drawing/2016/ink" xmlns:am3d="http://schemas.microsoft.com/office/drawing/2017/model3d" xmlns:o="urn:schemas-microsoft-com:office:office" xmlns:r="http://schemas.openxmlformats.org/officeDocument/2006/relationships" xmlns:m="http://schemas.openxmlformats.org/officeDocument/2006/math" xmlns:v="urn:schemas-microsoft-com:vml" xmlns:wp14="http://schemas.microsoft.com/office/word/2010/wordprocessingDrawing" xmlns:wp="http://schemas.openxmlformats.org/drawingml/2006/wordprocessingDrawing" xmlns:w10="urn:schemas-microsoft-com:office:word" xmlns:w="http://schemas.openxmlformats.org/wordprocessingml/2006/main" xmlns:w14="http://schemas.microsoft.com/office/word/2010/wordml" xmlns:w15="http://schemas.microsoft.com/office/word/2012/wordml" xmlns:w16cex="http://schemas.microsoft.com/office/word/2018/wordml/cex" xmlns:w16cid="http://schemas.microsoft.com/office/word/2016/wordml/cid" xmlns:w16="http://schemas.microsoft.com/office/word/2018/wordml" xmlns:w16sdtdh="http://schemas.microsoft.com/office/word/2020/wordml/sdtdatahash" xmlns:w16se="http://schemas.microsoft.com/office/word/2015/wordml/symex" xmlns:wpg="http://schemas.microsoft.com/office/word/2010/wordprocessingGroup" xmlns:wpi="http://schemas.microsoft.com/office/word/2010/wordprocessingInk" xmlns:wne="http://schemas.microsoft.com/office/word/2006/wordml" xmlns:wps="http://schemas.microsoft.com/office/word/2010/wordprocessingShape" mc:Ignorable="w14 w15 w16se w16cid w16 w16cex w16sdtdh wp14">
+  <w:footnote w:type="separator" w:id="-1">
+    <w:p>
+      <w:r>
+        <w:separator/>
+      </w:r>
+    </w:p>
+    <w:p/>
+  </w:footnote>
+  <w:footnote w:type="continuationSeparator" w:id="0">
+    <w:p>
+      <w:r>
+        <w:continuationSeparator/>
+      </w:r>
+    </w:p>
+    <w:p/>
+  </w:footnote>
+</w:footnotes>
+</file>
+
+<file path=word/header1.xml><?xml version="1.0" encoding="utf-8"?>
+<w:hdr xmlns:wpc="http://schemas.microsoft.com/office/word/2010/wordprocessingCanvas" xmlns:cx="http://schemas.microsoft.com/office/drawing/2014/chartex" xmlns:cx1="http://schemas.microsoft.com/office/drawing/2015/9/8/chartex" xmlns:cx2="http://schemas.microsoft.com/office/drawing/2015/10/21/chartex" xmlns:cx3="http://schemas.microsoft.com/office/drawing/2016/5/9/chartex" xmlns:cx4="http://schemas.microsoft.com/office/drawing/2016/5/10/chartex" xmlns:cx5="http://schemas.microsoft.com/office/drawing/2016/5/11/chartex" xmlns:cx6="http://schemas.microsoft.com/office/drawing/2016/5/12/chartex" xmlns:cx7="http://schemas.microsoft.com/office/drawing/2016/5/13/chartex" xmlns:cx8="http://schemas.microsoft.com/office/drawing/2016/5/14/chartex" xmlns:mc="http://schemas.openxmlformats.org/markup-compatibility/2006" xmlns:aink="http://schemas.microsoft.com/office/drawing/2016/ink" xmlns:am3d="http://schemas.microsoft.com/office/drawing/2017/model3d" xmlns:o="urn:schemas-microsoft-com:office:office" xmlns:r="http://schemas.openxmlformats.org/officeDocument/2006/relationships" xmlns:m="http://schemas.openxmlformats.org/officeDocument/2006/math" xmlns:v="urn:schemas-microsoft-com:vml" xmlns:wp14="http://schemas.microsoft.com/office/word/2010/wordprocessingDrawing" xmlns:wp="http://schemas.openxmlformats.org/drawingml/2006/wordprocessingDrawing" xmlns:w10="urn:schemas-microsoft-com:office:word" xmlns:w="http://schemas.openxmlformats.org/wordprocessingml/2006/main" xmlns:w14="http://schemas.microsoft.com/office/word/2010/wordml" xmlns:w15="http://schemas.microsoft.com/office/word/2012/wordml" xmlns:w16cex="http://schemas.microsoft.com/office/word/2018/wordml/cex" xmlns:w16cid="http://schemas.microsoft.com/office/word/2016/wordml/cid" xmlns:w16="http://schemas.microsoft.com/office/word/2018/wordml" xmlns:w16sdtdh="http://schemas.microsoft.com/office/word/2020/wordml/sdtdatahash" xmlns:w16se="http://schemas.microsoft.com/office/word/2015/wordml/symex" xmlns:wpg="http://schemas.microsoft.com/office/word/2010/wordprocessingGroup" xmlns:wpi="http://schemas.microsoft.com/office/word/2010/wordprocessingInk" xmlns:wne="http://schemas.microsoft.com/office/word/2006/wordml" xmlns:wps="http://schemas.microsoft.com/office/word/2010/wordprocessingShape" mc:Ignorable="w14 w15 w16se w16cid w16 w16cex w16sdtdh wp14">
+  <w:p>
+    <w:pPr>
+      <w:pStyle w:val="Kopfzeile"/>
+    </w:pPr>
+  </w:p>
+</w:hdr>
+</file>
+
+<file path=word/header2.xml><?xml version="1.0" encoding="utf-8"?>
+<w:hdr xmlns:wpc="http://schemas.microsoft.com/office/word/2010/wordprocessingCanvas" xmlns:cx="http://schemas.microsoft.com/office/drawing/2014/chartex" xmlns:cx1="http://schemas.microsoft.com/office/drawing/2015/9/8/chartex" xmlns:cx2="http://schemas.microsoft.com/office/drawing/2015/10/21/chartex" xmlns:cx3="http://schemas.microsoft.com/office/drawing/2016/5/9/chartex" xmlns:cx4="http://schemas.microsoft.com/office/drawing/2016/5/10/chartex" xmlns:cx5="http://schemas.microsoft.com/office/drawing/2016/5/11/chartex" xmlns:cx6="http://schemas.microsoft.com/office/drawing/2016/5/12/chartex" xmlns:cx7="http://schemas.microsoft.com/office/drawing/2016/5/13/chartex" xmlns:cx8="http://schemas.microsoft.com/office/drawing/2016/5/14/chartex" xmlns:mc="http://schemas.openxmlformats.org/markup-compatibility/2006" xmlns:aink="http://schemas.microsoft.com/office/drawing/2016/ink" xmlns:am3d="http://schemas.microsoft.com/office/drawing/2017/model3d" xmlns:o="urn:schemas-microsoft-com:office:office" xmlns:r="http://schemas.openxmlformats.org/officeDocument/2006/relationships" xmlns:m="http://schemas.openxmlformats.org/officeDocument/2006/math" xmlns:v="urn:schemas-microsoft-com:vml" xmlns:wp14="http://schemas.microsoft.com/office/word/2010/wordprocessingDrawing" xmlns:wp="http://schemas.openxmlformats.org/drawingml/2006/wordprocessingDrawing" xmlns:w10="urn:schemas-microsoft-com:office:word" xmlns:w="http://schemas.openxmlformats.org/wordprocessingml/2006/main" xmlns:w14="http://schemas.microsoft.com/office/word/2010/wordml" xmlns:w15="http://schemas.microsoft.com/office/word/2012/wordml" xmlns:w16cex="http://schemas.microsoft.com/office/word/2018/wordml/cex" xmlns:w16cid="http://schemas.microsoft.com/office/word/2016/wordml/cid" xmlns:w16="http://schemas.microsoft.com/office/word/2018/wordml" xmlns:w16sdtdh="http://schemas.microsoft.com/office/word/2020/wordml/sdtdatahash" xmlns:w16se="http://schemas.microsoft.com/office/word/2015/wordml/symex" xmlns:wpg="http://schemas.microsoft.com/office/word/2010/wordprocessingGroup" xmlns:wpi="http://schemas.microsoft.com/office/word/2010/wordprocessingInk" xmlns:wne="http://schemas.microsoft.com/office/word/2006/wordml" xmlns:wps="http://schemas.microsoft.com/office/word/2010/wordprocessingShape" mc:Ignorable="w14 w15 w16se w16cid w16 w16cex w16sdtdh wp14">
+  <w:p>
+    <w:pPr>
+      <w:pStyle w:val="Kopfzeile"/>
+    </w:pPr>
+  </w:p>
+</w:hdr>
+</file>
+
+<file path=word/header3.xml><?xml version="1.0" encoding="utf-8"?>
+<w:hdr xmlns:wpc="http://schemas.microsoft.com/office/word/2010/wordprocessingCanvas" xmlns:cx="http://schemas.microsoft.com/office/drawing/2014/chartex" xmlns:cx1="http://schemas.microsoft.com/office/drawing/2015/9/8/chartex" xmlns:cx2="http://schemas.microsoft.com/office/drawing/2015/10/21/chartex" xmlns:cx3="http://schemas.microsoft.com/office/drawing/2016/5/9/chartex" xmlns:cx4="http://schemas.microsoft.com/office/drawing/2016/5/10/chartex" xmlns:cx5="http://schemas.microsoft.com/office/drawing/2016/5/11/chartex" xmlns:cx6="http://schemas.microsoft.com/office/drawing/2016/5/12/chartex" xmlns:cx7="http://schemas.microsoft.com/office/drawing/2016/5/13/chartex" xmlns:cx8="http://schemas.microsoft.com/office/drawing/2016/5/14/chartex" xmlns:mc="http://schemas.openxmlformats.org/markup-compatibility/2006" xmlns:aink="http://schemas.microsoft.com/office/drawing/2016/ink" xmlns:am3d="http://schemas.microsoft.com/office/drawing/2017/model3d" xmlns:o="urn:schemas-microsoft-com:office:office" xmlns:r="http://schemas.openxmlformats.org/officeDocument/2006/relationships" xmlns:m="http://schemas.openxmlformats.org/officeDocument/2006/math" xmlns:v="urn:schemas-microsoft-com:vml" xmlns:wp14="http://schemas.microsoft.com/office/word/2010/wordprocessingDrawing" xmlns:wp="http://schemas.openxmlformats.org/drawingml/2006/wordprocessingDrawing" xmlns:w10="urn:schemas-microsoft-com:office:word" xmlns:w="http://schemas.openxmlformats.org/wordprocessingml/2006/main" xmlns:w14="http://schemas.microsoft.com/office/word/2010/wordml" xmlns:w15="http://schemas.microsoft.com/office/word/2012/wordml" xmlns:w16cex="http://schemas.microsoft.com/office/word/2018/wordml/cex" xmlns:w16cid="http://schemas.microsoft.com/office/word/2016/wordml/cid" xmlns:w16="http://schemas.microsoft.com/office/word/2018/wordml" xmlns:w16sdtdh="http://schemas.microsoft.com/office/word/2020/wordml/sdtdatahash" xmlns:w16se="http://schemas.microsoft.com/office/word/2015/wordml/symex" xmlns:wpg="http://schemas.microsoft.com/office/word/2010/wordprocessingGroup" xmlns:wpi="http://schemas.microsoft.com/office/word/2010/wordprocessingInk" xmlns:wne="http://schemas.microsoft.com/office/word/2006/wordml" xmlns:wps="http://schemas.microsoft.com/office/word/2010/wordprocessingShape" mc:Ignorable="w14 w15 w16se w16cid w16 w16cex w16sdtdh wp14">
+  <w:p>
+    <w:pPr>
+      <w:pStyle w:val="Kopfzeile"/>
+    </w:pPr>
+  </w:p>
+</w:hdr>
+</file>
+
 <file path=word/numbering.xml><?xml version="1.0" encoding="utf-8"?>
-<w:numbering xmlns:wpc="http://schemas.microsoft.com/office/word/2010/wordprocessingCanvas" xmlns:cx="http://schemas.microsoft.com/office/drawing/2014/chartex" xmlns:cx1="http://schemas.microsoft.com/office/drawing/2015/9/8/chartex" xmlns:cx2="http://schemas.microsoft.com/office/drawing/2015/10/21/chartex" xmlns:cx3="http://schemas.microsoft.com/office/drawing/2016/5/9/chartex" xmlns:cx4="http://schemas.microsoft.com/office/drawing/2016/5/10/chartex" xmlns:cx5="http://schemas.microsoft.com/office/drawing/2016/5/11/chartex" xmlns:cx6="http://schemas.microsoft.com/office/drawing/2016/5/12/chartex" xmlns:cx7="http://schemas.microsoft.com/office/drawing/2016/5/13/chartex" xmlns:cx8="http://schemas.microsoft.com/office/drawing/2016/5/14/chartex" xmlns:mc="http://schemas.openxmlformats.org/markup-compatibility/2006" xmlns:aink="http://schemas.microsoft.com/office/drawing/2016/ink" xmlns:am3d="http://schemas.microsoft.com/office/drawing/2017/model3d" xmlns:o="urn:schemas-microsoft-com:office:office" xmlns:r="http://schemas.openxmlformats.org/officeDocument/2006/relationships" xmlns:m="http://schemas.openxmlformats.org/officeDocument/2006/math" xmlns:v="urn:schemas-microsoft-com:vml" xmlns:wp14="http://schemas.microsoft.com/office/word/2010/wordprocessingDrawing" xmlns:wp="http://schemas.openxmlformats.org/drawingml/2006/wordprocessingDrawing" xmlns:w10="urn:schemas-microsoft-com:office:word" xmlns:w="http://schemas.openxmlformats.org/wordprocessingml/2006/main" xmlns:w14="http://schemas.microsoft.com/office/word/2010/wordml" xmlns:w15="http://schemas.microsoft.com/office/word/2012/wordml" xmlns:w16cex="http://schemas.microsoft.com/office/word/2018/wordml/cex" xmlns:w16cid="http://schemas.microsoft.com/office/word/2016/wordml/cid" xmlns:w16="http://schemas.microsoft.com/office/word/2018/wordml" xmlns:w16se="http://schemas.microsoft.com/office/word/2015/wordml/symex" xmlns:wpg="http://schemas.microsoft.com/office/word/2010/wordprocessingGroup" xmlns:wpi="http://schemas.microsoft.com/office/word/2010/wordprocessingInk" xmlns:wne="http://schemas.microsoft.com/office/word/2006/wordml" xmlns:wps="http://schemas.microsoft.com/office/word/2010/wordprocessingShape" mc:Ignorable="w14 w15 w16se w16cid w16 w16cex wp14">
+<w:numbering xmlns:wpc="http://schemas.microsoft.com/office/word/2010/wordprocessingCanvas" xmlns:cx="http://schemas.microsoft.com/office/drawing/2014/chartex" xmlns:cx1="http://schemas.microsoft.com/office/drawing/2015/9/8/chartex" xmlns:cx2="http://schemas.microsoft.com/office/drawing/2015/10/21/chartex" xmlns:cx3="http://schemas.microsoft.com/office/drawing/2016/5/9/chartex" xmlns:cx4="http://schemas.microsoft.com/office/drawing/2016/5/10/chartex" xmlns:cx5="http://schemas.microsoft.com/office/drawing/2016/5/11/chartex" xmlns:cx6="http://schemas.microsoft.com/office/drawing/2016/5/12/chartex" xmlns:cx7="http://schemas.microsoft.com/office/drawing/2016/5/13/chartex" xmlns:cx8="http://schemas.microsoft.com/office/drawing/2016/5/14/chartex" xmlns:mc="http://schemas.openxmlformats.org/markup-compatibility/2006" xmlns:aink="http://schemas.microsoft.com/office/drawing/2016/ink" xmlns:am3d="http://schemas.microsoft.com/office/drawing/2017/model3d" xmlns:o="urn:schemas-microsoft-com:office:office" xmlns:r="http://schemas.openxmlformats.org/officeDocument/2006/relationships" xmlns:m="http://schemas.openxmlformats.org/officeDocument/2006/math" xmlns:v="urn:schemas-microsoft-com:vml" xmlns:wp14="http://schemas.microsoft.com/office/word/2010/wordprocessingDrawing" xmlns:wp="http://schemas.openxmlformats.org/drawingml/2006/wordprocessingDrawing" xmlns:w10="urn:schemas-microsoft-com:office:word" xmlns:w="http://schemas.openxmlformats.org/wordprocessingml/2006/main" xmlns:w14="http://schemas.microsoft.com/office/word/2010/wordml" xmlns:w15="http://schemas.microsoft.com/office/word/2012/wordml" xmlns:w16cex="http://schemas.microsoft.com/office/word/2018/wordml/cex" xmlns:w16cid="http://schemas.microsoft.com/office/word/2016/wordml/cid" xmlns:w16="http://schemas.microsoft.com/office/word/2018/wordml" xmlns:w16sdtdh="http://schemas.microsoft.com/office/word/2020/wordml/sdtdatahash" xmlns:w16se="http://schemas.microsoft.com/office/word/2015/wordml/symex" xmlns:wpg="http://schemas.microsoft.com/office/word/2010/wordprocessingGroup" xmlns:wpi="http://schemas.microsoft.com/office/word/2010/wordprocessingInk" xmlns:wne="http://schemas.microsoft.com/office/word/2006/wordml" xmlns:wps="http://schemas.microsoft.com/office/word/2010/wordprocessingShape" mc:Ignorable="w14 w15 w16se w16cid w16 w16cex w16sdtdh wp14">
   <w:abstractNum w:abstractNumId="0" w15:restartNumberingAfterBreak="0">
     <w:nsid w:val="07F56B92"/>
     <w:multiLevelType w:val="multilevel"/>
@@ -523,6 +4222,329 @@
     </w:lvl>
   </w:abstractNum>
   <w:abstractNum w:abstractNumId="3" w15:restartNumberingAfterBreak="0">
+    <w:nsid w:val="2F4A6979"/>
+    <w:multiLevelType w:val="multilevel"/>
+    <w:tmpl w:val="273A4448"/>
+    <w:lvl w:ilvl="0">
+      <w:start w:val="1"/>
+      <w:numFmt w:val="decimal"/>
+      <w:pStyle w:val="berschrift1"/>
+      <w:lvlText w:val="%1."/>
+      <w:lvlJc w:val="left"/>
+      <w:pPr>
+        <w:ind w:left="720" w:hanging="360"/>
+      </w:pPr>
+      <w:rPr>
+        <w:rFonts w:hint="default"/>
+      </w:rPr>
+    </w:lvl>
+    <w:lvl w:ilvl="1">
+      <w:start w:val="1"/>
+      <w:numFmt w:val="decimal"/>
+      <w:pStyle w:val="berschrift2"/>
+      <w:isLgl/>
+      <w:lvlText w:val="%1.%2"/>
+      <w:lvlJc w:val="left"/>
+      <w:pPr>
+        <w:ind w:left="1080" w:hanging="720"/>
+      </w:pPr>
+      <w:rPr>
+        <w:rFonts w:hint="default"/>
+      </w:rPr>
+    </w:lvl>
+    <w:lvl w:ilvl="2">
+      <w:start w:val="1"/>
+      <w:numFmt w:val="decimal"/>
+      <w:pStyle w:val="berschrift3"/>
+      <w:isLgl/>
+      <w:lvlText w:val="%1.%2.%3"/>
+      <w:lvlJc w:val="left"/>
+      <w:pPr>
+        <w:ind w:left="1080" w:hanging="720"/>
+      </w:pPr>
+      <w:rPr>
+        <w:rFonts w:hint="default"/>
+      </w:rPr>
+    </w:lvl>
+    <w:lvl w:ilvl="3">
+      <w:start w:val="1"/>
+      <w:numFmt w:val="decimal"/>
+      <w:isLgl/>
+      <w:lvlText w:val="%1.%2.%3.%4"/>
+      <w:lvlJc w:val="left"/>
+      <w:pPr>
+        <w:ind w:left="1440" w:hanging="1080"/>
+      </w:pPr>
+      <w:rPr>
+        <w:rFonts w:hint="default"/>
+      </w:rPr>
+    </w:lvl>
+    <w:lvl w:ilvl="4">
+      <w:start w:val="1"/>
+      <w:numFmt w:val="decimal"/>
+      <w:isLgl/>
+      <w:lvlText w:val="%1.%2.%3.%4.%5"/>
+      <w:lvlJc w:val="left"/>
+      <w:pPr>
+        <w:ind w:left="1800" w:hanging="1440"/>
+      </w:pPr>
+      <w:rPr>
+        <w:rFonts w:hint="default"/>
+      </w:rPr>
+    </w:lvl>
+    <w:lvl w:ilvl="5">
+      <w:start w:val="1"/>
+      <w:numFmt w:val="decimal"/>
+      <w:isLgl/>
+      <w:lvlText w:val="%1.%2.%3.%4.%5.%6"/>
+      <w:lvlJc w:val="left"/>
+      <w:pPr>
+        <w:ind w:left="2160" w:hanging="1800"/>
+      </w:pPr>
+      <w:rPr>
+        <w:rFonts w:hint="default"/>
+      </w:rPr>
+    </w:lvl>
+    <w:lvl w:ilvl="6">
+      <w:start w:val="1"/>
+      <w:numFmt w:val="decimal"/>
+      <w:isLgl/>
+      <w:lvlText w:val="%1.%2.%3.%4.%5.%6.%7"/>
+      <w:lvlJc w:val="left"/>
+      <w:pPr>
+        <w:ind w:left="2160" w:hanging="1800"/>
+      </w:pPr>
+      <w:rPr>
+        <w:rFonts w:hint="default"/>
+      </w:rPr>
+    </w:lvl>
+    <w:lvl w:ilvl="7">
+      <w:start w:val="1"/>
+      <w:numFmt w:val="decimal"/>
+      <w:isLgl/>
+      <w:lvlText w:val="%1.%2.%3.%4.%5.%6.%7.%8"/>
+      <w:lvlJc w:val="left"/>
+      <w:pPr>
+        <w:ind w:left="2520" w:hanging="2160"/>
+      </w:pPr>
+      <w:rPr>
+        <w:rFonts w:hint="default"/>
+      </w:rPr>
+    </w:lvl>
+    <w:lvl w:ilvl="8">
+      <w:start w:val="1"/>
+      <w:numFmt w:val="decimal"/>
+      <w:isLgl/>
+      <w:lvlText w:val="%1.%2.%3.%4.%5.%6.%7.%8.%9"/>
+      <w:lvlJc w:val="left"/>
+      <w:pPr>
+        <w:ind w:left="2880" w:hanging="2520"/>
+      </w:pPr>
+      <w:rPr>
+        <w:rFonts w:hint="default"/>
+      </w:rPr>
+    </w:lvl>
+  </w:abstractNum>
+  <w:abstractNum w:abstractNumId="4" w15:restartNumberingAfterBreak="0">
+    <w:nsid w:val="34931D8F"/>
+    <w:multiLevelType w:val="hybridMultilevel"/>
+    <w:tmpl w:val="D3806A60"/>
+    <w:lvl w:ilvl="0" w:tplc="D8D2A4B2">
+      <w:start w:val="1"/>
+      <w:numFmt w:val="bullet"/>
+      <w:lvlText w:val="-"/>
+      <w:lvlJc w:val="left"/>
+      <w:pPr>
+        <w:ind w:left="720" w:hanging="360"/>
+      </w:pPr>
+      <w:rPr>
+        <w:rFonts w:ascii="Arial" w:eastAsiaTheme="minorHAnsi" w:hAnsi="Arial" w:cs="Arial" w:hint="default"/>
+      </w:rPr>
+    </w:lvl>
+    <w:lvl w:ilvl="1" w:tplc="04070003">
+      <w:start w:val="1"/>
+      <w:numFmt w:val="bullet"/>
+      <w:lvlText w:val="o"/>
+      <w:lvlJc w:val="left"/>
+      <w:pPr>
+        <w:ind w:left="1440" w:hanging="360"/>
+      </w:pPr>
+      <w:rPr>
+        <w:rFonts w:ascii="Courier New" w:hAnsi="Courier New" w:cs="Courier New" w:hint="default"/>
+      </w:rPr>
+    </w:lvl>
+    <w:lvl w:ilvl="2" w:tplc="04070005">
+      <w:start w:val="1"/>
+      <w:numFmt w:val="bullet"/>
+      <w:lvlText w:val=""/>
+      <w:lvlJc w:val="left"/>
+      <w:pPr>
+        <w:ind w:left="2160" w:hanging="360"/>
+      </w:pPr>
+      <w:rPr>
+        <w:rFonts w:ascii="Wingdings" w:hAnsi="Wingdings" w:hint="default"/>
+      </w:rPr>
+    </w:lvl>
+    <w:lvl w:ilvl="3" w:tplc="04070001">
+      <w:start w:val="1"/>
+      <w:numFmt w:val="bullet"/>
+      <w:lvlText w:val=""/>
+      <w:lvlJc w:val="left"/>
+      <w:pPr>
+        <w:ind w:left="2880" w:hanging="360"/>
+      </w:pPr>
+      <w:rPr>
+        <w:rFonts w:ascii="Symbol" w:hAnsi="Symbol" w:hint="default"/>
+      </w:rPr>
+    </w:lvl>
+    <w:lvl w:ilvl="4" w:tplc="04070003" w:tentative="1">
+      <w:start w:val="1"/>
+      <w:numFmt w:val="bullet"/>
+      <w:lvlText w:val="o"/>
+      <w:lvlJc w:val="left"/>
+      <w:pPr>
+        <w:ind w:left="3600" w:hanging="360"/>
+      </w:pPr>
+      <w:rPr>
+        <w:rFonts w:ascii="Courier New" w:hAnsi="Courier New" w:cs="Courier New" w:hint="default"/>
+      </w:rPr>
+    </w:lvl>
+    <w:lvl w:ilvl="5" w:tplc="04070005" w:tentative="1">
+      <w:start w:val="1"/>
+      <w:numFmt w:val="bullet"/>
+      <w:lvlText w:val=""/>
+      <w:lvlJc w:val="left"/>
+      <w:pPr>
+        <w:ind w:left="4320" w:hanging="360"/>
+      </w:pPr>
+      <w:rPr>
+        <w:rFonts w:ascii="Wingdings" w:hAnsi="Wingdings" w:hint="default"/>
+      </w:rPr>
+    </w:lvl>
+    <w:lvl w:ilvl="6" w:tplc="04070001" w:tentative="1">
+      <w:start w:val="1"/>
+      <w:numFmt w:val="bullet"/>
+      <w:lvlText w:val=""/>
+      <w:lvlJc w:val="left"/>
+      <w:pPr>
+        <w:ind w:left="5040" w:hanging="360"/>
+      </w:pPr>
+      <w:rPr>
+        <w:rFonts w:ascii="Symbol" w:hAnsi="Symbol" w:hint="default"/>
+      </w:rPr>
+    </w:lvl>
+    <w:lvl w:ilvl="7" w:tplc="04070003" w:tentative="1">
+      <w:start w:val="1"/>
+      <w:numFmt w:val="bullet"/>
+      <w:lvlText w:val="o"/>
+      <w:lvlJc w:val="left"/>
+      <w:pPr>
+        <w:ind w:left="5760" w:hanging="360"/>
+      </w:pPr>
+      <w:rPr>
+        <w:rFonts w:ascii="Courier New" w:hAnsi="Courier New" w:cs="Courier New" w:hint="default"/>
+      </w:rPr>
+    </w:lvl>
+    <w:lvl w:ilvl="8" w:tplc="04070005" w:tentative="1">
+      <w:start w:val="1"/>
+      <w:numFmt w:val="bullet"/>
+      <w:lvlText w:val=""/>
+      <w:lvlJc w:val="left"/>
+      <w:pPr>
+        <w:ind w:left="6480" w:hanging="360"/>
+      </w:pPr>
+      <w:rPr>
+        <w:rFonts w:ascii="Wingdings" w:hAnsi="Wingdings" w:hint="default"/>
+      </w:rPr>
+    </w:lvl>
+  </w:abstractNum>
+  <w:abstractNum w:abstractNumId="5" w15:restartNumberingAfterBreak="0">
+    <w:nsid w:val="373C45DC"/>
+    <w:multiLevelType w:val="hybridMultilevel"/>
+    <w:tmpl w:val="ED84A316"/>
+    <w:lvl w:ilvl="0" w:tplc="0407000F">
+      <w:start w:val="1"/>
+      <w:numFmt w:val="decimal"/>
+      <w:lvlText w:val="%1."/>
+      <w:lvlJc w:val="left"/>
+      <w:pPr>
+        <w:ind w:left="720" w:hanging="360"/>
+      </w:pPr>
+    </w:lvl>
+    <w:lvl w:ilvl="1" w:tplc="04070019" w:tentative="1">
+      <w:start w:val="1"/>
+      <w:numFmt w:val="lowerLetter"/>
+      <w:lvlText w:val="%2."/>
+      <w:lvlJc w:val="left"/>
+      <w:pPr>
+        <w:ind w:left="1440" w:hanging="360"/>
+      </w:pPr>
+    </w:lvl>
+    <w:lvl w:ilvl="2" w:tplc="0407001B" w:tentative="1">
+      <w:start w:val="1"/>
+      <w:numFmt w:val="lowerRoman"/>
+      <w:lvlText w:val="%3."/>
+      <w:lvlJc w:val="right"/>
+      <w:pPr>
+        <w:ind w:left="2160" w:hanging="180"/>
+      </w:pPr>
+    </w:lvl>
+    <w:lvl w:ilvl="3" w:tplc="0407000F" w:tentative="1">
+      <w:start w:val="1"/>
+      <w:numFmt w:val="decimal"/>
+      <w:lvlText w:val="%4."/>
+      <w:lvlJc w:val="left"/>
+      <w:pPr>
+        <w:ind w:left="2880" w:hanging="360"/>
+      </w:pPr>
+    </w:lvl>
+    <w:lvl w:ilvl="4" w:tplc="04070019" w:tentative="1">
+      <w:start w:val="1"/>
+      <w:numFmt w:val="lowerLetter"/>
+      <w:lvlText w:val="%5."/>
+      <w:lvlJc w:val="left"/>
+      <w:pPr>
+        <w:ind w:left="3600" w:hanging="360"/>
+      </w:pPr>
+    </w:lvl>
+    <w:lvl w:ilvl="5" w:tplc="0407001B" w:tentative="1">
+      <w:start w:val="1"/>
+      <w:numFmt w:val="lowerRoman"/>
+      <w:lvlText w:val="%6."/>
+      <w:lvlJc w:val="right"/>
+      <w:pPr>
+        <w:ind w:left="4320" w:hanging="180"/>
+      </w:pPr>
+    </w:lvl>
+    <w:lvl w:ilvl="6" w:tplc="0407000F" w:tentative="1">
+      <w:start w:val="1"/>
+      <w:numFmt w:val="decimal"/>
+      <w:lvlText w:val="%7."/>
+      <w:lvlJc w:val="left"/>
+      <w:pPr>
+        <w:ind w:left="5040" w:hanging="360"/>
+      </w:pPr>
+    </w:lvl>
+    <w:lvl w:ilvl="7" w:tplc="04070019" w:tentative="1">
+      <w:start w:val="1"/>
+      <w:numFmt w:val="lowerLetter"/>
+      <w:lvlText w:val="%8."/>
+      <w:lvlJc w:val="left"/>
+      <w:pPr>
+        <w:ind w:left="5760" w:hanging="360"/>
+      </w:pPr>
+    </w:lvl>
+    <w:lvl w:ilvl="8" w:tplc="0407001B" w:tentative="1">
+      <w:start w:val="1"/>
+      <w:numFmt w:val="lowerRoman"/>
+      <w:lvlText w:val="%9."/>
+      <w:lvlJc w:val="right"/>
+      <w:pPr>
+        <w:ind w:left="6480" w:hanging="180"/>
+      </w:pPr>
+    </w:lvl>
+  </w:abstractNum>
+  <w:abstractNum w:abstractNumId="6" w15:restartNumberingAfterBreak="0">
     <w:nsid w:val="38B2395F"/>
     <w:multiLevelType w:val="hybridMultilevel"/>
     <w:tmpl w:val="2F2C0658"/>
@@ -634,14 +4656,99 @@
       </w:rPr>
     </w:lvl>
   </w:abstractNum>
-  <w:abstractNum w:abstractNumId="4" w15:restartNumberingAfterBreak="0">
+  <w:abstractNum w:abstractNumId="7" w15:restartNumberingAfterBreak="0">
+    <w:nsid w:val="47F551C6"/>
+    <w:multiLevelType w:val="hybridMultilevel"/>
+    <w:tmpl w:val="AC2A43FE"/>
+    <w:lvl w:ilvl="0" w:tplc="0407000F">
+      <w:start w:val="1"/>
+      <w:numFmt w:val="decimal"/>
+      <w:lvlText w:val="%1."/>
+      <w:lvlJc w:val="left"/>
+      <w:pPr>
+        <w:ind w:left="720" w:hanging="360"/>
+      </w:pPr>
+    </w:lvl>
+    <w:lvl w:ilvl="1" w:tplc="04070019" w:tentative="1">
+      <w:start w:val="1"/>
+      <w:numFmt w:val="lowerLetter"/>
+      <w:lvlText w:val="%2."/>
+      <w:lvlJc w:val="left"/>
+      <w:pPr>
+        <w:ind w:left="1440" w:hanging="360"/>
+      </w:pPr>
+    </w:lvl>
+    <w:lvl w:ilvl="2" w:tplc="0407001B" w:tentative="1">
+      <w:start w:val="1"/>
+      <w:numFmt w:val="lowerRoman"/>
+      <w:lvlText w:val="%3."/>
+      <w:lvlJc w:val="right"/>
+      <w:pPr>
+        <w:ind w:left="2160" w:hanging="180"/>
+      </w:pPr>
+    </w:lvl>
+    <w:lvl w:ilvl="3" w:tplc="0407000F" w:tentative="1">
+      <w:start w:val="1"/>
+      <w:numFmt w:val="decimal"/>
+      <w:lvlText w:val="%4."/>
+      <w:lvlJc w:val="left"/>
+      <w:pPr>
+        <w:ind w:left="2880" w:hanging="360"/>
+      </w:pPr>
+    </w:lvl>
+    <w:lvl w:ilvl="4" w:tplc="04070019" w:tentative="1">
+      <w:start w:val="1"/>
+      <w:numFmt w:val="lowerLetter"/>
+      <w:lvlText w:val="%5."/>
+      <w:lvlJc w:val="left"/>
+      <w:pPr>
+        <w:ind w:left="3600" w:hanging="360"/>
+      </w:pPr>
+    </w:lvl>
+    <w:lvl w:ilvl="5" w:tplc="0407001B" w:tentative="1">
+      <w:start w:val="1"/>
+      <w:numFmt w:val="lowerRoman"/>
+      <w:lvlText w:val="%6."/>
+      <w:lvlJc w:val="right"/>
+      <w:pPr>
+        <w:ind w:left="4320" w:hanging="180"/>
+      </w:pPr>
+    </w:lvl>
+    <w:lvl w:ilvl="6" w:tplc="0407000F" w:tentative="1">
+      <w:start w:val="1"/>
+      <w:numFmt w:val="decimal"/>
+      <w:lvlText w:val="%7."/>
+      <w:lvlJc w:val="left"/>
+      <w:pPr>
+        <w:ind w:left="5040" w:hanging="360"/>
+      </w:pPr>
+    </w:lvl>
+    <w:lvl w:ilvl="7" w:tplc="04070019" w:tentative="1">
+      <w:start w:val="1"/>
+      <w:numFmt w:val="lowerLetter"/>
+      <w:lvlText w:val="%8."/>
+      <w:lvlJc w:val="left"/>
+      <w:pPr>
+        <w:ind w:left="5760" w:hanging="360"/>
+      </w:pPr>
+    </w:lvl>
+    <w:lvl w:ilvl="8" w:tplc="0407001B" w:tentative="1">
+      <w:start w:val="1"/>
+      <w:numFmt w:val="lowerRoman"/>
+      <w:lvlText w:val="%9."/>
+      <w:lvlJc w:val="right"/>
+      <w:pPr>
+        <w:ind w:left="6480" w:hanging="180"/>
+      </w:pPr>
+    </w:lvl>
+  </w:abstractNum>
+  <w:abstractNum w:abstractNumId="8" w15:restartNumberingAfterBreak="0">
     <w:nsid w:val="5B907A03"/>
     <w:multiLevelType w:val="multilevel"/>
     <w:tmpl w:val="D08AE7D2"/>
     <w:lvl w:ilvl="0">
       <w:start w:val="1"/>
       <w:numFmt w:val="decimal"/>
-      <w:pStyle w:val="berschrift1"/>
       <w:lvlText w:val="%1."/>
       <w:lvlJc w:val="left"/>
       <w:pPr>
@@ -651,7 +4758,6 @@
     <w:lvl w:ilvl="1">
       <w:start w:val="1"/>
       <w:numFmt w:val="decimal"/>
-      <w:pStyle w:val="berschrift2"/>
       <w:lvlText w:val="%1.%2."/>
       <w:lvlJc w:val="left"/>
       <w:pPr>
@@ -722,7 +4828,7 @@
       </w:pPr>
     </w:lvl>
   </w:abstractNum>
-  <w:abstractNum w:abstractNumId="5" w15:restartNumberingAfterBreak="0">
+  <w:abstractNum w:abstractNumId="9" w15:restartNumberingAfterBreak="0">
     <w:nsid w:val="792E29E0"/>
     <w:multiLevelType w:val="multilevel"/>
     <w:tmpl w:val="78D4D32E"/>
@@ -747,7 +4853,6 @@
     <w:lvl w:ilvl="2">
       <w:start w:val="1"/>
       <w:numFmt w:val="decimal"/>
-      <w:pStyle w:val="berschrift3"/>
       <w:lvlText w:val="%1.%2.%3."/>
       <w:lvlJc w:val="left"/>
       <w:pPr>
@@ -810,13 +4915,13 @@
     </w:lvl>
   </w:abstractNum>
   <w:num w:numId="1">
-    <w:abstractNumId w:val="4"/>
+    <w:abstractNumId w:val="8"/>
   </w:num>
   <w:num w:numId="2">
     <w:abstractNumId w:val="2"/>
   </w:num>
   <w:num w:numId="3">
-    <w:abstractNumId w:val="5"/>
+    <w:abstractNumId w:val="9"/>
   </w:num>
   <w:num w:numId="4">
     <w:abstractNumId w:val="0"/>
@@ -825,13 +4930,25 @@
     <w:abstractNumId w:val="1"/>
   </w:num>
   <w:num w:numId="6">
+    <w:abstractNumId w:val="6"/>
+  </w:num>
+  <w:num w:numId="7">
+    <w:abstractNumId w:val="5"/>
+  </w:num>
+  <w:num w:numId="8">
+    <w:abstractNumId w:val="7"/>
+  </w:num>
+  <w:num w:numId="9">
     <w:abstractNumId w:val="3"/>
+  </w:num>
+  <w:num w:numId="10">
+    <w:abstractNumId w:val="4"/>
   </w:num>
 </w:numbering>
 </file>
 
 <file path=word/styles.xml><?xml version="1.0" encoding="utf-8"?>
-<w:styles xmlns:mc="http://schemas.openxmlformats.org/markup-compatibility/2006" xmlns:r="http://schemas.openxmlformats.org/officeDocument/2006/relationships" xmlns:w="http://schemas.openxmlformats.org/wordprocessingml/2006/main" xmlns:w14="http://schemas.microsoft.com/office/word/2010/wordml" xmlns:w15="http://schemas.microsoft.com/office/word/2012/wordml" xmlns:w16cex="http://schemas.microsoft.com/office/word/2018/wordml/cex" xmlns:w16cid="http://schemas.microsoft.com/office/word/2016/wordml/cid" xmlns:w16="http://schemas.microsoft.com/office/word/2018/wordml" xmlns:w16se="http://schemas.microsoft.com/office/word/2015/wordml/symex" mc:Ignorable="w14 w15 w16se w16cid w16 w16cex">
+<w:styles xmlns:mc="http://schemas.openxmlformats.org/markup-compatibility/2006" xmlns:r="http://schemas.openxmlformats.org/officeDocument/2006/relationships" xmlns:w="http://schemas.openxmlformats.org/wordprocessingml/2006/main" xmlns:w14="http://schemas.microsoft.com/office/word/2010/wordml" xmlns:w15="http://schemas.microsoft.com/office/word/2012/wordml" xmlns:w16cex="http://schemas.microsoft.com/office/word/2018/wordml/cex" xmlns:w16cid="http://schemas.microsoft.com/office/word/2016/wordml/cid" xmlns:w16="http://schemas.microsoft.com/office/word/2018/wordml" xmlns:w16sdtdh="http://schemas.microsoft.com/office/word/2020/wordml/sdtdatahash" xmlns:w16se="http://schemas.microsoft.com/office/word/2015/wordml/symex" mc:Ignorable="w14 w15 w16se w16cid w16 w16cex w16sdtdh">
   <w:docDefaults>
     <w:rPrDefault>
       <w:rPr>
@@ -1228,11 +5345,9 @@
   <w:style w:type="paragraph" w:default="1" w:styleId="Standard">
     <w:name w:val="Normal"/>
     <w:qFormat/>
-    <w:rsid w:val="00650772"/>
+    <w:rsid w:val="00537FBC"/>
     <w:rPr>
-      <w:rFonts w:ascii="Arial" w:hAnsi="Arial" w:cs="Arial"/>
-      <w:sz w:val="24"/>
-      <w:szCs w:val="24"/>
+      <w:rFonts w:cstheme="minorHAnsi"/>
     </w:rPr>
   </w:style>
   <w:style w:type="paragraph" w:styleId="berschrift1">
@@ -1242,15 +5357,18 @@
     <w:link w:val="berschrift1Zchn"/>
     <w:uiPriority w:val="9"/>
     <w:qFormat/>
-    <w:rsid w:val="001C6E03"/>
+    <w:rsid w:val="00537FBC"/>
     <w:pPr>
       <w:numPr>
-        <w:numId w:val="1"/>
+        <w:numId w:val="9"/>
       </w:numPr>
-      <w:ind w:left="426" w:hanging="426"/>
+      <w:ind w:left="709" w:hanging="709"/>
       <w:outlineLvl w:val="0"/>
     </w:pPr>
     <w:rPr>
+      <w:rFonts w:asciiTheme="majorHAnsi" w:hAnsiTheme="majorHAnsi" w:cstheme="majorHAnsi"/>
+      <w:b/>
+      <w:bCs/>
       <w:sz w:val="32"/>
       <w:szCs w:val="32"/>
     </w:rPr>
@@ -1263,16 +5381,19 @@
     <w:uiPriority w:val="9"/>
     <w:unhideWhenUsed/>
     <w:qFormat/>
-    <w:rsid w:val="001C6E03"/>
+    <w:rsid w:val="00537FBC"/>
     <w:pPr>
       <w:numPr>
         <w:ilvl w:val="1"/>
-        <w:numId w:val="1"/>
+        <w:numId w:val="9"/>
       </w:numPr>
-      <w:ind w:left="567" w:hanging="567"/>
+      <w:ind w:left="709" w:hanging="709"/>
       <w:outlineLvl w:val="1"/>
     </w:pPr>
     <w:rPr>
+      <w:rFonts w:asciiTheme="majorHAnsi" w:hAnsiTheme="majorHAnsi" w:cstheme="majorHAnsi"/>
+      <w:b/>
+      <w:bCs/>
       <w:sz w:val="26"/>
       <w:szCs w:val="26"/>
     </w:rPr>
@@ -1285,15 +5406,22 @@
     <w:uiPriority w:val="9"/>
     <w:unhideWhenUsed/>
     <w:qFormat/>
-    <w:rsid w:val="008033C4"/>
+    <w:rsid w:val="00F971C1"/>
     <w:pPr>
       <w:numPr>
         <w:ilvl w:val="2"/>
-        <w:numId w:val="3"/>
+        <w:numId w:val="9"/>
       </w:numPr>
       <w:ind w:left="709" w:hanging="709"/>
       <w:outlineLvl w:val="2"/>
     </w:pPr>
+    <w:rPr>
+      <w:rFonts w:asciiTheme="majorHAnsi" w:hAnsiTheme="majorHAnsi" w:cstheme="majorHAnsi"/>
+      <w:b/>
+      <w:bCs/>
+      <w:sz w:val="24"/>
+      <w:szCs w:val="24"/>
+    </w:rPr>
   </w:style>
   <w:style w:type="character" w:default="1" w:styleId="Absatz-Standardschriftart">
     <w:name w:val="Default Paragraph Font"/>
@@ -1338,9 +5466,11 @@
     <w:basedOn w:val="Absatz-Standardschriftart"/>
     <w:link w:val="berschrift1"/>
     <w:uiPriority w:val="9"/>
-    <w:rsid w:val="001C6E03"/>
+    <w:rsid w:val="00537FBC"/>
     <w:rPr>
-      <w:rFonts w:ascii="Arial" w:hAnsi="Arial" w:cs="Arial"/>
+      <w:rFonts w:asciiTheme="majorHAnsi" w:hAnsiTheme="majorHAnsi" w:cstheme="majorHAnsi"/>
+      <w:b/>
+      <w:bCs/>
       <w:sz w:val="32"/>
       <w:szCs w:val="32"/>
     </w:rPr>
@@ -1350,9 +5480,11 @@
     <w:basedOn w:val="Absatz-Standardschriftart"/>
     <w:link w:val="berschrift2"/>
     <w:uiPriority w:val="9"/>
-    <w:rsid w:val="001C6E03"/>
+    <w:rsid w:val="00537FBC"/>
     <w:rPr>
-      <w:rFonts w:ascii="Arial" w:hAnsi="Arial" w:cs="Arial"/>
+      <w:rFonts w:asciiTheme="majorHAnsi" w:hAnsiTheme="majorHAnsi" w:cstheme="majorHAnsi"/>
+      <w:b/>
+      <w:bCs/>
       <w:sz w:val="26"/>
       <w:szCs w:val="26"/>
     </w:rPr>
@@ -1362,7 +5494,138 @@
     <w:basedOn w:val="Absatz-Standardschriftart"/>
     <w:link w:val="berschrift3"/>
     <w:uiPriority w:val="9"/>
-    <w:rsid w:val="008033C4"/>
+    <w:rsid w:val="00F971C1"/>
+    <w:rPr>
+      <w:rFonts w:asciiTheme="majorHAnsi" w:hAnsiTheme="majorHAnsi" w:cstheme="majorHAnsi"/>
+      <w:b/>
+      <w:bCs/>
+      <w:sz w:val="24"/>
+      <w:szCs w:val="24"/>
+    </w:rPr>
+  </w:style>
+  <w:style w:type="paragraph" w:styleId="Inhaltsverzeichnisberschrift">
+    <w:name w:val="TOC Heading"/>
+    <w:basedOn w:val="berschrift1"/>
+    <w:next w:val="Standard"/>
+    <w:uiPriority w:val="39"/>
+    <w:unhideWhenUsed/>
+    <w:qFormat/>
+    <w:rsid w:val="00991D39"/>
+    <w:pPr>
+      <w:keepNext/>
+      <w:keepLines/>
+      <w:numPr>
+        <w:numId w:val="0"/>
+      </w:numPr>
+      <w:spacing w:before="240" w:after="0"/>
+      <w:contextualSpacing w:val="0"/>
+      <w:outlineLvl w:val="9"/>
+    </w:pPr>
+    <w:rPr>
+      <w:rFonts w:eastAsiaTheme="majorEastAsia" w:cstheme="majorBidi"/>
+      <w:b w:val="0"/>
+      <w:bCs w:val="0"/>
+      <w:color w:val="2F5496" w:themeColor="accent1" w:themeShade="BF"/>
+      <w:lang w:eastAsia="de-DE"/>
+    </w:rPr>
+  </w:style>
+  <w:style w:type="paragraph" w:styleId="Verzeichnis1">
+    <w:name w:val="toc 1"/>
+    <w:basedOn w:val="Standard"/>
+    <w:next w:val="Standard"/>
+    <w:autoRedefine/>
+    <w:uiPriority w:val="39"/>
+    <w:unhideWhenUsed/>
+    <w:rsid w:val="00991D39"/>
+    <w:pPr>
+      <w:spacing w:after="100"/>
+    </w:pPr>
+  </w:style>
+  <w:style w:type="paragraph" w:styleId="Verzeichnis2">
+    <w:name w:val="toc 2"/>
+    <w:basedOn w:val="Standard"/>
+    <w:next w:val="Standard"/>
+    <w:autoRedefine/>
+    <w:uiPriority w:val="39"/>
+    <w:unhideWhenUsed/>
+    <w:rsid w:val="00991D39"/>
+    <w:pPr>
+      <w:spacing w:after="100"/>
+      <w:ind w:left="240"/>
+    </w:pPr>
+  </w:style>
+  <w:style w:type="paragraph" w:styleId="Verzeichnis3">
+    <w:name w:val="toc 3"/>
+    <w:basedOn w:val="Standard"/>
+    <w:next w:val="Standard"/>
+    <w:autoRedefine/>
+    <w:uiPriority w:val="39"/>
+    <w:unhideWhenUsed/>
+    <w:rsid w:val="00991D39"/>
+    <w:pPr>
+      <w:spacing w:after="100"/>
+      <w:ind w:left="480"/>
+    </w:pPr>
+  </w:style>
+  <w:style w:type="character" w:styleId="Hyperlink">
+    <w:name w:val="Hyperlink"/>
+    <w:basedOn w:val="Absatz-Standardschriftart"/>
+    <w:uiPriority w:val="99"/>
+    <w:unhideWhenUsed/>
+    <w:rsid w:val="00991D39"/>
+    <w:rPr>
+      <w:color w:val="0563C1" w:themeColor="hyperlink"/>
+      <w:u w:val="single"/>
+    </w:rPr>
+  </w:style>
+  <w:style w:type="paragraph" w:styleId="Kopfzeile">
+    <w:name w:val="header"/>
+    <w:basedOn w:val="Standard"/>
+    <w:link w:val="KopfzeileZchn"/>
+    <w:uiPriority w:val="99"/>
+    <w:unhideWhenUsed/>
+    <w:rsid w:val="00991D39"/>
+    <w:pPr>
+      <w:tabs>
+        <w:tab w:val="center" w:pos="4536"/>
+        <w:tab w:val="right" w:pos="9072"/>
+      </w:tabs>
+      <w:spacing w:after="0" w:line="240" w:lineRule="auto"/>
+    </w:pPr>
+  </w:style>
+  <w:style w:type="character" w:customStyle="1" w:styleId="KopfzeileZchn">
+    <w:name w:val="Kopfzeile Zchn"/>
+    <w:basedOn w:val="Absatz-Standardschriftart"/>
+    <w:link w:val="Kopfzeile"/>
+    <w:uiPriority w:val="99"/>
+    <w:rsid w:val="00991D39"/>
+    <w:rPr>
+      <w:rFonts w:ascii="Arial" w:hAnsi="Arial" w:cs="Arial"/>
+      <w:sz w:val="24"/>
+      <w:szCs w:val="24"/>
+    </w:rPr>
+  </w:style>
+  <w:style w:type="paragraph" w:styleId="Fuzeile">
+    <w:name w:val="footer"/>
+    <w:basedOn w:val="Standard"/>
+    <w:link w:val="FuzeileZchn"/>
+    <w:uiPriority w:val="99"/>
+    <w:unhideWhenUsed/>
+    <w:rsid w:val="00991D39"/>
+    <w:pPr>
+      <w:tabs>
+        <w:tab w:val="center" w:pos="4536"/>
+        <w:tab w:val="right" w:pos="9072"/>
+      </w:tabs>
+      <w:spacing w:after="0" w:line="240" w:lineRule="auto"/>
+    </w:pPr>
+  </w:style>
+  <w:style w:type="character" w:customStyle="1" w:styleId="FuzeileZchn">
+    <w:name w:val="Fußzeile Zchn"/>
+    <w:basedOn w:val="Absatz-Standardschriftart"/>
+    <w:link w:val="Fuzeile"/>
+    <w:uiPriority w:val="99"/>
+    <w:rsid w:val="00991D39"/>
     <w:rPr>
       <w:rFonts w:ascii="Arial" w:hAnsi="Arial" w:cs="Arial"/>
       <w:sz w:val="24"/>
@@ -1665,4 +5928,16 @@
     </a:ext>
   </a:extLst>
 </a:theme>
+</file>
+
+<file path=customXml/item1.xml><?xml version="1.0" encoding="utf-8"?>
+<b:Sources xmlns:b="http://schemas.openxmlformats.org/officeDocument/2006/bibliography" xmlns="http://schemas.openxmlformats.org/officeDocument/2006/bibliography" SelectedStyle="\HarvardAnglia2008OfficeOnline.xsl" StyleName="Harvard - Anglia" Version="2008"/>
+</file>
+
+<file path=customXml/itemProps1.xml><?xml version="1.0" encoding="utf-8"?>
+<ds:datastoreItem xmlns:ds="http://schemas.openxmlformats.org/officeDocument/2006/customXml" ds:itemID="{AD595C2D-819A-4241-A0FF-055C847D3791}">
+  <ds:schemaRefs>
+    <ds:schemaRef ds:uri="http://schemas.openxmlformats.org/officeDocument/2006/bibliography"/>
+  </ds:schemaRefs>
+</ds:datastoreItem>
 </file>
</xml_diff>